<commit_message>
Cadastrando novos clientes via JS
</commit_message>
<xml_diff>
--- a/script.docx
+++ b/script.docx
@@ -572,8 +572,6 @@
       <w:r>
         <w:lastRenderedPageBreak/>
         <w:tab/>
-      </w:r>
-      <w:r>
         <w:t xml:space="preserve">Var paciente = </w:t>
       </w:r>
       <w:proofErr w:type="spellStart"/>
@@ -602,92 +600,6 @@
       </w:r>
     </w:p>
     <w:p>
-      <w:r>
-        <w:tab/>
-      </w:r>
-      <w:r>
-        <w:tab/>
-      </w:r>
-      <w:r>
-        <w:t>&lt;</w:t>
-      </w:r>
-      <w:proofErr w:type="spellStart"/>
-      <w:proofErr w:type="gramStart"/>
-      <w:r>
-        <w:t>table</w:t>
-      </w:r>
-      <w:proofErr w:type="spellEnd"/>
-      <w:proofErr w:type="gramEnd"/>
-      <w:r>
-        <w:t>&gt;</w:t>
-      </w:r>
-    </w:p>
-    <w:p>
-      <w:r>
-        <w:tab/>
-      </w:r>
-      <w:r>
-        <w:tab/>
-      </w:r>
-      <w:r>
-        <w:tab/>
-      </w:r>
-      <w:r>
-        <w:t>&lt;</w:t>
-      </w:r>
-      <w:proofErr w:type="spellStart"/>
-      <w:proofErr w:type="gramStart"/>
-      <w:r>
-        <w:t>tr</w:t>
-      </w:r>
-      <w:proofErr w:type="spellEnd"/>
-      <w:proofErr w:type="gramEnd"/>
-      <w:r>
-        <w:t>&gt;</w:t>
-      </w:r>
-    </w:p>
-    <w:p>
-      <w:r>
-        <w:tab/>
-      </w:r>
-      <w:r>
-        <w:tab/>
-      </w:r>
-      <w:r>
-        <w:tab/>
-      </w:r>
-      <w:r>
-        <w:tab/>
-      </w:r>
-      <w:r>
-        <w:t>&lt;</w:t>
-      </w:r>
-      <w:proofErr w:type="spellStart"/>
-      <w:proofErr w:type="gramStart"/>
-      <w:r>
-        <w:t>td</w:t>
-      </w:r>
-      <w:proofErr w:type="spellEnd"/>
-      <w:proofErr w:type="gramEnd"/>
-      <w:r>
-        <w:t xml:space="preserve"> </w:t>
-      </w:r>
-      <w:proofErr w:type="spellStart"/>
-      <w:r>
-        <w:t>class</w:t>
-      </w:r>
-      <w:proofErr w:type="spellEnd"/>
-      <w:r>
-        <w:t xml:space="preserve"> = “Peso”&gt;</w:t>
-      </w:r>
-    </w:p>
-    <w:p>
-      <w:r>
-        <w:tab/>
-      </w:r>
-      <w:r>
-        <w:tab/>
-      </w:r>
       <w:r>
         <w:tab/>
       </w:r>
@@ -698,6 +610,86 @@
       <w:proofErr w:type="spellStart"/>
       <w:proofErr w:type="gramStart"/>
       <w:r>
+        <w:t>table</w:t>
+      </w:r>
+      <w:proofErr w:type="spellEnd"/>
+      <w:proofErr w:type="gramEnd"/>
+      <w:r>
+        <w:t>&gt;</w:t>
+      </w:r>
+    </w:p>
+    <w:p>
+      <w:r>
+        <w:tab/>
+      </w:r>
+      <w:r>
+        <w:tab/>
+      </w:r>
+      <w:r>
+        <w:tab/>
+        <w:t>&lt;</w:t>
+      </w:r>
+      <w:proofErr w:type="spellStart"/>
+      <w:proofErr w:type="gramStart"/>
+      <w:r>
+        <w:t>tr</w:t>
+      </w:r>
+      <w:proofErr w:type="spellEnd"/>
+      <w:proofErr w:type="gramEnd"/>
+      <w:r>
+        <w:t>&gt;</w:t>
+      </w:r>
+    </w:p>
+    <w:p>
+      <w:r>
+        <w:tab/>
+      </w:r>
+      <w:r>
+        <w:tab/>
+      </w:r>
+      <w:r>
+        <w:tab/>
+      </w:r>
+      <w:r>
+        <w:tab/>
+        <w:t>&lt;</w:t>
+      </w:r>
+      <w:proofErr w:type="spellStart"/>
+      <w:proofErr w:type="gramStart"/>
+      <w:r>
+        <w:t>td</w:t>
+      </w:r>
+      <w:proofErr w:type="spellEnd"/>
+      <w:proofErr w:type="gramEnd"/>
+      <w:r>
+        <w:t xml:space="preserve"> </w:t>
+      </w:r>
+      <w:proofErr w:type="spellStart"/>
+      <w:r>
+        <w:t>class</w:t>
+      </w:r>
+      <w:proofErr w:type="spellEnd"/>
+      <w:r>
+        <w:t xml:space="preserve"> = “Peso”&gt;</w:t>
+      </w:r>
+    </w:p>
+    <w:p>
+      <w:r>
+        <w:tab/>
+      </w:r>
+      <w:r>
+        <w:tab/>
+      </w:r>
+      <w:r>
+        <w:tab/>
+      </w:r>
+      <w:r>
+        <w:tab/>
+        <w:t>&lt;</w:t>
+      </w:r>
+      <w:proofErr w:type="spellStart"/>
+      <w:proofErr w:type="gramStart"/>
+      <w:r>
         <w:t>td</w:t>
       </w:r>
       <w:proofErr w:type="spellEnd"/>
@@ -3686,15 +3678,4205 @@
           <w:sz w:val="32"/>
         </w:rPr>
       </w:pPr>
+    </w:p>
+    <w:p>
+      <w:pPr>
+        <w:jc w:val="center"/>
+        <w:rPr>
+          <w:sz w:val="32"/>
+        </w:rPr>
+      </w:pPr>
+      <w:r>
+        <w:rPr>
+          <w:sz w:val="32"/>
+        </w:rPr>
+        <w:t>JS NÃO ATUALIZAR PÁGINA</w:t>
+      </w:r>
+    </w:p>
+    <w:p>
+      <w:r>
+        <w:tab/>
+      </w:r>
+      <w:proofErr w:type="spellStart"/>
+      <w:r>
+        <w:t>Event.preventDefault</w:t>
+      </w:r>
+      <w:proofErr w:type="spellEnd"/>
+      <w:r>
+        <w:t>();</w:t>
+      </w:r>
+    </w:p>
+    <w:p>
+      <w:pPr>
+        <w:jc w:val="center"/>
+        <w:rPr>
+          <w:sz w:val="32"/>
+        </w:rPr>
+      </w:pPr>
+    </w:p>
+    <w:p>
+      <w:pPr>
+        <w:jc w:val="center"/>
+        <w:rPr>
+          <w:sz w:val="32"/>
+        </w:rPr>
+      </w:pPr>
+      <w:r>
+        <w:rPr>
+          <w:sz w:val="32"/>
+        </w:rPr>
+        <w:t>EVENTOS DE MOUSE</w:t>
+      </w:r>
+    </w:p>
+    <w:p>
+      <w:pPr>
+        <w:pStyle w:val="PargrafodaLista"/>
+        <w:numPr>
+          <w:ilvl w:val="0"/>
+          <w:numId w:val="1"/>
+        </w:numPr>
+        <w:rPr>
+          <w:sz w:val="24"/>
+        </w:rPr>
+      </w:pPr>
+      <w:proofErr w:type="gramStart"/>
+      <w:r>
+        <w:rPr>
+          <w:sz w:val="24"/>
+        </w:rPr>
+        <w:t>temos</w:t>
+      </w:r>
+      <w:proofErr w:type="gramEnd"/>
+      <w:r>
+        <w:rPr>
+          <w:sz w:val="24"/>
+        </w:rPr>
+        <w:t xml:space="preserve"> que falar qual elemento queremos escutar o evento.</w:t>
+      </w:r>
+    </w:p>
+    <w:p>
+      <w:pPr>
+        <w:pStyle w:val="PargrafodaLista"/>
+        <w:numPr>
+          <w:ilvl w:val="0"/>
+          <w:numId w:val="1"/>
+        </w:numPr>
+        <w:rPr>
+          <w:sz w:val="24"/>
+        </w:rPr>
+      </w:pPr>
+      <w:r>
+        <w:rPr>
+          <w:sz w:val="24"/>
+        </w:rPr>
+        <w:t xml:space="preserve">Var </w:t>
+      </w:r>
+      <w:proofErr w:type="spellStart"/>
+      <w:r>
+        <w:rPr>
+          <w:sz w:val="24"/>
+        </w:rPr>
+        <w:t>titulo</w:t>
+      </w:r>
+      <w:proofErr w:type="spellEnd"/>
+      <w:r>
+        <w:rPr>
+          <w:sz w:val="24"/>
+        </w:rPr>
+        <w:t xml:space="preserve"> = </w:t>
+      </w:r>
+      <w:proofErr w:type="spellStart"/>
+      <w:r>
+        <w:rPr>
+          <w:sz w:val="24"/>
+        </w:rPr>
+        <w:t>document.querySelector</w:t>
+      </w:r>
+      <w:proofErr w:type="spellEnd"/>
+      <w:r>
+        <w:rPr>
+          <w:sz w:val="24"/>
+        </w:rPr>
+        <w:t>(</w:t>
+      </w:r>
+      <w:proofErr w:type="gramStart"/>
+      <w:r>
+        <w:rPr>
+          <w:sz w:val="24"/>
+        </w:rPr>
+        <w:t>‘.titulo</w:t>
+      </w:r>
+      <w:proofErr w:type="gramEnd"/>
+      <w:r>
+        <w:rPr>
+          <w:sz w:val="24"/>
+        </w:rPr>
+        <w:t>’);</w:t>
+      </w:r>
+    </w:p>
+    <w:p>
+      <w:pPr>
+        <w:pStyle w:val="PargrafodaLista"/>
+        <w:numPr>
+          <w:ilvl w:val="0"/>
+          <w:numId w:val="1"/>
+        </w:numPr>
+        <w:rPr>
+          <w:sz w:val="24"/>
+        </w:rPr>
+      </w:pPr>
+      <w:proofErr w:type="spellStart"/>
+      <w:r>
+        <w:rPr>
+          <w:sz w:val="24"/>
+        </w:rPr>
+        <w:t>Titulo.addEventListener</w:t>
+      </w:r>
+      <w:proofErr w:type="spellEnd"/>
+      <w:r>
+        <w:rPr>
+          <w:sz w:val="24"/>
+        </w:rPr>
+        <w:t>(‘click’, mostra mensagem);</w:t>
+      </w:r>
+    </w:p>
+    <w:p>
+      <w:pPr>
+        <w:pStyle w:val="PargrafodaLista"/>
+        <w:numPr>
+          <w:ilvl w:val="0"/>
+          <w:numId w:val="1"/>
+        </w:numPr>
+        <w:rPr>
+          <w:sz w:val="24"/>
+        </w:rPr>
+      </w:pPr>
+      <w:r>
+        <w:rPr>
+          <w:sz w:val="24"/>
+        </w:rPr>
+        <w:t xml:space="preserve">Criar uma função pra exibir. </w:t>
+      </w:r>
+    </w:p>
+    <w:p>
+      <w:pPr>
+        <w:pStyle w:val="PargrafodaLista"/>
+        <w:numPr>
+          <w:ilvl w:val="0"/>
+          <w:numId w:val="1"/>
+        </w:numPr>
+        <w:rPr>
+          <w:sz w:val="24"/>
+        </w:rPr>
+      </w:pPr>
+      <w:proofErr w:type="spellStart"/>
+      <w:r>
+        <w:rPr>
+          <w:sz w:val="24"/>
+        </w:rPr>
+        <w:t>Function</w:t>
+      </w:r>
+      <w:proofErr w:type="spellEnd"/>
+      <w:r>
+        <w:rPr>
+          <w:sz w:val="24"/>
+        </w:rPr>
+        <w:t xml:space="preserve"> </w:t>
+      </w:r>
+      <w:proofErr w:type="spellStart"/>
+      <w:proofErr w:type="gramStart"/>
+      <w:r>
+        <w:rPr>
+          <w:sz w:val="24"/>
+        </w:rPr>
+        <w:t>mostraMensagem</w:t>
+      </w:r>
+      <w:proofErr w:type="spellEnd"/>
+      <w:r>
+        <w:rPr>
+          <w:sz w:val="24"/>
+        </w:rPr>
+        <w:t>(</w:t>
+      </w:r>
+      <w:proofErr w:type="gramEnd"/>
+      <w:r>
+        <w:rPr>
+          <w:sz w:val="24"/>
+        </w:rPr>
+        <w:t>){</w:t>
+      </w:r>
+    </w:p>
+    <w:p>
+      <w:pPr>
+        <w:pStyle w:val="PargrafodaLista"/>
+        <w:rPr>
+          <w:sz w:val="24"/>
+        </w:rPr>
+      </w:pPr>
+      <w:proofErr w:type="gramStart"/>
+      <w:r>
+        <w:rPr>
+          <w:sz w:val="24"/>
+        </w:rPr>
+        <w:t>Console.log(</w:t>
+      </w:r>
+      <w:proofErr w:type="gramEnd"/>
+      <w:r>
+        <w:rPr>
+          <w:sz w:val="24"/>
+        </w:rPr>
+        <w:t>‘mostra mensagem’);</w:t>
+      </w:r>
+    </w:p>
+    <w:p>
+      <w:pPr>
+        <w:pStyle w:val="PargrafodaLista"/>
+        <w:rPr>
+          <w:sz w:val="24"/>
+        </w:rPr>
+      </w:pPr>
+      <w:r>
+        <w:rPr>
+          <w:sz w:val="24"/>
+        </w:rPr>
+        <w:t>}</w:t>
+      </w:r>
+    </w:p>
+    <w:p>
+      <w:pPr>
+        <w:pStyle w:val="PargrafodaLista"/>
+        <w:numPr>
+          <w:ilvl w:val="0"/>
+          <w:numId w:val="1"/>
+        </w:numPr>
+        <w:rPr>
+          <w:sz w:val="24"/>
+        </w:rPr>
+      </w:pPr>
+      <w:r>
+        <w:rPr>
+          <w:sz w:val="24"/>
+        </w:rPr>
+        <w:t>Ou</w:t>
+      </w:r>
+    </w:p>
+    <w:p>
+      <w:pPr>
+        <w:pStyle w:val="PargrafodaLista"/>
+        <w:numPr>
+          <w:ilvl w:val="0"/>
+          <w:numId w:val="1"/>
+        </w:numPr>
+        <w:shd w:val="clear" w:color="auto" w:fill="F0F3F5"/>
+        <w:tabs>
+          <w:tab w:val="left" w:pos="916"/>
+          <w:tab w:val="left" w:pos="1832"/>
+          <w:tab w:val="left" w:pos="2748"/>
+          <w:tab w:val="left" w:pos="3664"/>
+          <w:tab w:val="left" w:pos="4580"/>
+          <w:tab w:val="left" w:pos="5496"/>
+          <w:tab w:val="left" w:pos="6412"/>
+          <w:tab w:val="left" w:pos="7328"/>
+          <w:tab w:val="left" w:pos="8244"/>
+          <w:tab w:val="left" w:pos="9160"/>
+          <w:tab w:val="left" w:pos="10076"/>
+          <w:tab w:val="left" w:pos="10992"/>
+          <w:tab w:val="left" w:pos="11908"/>
+          <w:tab w:val="left" w:pos="12824"/>
+          <w:tab w:val="left" w:pos="13740"/>
+          <w:tab w:val="left" w:pos="14656"/>
+        </w:tabs>
+        <w:spacing w:after="0" w:line="240" w:lineRule="auto"/>
+        <w:rPr>
+          <w:rFonts w:ascii="Courier New" w:eastAsia="Times New Roman" w:hAnsi="Courier New" w:cs="Courier New"/>
+          <w:color w:val="3D464D"/>
+          <w:sz w:val="20"/>
+          <w:szCs w:val="20"/>
+          <w:lang w:eastAsia="pt-BR"/>
+        </w:rPr>
+      </w:pPr>
+      <w:r>
+        <w:rPr>
+          <w:rFonts w:ascii="Courier New" w:eastAsia="Times New Roman" w:hAnsi="Courier New" w:cs="Courier New"/>
+          <w:color w:val="990055"/>
+          <w:sz w:val="20"/>
+          <w:szCs w:val="20"/>
+          <w:lang w:eastAsia="pt-BR"/>
+        </w:rPr>
+        <w:t>&lt;</w:t>
+      </w:r>
+      <w:proofErr w:type="spellStart"/>
+      <w:proofErr w:type="gramStart"/>
+      <w:r>
+        <w:rPr>
+          <w:rFonts w:ascii="Courier New" w:eastAsia="Times New Roman" w:hAnsi="Courier New" w:cs="Courier New"/>
+          <w:color w:val="990055"/>
+          <w:sz w:val="20"/>
+          <w:szCs w:val="20"/>
+          <w:lang w:eastAsia="pt-BR"/>
+        </w:rPr>
+        <w:t>button</w:t>
+      </w:r>
+      <w:proofErr w:type="spellEnd"/>
+      <w:proofErr w:type="gramEnd"/>
+      <w:r>
+        <w:rPr>
+          <w:rFonts w:ascii="Courier New" w:eastAsia="Times New Roman" w:hAnsi="Courier New" w:cs="Courier New"/>
+          <w:color w:val="3D464D"/>
+          <w:sz w:val="20"/>
+          <w:szCs w:val="20"/>
+          <w:lang w:eastAsia="pt-BR"/>
+        </w:rPr>
+        <w:t xml:space="preserve"> </w:t>
+      </w:r>
+      <w:r>
+        <w:rPr>
+          <w:rFonts w:ascii="Courier New" w:eastAsia="Times New Roman" w:hAnsi="Courier New" w:cs="Courier New"/>
+          <w:color w:val="669900"/>
+          <w:sz w:val="20"/>
+          <w:szCs w:val="20"/>
+          <w:lang w:eastAsia="pt-BR"/>
+        </w:rPr>
+        <w:t>id</w:t>
+      </w:r>
+      <w:r>
+        <w:rPr>
+          <w:rFonts w:ascii="Courier New" w:eastAsia="Times New Roman" w:hAnsi="Courier New" w:cs="Courier New"/>
+          <w:color w:val="999999"/>
+          <w:sz w:val="20"/>
+          <w:szCs w:val="20"/>
+          <w:lang w:eastAsia="pt-BR"/>
+        </w:rPr>
+        <w:t>=</w:t>
+      </w:r>
+      <w:r>
+        <w:rPr>
+          <w:rFonts w:ascii="Courier New" w:eastAsia="Times New Roman" w:hAnsi="Courier New" w:cs="Courier New"/>
+          <w:color w:val="0077AA"/>
+          <w:sz w:val="20"/>
+          <w:szCs w:val="20"/>
+          <w:lang w:eastAsia="pt-BR"/>
+        </w:rPr>
+        <w:t>"</w:t>
+      </w:r>
+      <w:proofErr w:type="spellStart"/>
+      <w:r>
+        <w:rPr>
+          <w:rFonts w:ascii="Courier New" w:eastAsia="Times New Roman" w:hAnsi="Courier New" w:cs="Courier New"/>
+          <w:color w:val="0077AA"/>
+          <w:sz w:val="20"/>
+          <w:szCs w:val="20"/>
+          <w:lang w:eastAsia="pt-BR"/>
+        </w:rPr>
+        <w:t>botao</w:t>
+      </w:r>
+      <w:proofErr w:type="spellEnd"/>
+      <w:r>
+        <w:rPr>
+          <w:rFonts w:ascii="Courier New" w:eastAsia="Times New Roman" w:hAnsi="Courier New" w:cs="Courier New"/>
+          <w:color w:val="0077AA"/>
+          <w:sz w:val="20"/>
+          <w:szCs w:val="20"/>
+          <w:lang w:eastAsia="pt-BR"/>
+        </w:rPr>
+        <w:t>"</w:t>
+      </w:r>
+      <w:r>
+        <w:rPr>
+          <w:rFonts w:ascii="Courier New" w:eastAsia="Times New Roman" w:hAnsi="Courier New" w:cs="Courier New"/>
+          <w:color w:val="990055"/>
+          <w:sz w:val="20"/>
+          <w:szCs w:val="20"/>
+          <w:lang w:eastAsia="pt-BR"/>
+        </w:rPr>
+        <w:t>&gt;</w:t>
+      </w:r>
+      <w:r>
+        <w:rPr>
+          <w:rFonts w:ascii="Courier New" w:eastAsia="Times New Roman" w:hAnsi="Courier New" w:cs="Courier New"/>
+          <w:color w:val="3D464D"/>
+          <w:sz w:val="20"/>
+          <w:szCs w:val="20"/>
+          <w:lang w:eastAsia="pt-BR"/>
+        </w:rPr>
+        <w:t>clique-me</w:t>
+      </w:r>
+      <w:r>
+        <w:rPr>
+          <w:rFonts w:ascii="Courier New" w:eastAsia="Times New Roman" w:hAnsi="Courier New" w:cs="Courier New"/>
+          <w:color w:val="990055"/>
+          <w:sz w:val="20"/>
+          <w:szCs w:val="20"/>
+          <w:lang w:eastAsia="pt-BR"/>
+        </w:rPr>
+        <w:t>&lt;/</w:t>
+      </w:r>
+      <w:proofErr w:type="spellStart"/>
+      <w:r>
+        <w:rPr>
+          <w:rFonts w:ascii="Courier New" w:eastAsia="Times New Roman" w:hAnsi="Courier New" w:cs="Courier New"/>
+          <w:color w:val="990055"/>
+          <w:sz w:val="20"/>
+          <w:szCs w:val="20"/>
+          <w:lang w:eastAsia="pt-BR"/>
+        </w:rPr>
+        <w:t>button</w:t>
+      </w:r>
+      <w:proofErr w:type="spellEnd"/>
+      <w:r>
+        <w:rPr>
+          <w:rFonts w:ascii="Courier New" w:eastAsia="Times New Roman" w:hAnsi="Courier New" w:cs="Courier New"/>
+          <w:color w:val="990055"/>
+          <w:sz w:val="20"/>
+          <w:szCs w:val="20"/>
+          <w:lang w:eastAsia="pt-BR"/>
+        </w:rPr>
+        <w:t>&gt;</w:t>
+      </w:r>
+    </w:p>
+    <w:p>
+      <w:pPr>
+        <w:pStyle w:val="PargrafodaLista"/>
+        <w:numPr>
+          <w:ilvl w:val="0"/>
+          <w:numId w:val="1"/>
+        </w:numPr>
+        <w:shd w:val="clear" w:color="auto" w:fill="F0F3F5"/>
+        <w:tabs>
+          <w:tab w:val="left" w:pos="916"/>
+          <w:tab w:val="left" w:pos="1832"/>
+          <w:tab w:val="left" w:pos="2748"/>
+          <w:tab w:val="left" w:pos="3664"/>
+          <w:tab w:val="left" w:pos="4580"/>
+          <w:tab w:val="left" w:pos="5496"/>
+          <w:tab w:val="left" w:pos="6412"/>
+          <w:tab w:val="left" w:pos="7328"/>
+          <w:tab w:val="left" w:pos="8244"/>
+          <w:tab w:val="left" w:pos="9160"/>
+          <w:tab w:val="left" w:pos="10076"/>
+          <w:tab w:val="left" w:pos="10992"/>
+          <w:tab w:val="left" w:pos="11908"/>
+          <w:tab w:val="left" w:pos="12824"/>
+          <w:tab w:val="left" w:pos="13740"/>
+          <w:tab w:val="left" w:pos="14656"/>
+        </w:tabs>
+        <w:spacing w:after="0" w:line="240" w:lineRule="auto"/>
+        <w:rPr>
+          <w:rFonts w:ascii="Courier New" w:eastAsia="Times New Roman" w:hAnsi="Courier New" w:cs="Courier New"/>
+          <w:color w:val="3D464D"/>
+          <w:sz w:val="20"/>
+          <w:szCs w:val="20"/>
+          <w:lang w:eastAsia="pt-BR"/>
+        </w:rPr>
+      </w:pPr>
+      <w:r>
+        <w:rPr>
+          <w:rFonts w:ascii="Courier New" w:eastAsia="Times New Roman" w:hAnsi="Courier New" w:cs="Courier New"/>
+          <w:color w:val="990055"/>
+          <w:sz w:val="20"/>
+          <w:szCs w:val="20"/>
+          <w:lang w:eastAsia="pt-BR"/>
+        </w:rPr>
+        <w:t>&lt;</w:t>
+      </w:r>
+      <w:proofErr w:type="gramStart"/>
+      <w:r>
+        <w:rPr>
+          <w:rFonts w:ascii="Courier New" w:eastAsia="Times New Roman" w:hAnsi="Courier New" w:cs="Courier New"/>
+          <w:color w:val="990055"/>
+          <w:sz w:val="20"/>
+          <w:szCs w:val="20"/>
+          <w:lang w:eastAsia="pt-BR"/>
+        </w:rPr>
+        <w:t>script</w:t>
+      </w:r>
+      <w:proofErr w:type="gramEnd"/>
+      <w:r>
+        <w:rPr>
+          <w:rFonts w:ascii="Courier New" w:eastAsia="Times New Roman" w:hAnsi="Courier New" w:cs="Courier New"/>
+          <w:color w:val="990055"/>
+          <w:sz w:val="20"/>
+          <w:szCs w:val="20"/>
+          <w:lang w:eastAsia="pt-BR"/>
+        </w:rPr>
+        <w:t>&gt;</w:t>
+      </w:r>
+    </w:p>
+    <w:p>
+      <w:pPr>
+        <w:pStyle w:val="PargrafodaLista"/>
+        <w:numPr>
+          <w:ilvl w:val="0"/>
+          <w:numId w:val="1"/>
+        </w:numPr>
+        <w:shd w:val="clear" w:color="auto" w:fill="F0F3F5"/>
+        <w:tabs>
+          <w:tab w:val="left" w:pos="916"/>
+          <w:tab w:val="left" w:pos="1832"/>
+          <w:tab w:val="left" w:pos="2748"/>
+          <w:tab w:val="left" w:pos="3664"/>
+          <w:tab w:val="left" w:pos="4580"/>
+          <w:tab w:val="left" w:pos="5496"/>
+          <w:tab w:val="left" w:pos="6412"/>
+          <w:tab w:val="left" w:pos="7328"/>
+          <w:tab w:val="left" w:pos="8244"/>
+          <w:tab w:val="left" w:pos="9160"/>
+          <w:tab w:val="left" w:pos="10076"/>
+          <w:tab w:val="left" w:pos="10992"/>
+          <w:tab w:val="left" w:pos="11908"/>
+          <w:tab w:val="left" w:pos="12824"/>
+          <w:tab w:val="left" w:pos="13740"/>
+          <w:tab w:val="left" w:pos="14656"/>
+        </w:tabs>
+        <w:spacing w:after="0" w:line="240" w:lineRule="auto"/>
+        <w:rPr>
+          <w:rFonts w:ascii="Courier New" w:eastAsia="Times New Roman" w:hAnsi="Courier New" w:cs="Courier New"/>
+          <w:color w:val="3D464D"/>
+          <w:sz w:val="20"/>
+          <w:szCs w:val="20"/>
+          <w:lang w:eastAsia="pt-BR"/>
+        </w:rPr>
+      </w:pPr>
+    </w:p>
+    <w:p>
+      <w:pPr>
+        <w:pStyle w:val="PargrafodaLista"/>
+        <w:numPr>
+          <w:ilvl w:val="0"/>
+          <w:numId w:val="1"/>
+        </w:numPr>
+        <w:shd w:val="clear" w:color="auto" w:fill="F0F3F5"/>
+        <w:tabs>
+          <w:tab w:val="left" w:pos="916"/>
+          <w:tab w:val="left" w:pos="1832"/>
+          <w:tab w:val="left" w:pos="2748"/>
+          <w:tab w:val="left" w:pos="3664"/>
+          <w:tab w:val="left" w:pos="4580"/>
+          <w:tab w:val="left" w:pos="5496"/>
+          <w:tab w:val="left" w:pos="6412"/>
+          <w:tab w:val="left" w:pos="7328"/>
+          <w:tab w:val="left" w:pos="8244"/>
+          <w:tab w:val="left" w:pos="9160"/>
+          <w:tab w:val="left" w:pos="10076"/>
+          <w:tab w:val="left" w:pos="10992"/>
+          <w:tab w:val="left" w:pos="11908"/>
+          <w:tab w:val="left" w:pos="12824"/>
+          <w:tab w:val="left" w:pos="13740"/>
+          <w:tab w:val="left" w:pos="14656"/>
+        </w:tabs>
+        <w:spacing w:after="0" w:line="240" w:lineRule="auto"/>
+        <w:rPr>
+          <w:rFonts w:ascii="Courier New" w:eastAsia="Times New Roman" w:hAnsi="Courier New" w:cs="Courier New"/>
+          <w:color w:val="3D464D"/>
+          <w:sz w:val="20"/>
+          <w:szCs w:val="20"/>
+          <w:lang w:eastAsia="pt-BR"/>
+        </w:rPr>
+      </w:pPr>
+      <w:r>
+        <w:rPr>
+          <w:rFonts w:ascii="Courier New" w:eastAsia="Times New Roman" w:hAnsi="Courier New" w:cs="Courier New"/>
+          <w:color w:val="3D464D"/>
+          <w:sz w:val="20"/>
+          <w:szCs w:val="20"/>
+          <w:lang w:eastAsia="pt-BR"/>
+        </w:rPr>
+        <w:t xml:space="preserve">    </w:t>
+      </w:r>
+      <w:proofErr w:type="gramStart"/>
+      <w:r>
+        <w:rPr>
+          <w:rFonts w:ascii="Courier New" w:eastAsia="Times New Roman" w:hAnsi="Courier New" w:cs="Courier New"/>
+          <w:color w:val="0077AA"/>
+          <w:sz w:val="20"/>
+          <w:szCs w:val="20"/>
+          <w:lang w:eastAsia="pt-BR"/>
+        </w:rPr>
+        <w:t>var</w:t>
+      </w:r>
+      <w:proofErr w:type="gramEnd"/>
+      <w:r>
+        <w:rPr>
+          <w:rFonts w:ascii="Courier New" w:eastAsia="Times New Roman" w:hAnsi="Courier New" w:cs="Courier New"/>
+          <w:color w:val="3D464D"/>
+          <w:sz w:val="20"/>
+          <w:szCs w:val="20"/>
+          <w:lang w:eastAsia="pt-BR"/>
+        </w:rPr>
+        <w:t xml:space="preserve"> </w:t>
+      </w:r>
+      <w:proofErr w:type="spellStart"/>
+      <w:r>
+        <w:rPr>
+          <w:rFonts w:ascii="Courier New" w:eastAsia="Times New Roman" w:hAnsi="Courier New" w:cs="Courier New"/>
+          <w:color w:val="3D464D"/>
+          <w:sz w:val="20"/>
+          <w:szCs w:val="20"/>
+          <w:lang w:eastAsia="pt-BR"/>
+        </w:rPr>
+        <w:t>botao</w:t>
+      </w:r>
+      <w:proofErr w:type="spellEnd"/>
+      <w:r>
+        <w:rPr>
+          <w:rFonts w:ascii="Courier New" w:eastAsia="Times New Roman" w:hAnsi="Courier New" w:cs="Courier New"/>
+          <w:color w:val="3D464D"/>
+          <w:sz w:val="20"/>
+          <w:szCs w:val="20"/>
+          <w:lang w:eastAsia="pt-BR"/>
+        </w:rPr>
+        <w:t xml:space="preserve"> </w:t>
+      </w:r>
+      <w:r>
+        <w:rPr>
+          <w:rFonts w:ascii="Courier New" w:eastAsia="Times New Roman" w:hAnsi="Courier New" w:cs="Courier New"/>
+          <w:color w:val="999999"/>
+          <w:sz w:val="20"/>
+          <w:szCs w:val="20"/>
+          <w:lang w:eastAsia="pt-BR"/>
+        </w:rPr>
+        <w:t>=</w:t>
+      </w:r>
+      <w:r>
+        <w:rPr>
+          <w:rFonts w:ascii="Courier New" w:eastAsia="Times New Roman" w:hAnsi="Courier New" w:cs="Courier New"/>
+          <w:color w:val="3D464D"/>
+          <w:sz w:val="20"/>
+          <w:szCs w:val="20"/>
+          <w:lang w:eastAsia="pt-BR"/>
+        </w:rPr>
+        <w:t xml:space="preserve"> </w:t>
+      </w:r>
+      <w:proofErr w:type="spellStart"/>
+      <w:r>
+        <w:rPr>
+          <w:rFonts w:ascii="Courier New" w:eastAsia="Times New Roman" w:hAnsi="Courier New" w:cs="Courier New"/>
+          <w:color w:val="3D464D"/>
+          <w:sz w:val="20"/>
+          <w:szCs w:val="20"/>
+          <w:lang w:eastAsia="pt-BR"/>
+        </w:rPr>
+        <w:t>document</w:t>
+      </w:r>
+      <w:r>
+        <w:rPr>
+          <w:rFonts w:ascii="Courier New" w:eastAsia="Times New Roman" w:hAnsi="Courier New" w:cs="Courier New"/>
+          <w:color w:val="999999"/>
+          <w:sz w:val="20"/>
+          <w:szCs w:val="20"/>
+          <w:lang w:eastAsia="pt-BR"/>
+        </w:rPr>
+        <w:t>.</w:t>
+      </w:r>
+      <w:r>
+        <w:rPr>
+          <w:rFonts w:ascii="Courier New" w:eastAsia="Times New Roman" w:hAnsi="Courier New" w:cs="Courier New"/>
+          <w:color w:val="3D464D"/>
+          <w:sz w:val="20"/>
+          <w:szCs w:val="20"/>
+          <w:lang w:eastAsia="pt-BR"/>
+        </w:rPr>
+        <w:t>querySelector</w:t>
+      </w:r>
+      <w:proofErr w:type="spellEnd"/>
+      <w:r>
+        <w:rPr>
+          <w:rFonts w:ascii="Courier New" w:eastAsia="Times New Roman" w:hAnsi="Courier New" w:cs="Courier New"/>
+          <w:color w:val="999999"/>
+          <w:sz w:val="20"/>
+          <w:szCs w:val="20"/>
+          <w:lang w:eastAsia="pt-BR"/>
+        </w:rPr>
+        <w:t>(</w:t>
+      </w:r>
+      <w:r>
+        <w:rPr>
+          <w:rFonts w:ascii="Courier New" w:eastAsia="Times New Roman" w:hAnsi="Courier New" w:cs="Courier New"/>
+          <w:color w:val="669900"/>
+          <w:sz w:val="20"/>
+          <w:szCs w:val="20"/>
+          <w:lang w:eastAsia="pt-BR"/>
+        </w:rPr>
+        <w:t>'#</w:t>
+      </w:r>
+      <w:proofErr w:type="spellStart"/>
+      <w:r>
+        <w:rPr>
+          <w:rFonts w:ascii="Courier New" w:eastAsia="Times New Roman" w:hAnsi="Courier New" w:cs="Courier New"/>
+          <w:color w:val="669900"/>
+          <w:sz w:val="20"/>
+          <w:szCs w:val="20"/>
+          <w:lang w:eastAsia="pt-BR"/>
+        </w:rPr>
+        <w:t>botao</w:t>
+      </w:r>
+      <w:proofErr w:type="spellEnd"/>
+      <w:r>
+        <w:rPr>
+          <w:rFonts w:ascii="Courier New" w:eastAsia="Times New Roman" w:hAnsi="Courier New" w:cs="Courier New"/>
+          <w:color w:val="669900"/>
+          <w:sz w:val="20"/>
+          <w:szCs w:val="20"/>
+          <w:lang w:eastAsia="pt-BR"/>
+        </w:rPr>
+        <w:t>'</w:t>
+      </w:r>
+      <w:r>
+        <w:rPr>
+          <w:rFonts w:ascii="Courier New" w:eastAsia="Times New Roman" w:hAnsi="Courier New" w:cs="Courier New"/>
+          <w:color w:val="999999"/>
+          <w:sz w:val="20"/>
+          <w:szCs w:val="20"/>
+          <w:lang w:eastAsia="pt-BR"/>
+        </w:rPr>
+        <w:t>);</w:t>
+      </w:r>
+    </w:p>
+    <w:p>
+      <w:pPr>
+        <w:pStyle w:val="PargrafodaLista"/>
+        <w:numPr>
+          <w:ilvl w:val="0"/>
+          <w:numId w:val="1"/>
+        </w:numPr>
+        <w:shd w:val="clear" w:color="auto" w:fill="F0F3F5"/>
+        <w:tabs>
+          <w:tab w:val="left" w:pos="916"/>
+          <w:tab w:val="left" w:pos="1832"/>
+          <w:tab w:val="left" w:pos="2748"/>
+          <w:tab w:val="left" w:pos="3664"/>
+          <w:tab w:val="left" w:pos="4580"/>
+          <w:tab w:val="left" w:pos="5496"/>
+          <w:tab w:val="left" w:pos="6412"/>
+          <w:tab w:val="left" w:pos="7328"/>
+          <w:tab w:val="left" w:pos="8244"/>
+          <w:tab w:val="left" w:pos="9160"/>
+          <w:tab w:val="left" w:pos="10076"/>
+          <w:tab w:val="left" w:pos="10992"/>
+          <w:tab w:val="left" w:pos="11908"/>
+          <w:tab w:val="left" w:pos="12824"/>
+          <w:tab w:val="left" w:pos="13740"/>
+          <w:tab w:val="left" w:pos="14656"/>
+        </w:tabs>
+        <w:spacing w:after="0" w:line="240" w:lineRule="auto"/>
+        <w:rPr>
+          <w:rFonts w:ascii="Courier New" w:eastAsia="Times New Roman" w:hAnsi="Courier New" w:cs="Courier New"/>
+          <w:color w:val="3D464D"/>
+          <w:sz w:val="20"/>
+          <w:szCs w:val="20"/>
+          <w:lang w:eastAsia="pt-BR"/>
+        </w:rPr>
+      </w:pPr>
+      <w:r>
+        <w:rPr>
+          <w:rFonts w:ascii="Courier New" w:eastAsia="Times New Roman" w:hAnsi="Courier New" w:cs="Courier New"/>
+          <w:color w:val="3D464D"/>
+          <w:sz w:val="20"/>
+          <w:szCs w:val="20"/>
+          <w:lang w:eastAsia="pt-BR"/>
+        </w:rPr>
+        <w:t xml:space="preserve">    </w:t>
+      </w:r>
+      <w:proofErr w:type="spellStart"/>
+      <w:r>
+        <w:rPr>
+          <w:rFonts w:ascii="Courier New" w:eastAsia="Times New Roman" w:hAnsi="Courier New" w:cs="Courier New"/>
+          <w:color w:val="3D464D"/>
+          <w:sz w:val="20"/>
+          <w:szCs w:val="20"/>
+          <w:lang w:eastAsia="pt-BR"/>
+        </w:rPr>
+        <w:t>botao</w:t>
+      </w:r>
+      <w:r>
+        <w:rPr>
+          <w:rFonts w:ascii="Courier New" w:eastAsia="Times New Roman" w:hAnsi="Courier New" w:cs="Courier New"/>
+          <w:color w:val="999999"/>
+          <w:sz w:val="20"/>
+          <w:szCs w:val="20"/>
+          <w:lang w:eastAsia="pt-BR"/>
+        </w:rPr>
+        <w:t>.</w:t>
+      </w:r>
+      <w:r>
+        <w:rPr>
+          <w:rFonts w:ascii="Courier New" w:eastAsia="Times New Roman" w:hAnsi="Courier New" w:cs="Courier New"/>
+          <w:color w:val="3D464D"/>
+          <w:sz w:val="20"/>
+          <w:szCs w:val="20"/>
+          <w:lang w:eastAsia="pt-BR"/>
+        </w:rPr>
+        <w:t>addEventListener</w:t>
+      </w:r>
+      <w:proofErr w:type="spellEnd"/>
+      <w:r>
+        <w:rPr>
+          <w:rFonts w:ascii="Courier New" w:eastAsia="Times New Roman" w:hAnsi="Courier New" w:cs="Courier New"/>
+          <w:color w:val="999999"/>
+          <w:sz w:val="20"/>
+          <w:szCs w:val="20"/>
+          <w:lang w:eastAsia="pt-BR"/>
+        </w:rPr>
+        <w:t>(</w:t>
+      </w:r>
+      <w:r>
+        <w:rPr>
+          <w:rFonts w:ascii="Courier New" w:eastAsia="Times New Roman" w:hAnsi="Courier New" w:cs="Courier New"/>
+          <w:color w:val="669900"/>
+          <w:sz w:val="20"/>
+          <w:szCs w:val="20"/>
+          <w:lang w:eastAsia="pt-BR"/>
+        </w:rPr>
+        <w:t>'click'</w:t>
+      </w:r>
+      <w:r>
+        <w:rPr>
+          <w:rFonts w:ascii="Courier New" w:eastAsia="Times New Roman" w:hAnsi="Courier New" w:cs="Courier New"/>
+          <w:color w:val="999999"/>
+          <w:sz w:val="20"/>
+          <w:szCs w:val="20"/>
+          <w:lang w:eastAsia="pt-BR"/>
+        </w:rPr>
+        <w:t>,</w:t>
+      </w:r>
+      <w:r>
+        <w:rPr>
+          <w:rFonts w:ascii="Courier New" w:eastAsia="Times New Roman" w:hAnsi="Courier New" w:cs="Courier New"/>
+          <w:color w:val="3D464D"/>
+          <w:sz w:val="20"/>
+          <w:szCs w:val="20"/>
+          <w:lang w:eastAsia="pt-BR"/>
+        </w:rPr>
+        <w:t xml:space="preserve"> </w:t>
+      </w:r>
+      <w:proofErr w:type="spellStart"/>
+      <w:r>
+        <w:rPr>
+          <w:rFonts w:ascii="Courier New" w:eastAsia="Times New Roman" w:hAnsi="Courier New" w:cs="Courier New"/>
+          <w:color w:val="3D464D"/>
+          <w:sz w:val="20"/>
+          <w:szCs w:val="20"/>
+          <w:lang w:eastAsia="pt-BR"/>
+        </w:rPr>
+        <w:t>botaoHandler</w:t>
+      </w:r>
+      <w:proofErr w:type="spellEnd"/>
+      <w:r>
+        <w:rPr>
+          <w:rFonts w:ascii="Courier New" w:eastAsia="Times New Roman" w:hAnsi="Courier New" w:cs="Courier New"/>
+          <w:color w:val="999999"/>
+          <w:sz w:val="20"/>
+          <w:szCs w:val="20"/>
+          <w:lang w:eastAsia="pt-BR"/>
+        </w:rPr>
+        <w:t>());</w:t>
+      </w:r>
+    </w:p>
+    <w:p>
+      <w:pPr>
+        <w:pStyle w:val="PargrafodaLista"/>
+        <w:numPr>
+          <w:ilvl w:val="0"/>
+          <w:numId w:val="1"/>
+        </w:numPr>
+        <w:shd w:val="clear" w:color="auto" w:fill="F0F3F5"/>
+        <w:tabs>
+          <w:tab w:val="left" w:pos="916"/>
+          <w:tab w:val="left" w:pos="1832"/>
+          <w:tab w:val="left" w:pos="2748"/>
+          <w:tab w:val="left" w:pos="3664"/>
+          <w:tab w:val="left" w:pos="4580"/>
+          <w:tab w:val="left" w:pos="5496"/>
+          <w:tab w:val="left" w:pos="6412"/>
+          <w:tab w:val="left" w:pos="7328"/>
+          <w:tab w:val="left" w:pos="8244"/>
+          <w:tab w:val="left" w:pos="9160"/>
+          <w:tab w:val="left" w:pos="10076"/>
+          <w:tab w:val="left" w:pos="10992"/>
+          <w:tab w:val="left" w:pos="11908"/>
+          <w:tab w:val="left" w:pos="12824"/>
+          <w:tab w:val="left" w:pos="13740"/>
+          <w:tab w:val="left" w:pos="14656"/>
+        </w:tabs>
+        <w:spacing w:after="0" w:line="240" w:lineRule="auto"/>
+        <w:rPr>
+          <w:rFonts w:ascii="Courier New" w:eastAsia="Times New Roman" w:hAnsi="Courier New" w:cs="Courier New"/>
+          <w:color w:val="3D464D"/>
+          <w:sz w:val="20"/>
+          <w:szCs w:val="20"/>
+          <w:lang w:eastAsia="pt-BR"/>
+        </w:rPr>
+      </w:pPr>
+      <w:proofErr w:type="spellStart"/>
+      <w:proofErr w:type="gramStart"/>
+      <w:r>
+        <w:rPr>
+          <w:rFonts w:ascii="Courier New" w:eastAsia="Times New Roman" w:hAnsi="Courier New" w:cs="Courier New"/>
+          <w:color w:val="0077AA"/>
+          <w:sz w:val="20"/>
+          <w:szCs w:val="20"/>
+          <w:lang w:eastAsia="pt-BR"/>
+        </w:rPr>
+        <w:t>function</w:t>
+      </w:r>
+      <w:proofErr w:type="spellEnd"/>
+      <w:proofErr w:type="gramEnd"/>
+      <w:r>
+        <w:rPr>
+          <w:rFonts w:ascii="Courier New" w:eastAsia="Times New Roman" w:hAnsi="Courier New" w:cs="Courier New"/>
+          <w:color w:val="3D464D"/>
+          <w:sz w:val="20"/>
+          <w:szCs w:val="20"/>
+          <w:lang w:eastAsia="pt-BR"/>
+        </w:rPr>
+        <w:t xml:space="preserve"> </w:t>
+      </w:r>
+      <w:proofErr w:type="spellStart"/>
+      <w:r>
+        <w:rPr>
+          <w:rFonts w:ascii="Courier New" w:eastAsia="Times New Roman" w:hAnsi="Courier New" w:cs="Courier New"/>
+          <w:color w:val="3D464D"/>
+          <w:sz w:val="20"/>
+          <w:szCs w:val="20"/>
+          <w:lang w:eastAsia="pt-BR"/>
+        </w:rPr>
+        <w:t>botaoHandler</w:t>
+      </w:r>
+      <w:proofErr w:type="spellEnd"/>
+      <w:r>
+        <w:rPr>
+          <w:rFonts w:ascii="Courier New" w:eastAsia="Times New Roman" w:hAnsi="Courier New" w:cs="Courier New"/>
+          <w:color w:val="999999"/>
+          <w:sz w:val="20"/>
+          <w:szCs w:val="20"/>
+          <w:lang w:eastAsia="pt-BR"/>
+        </w:rPr>
+        <w:t>()</w:t>
+      </w:r>
+      <w:r>
+        <w:rPr>
+          <w:rFonts w:ascii="Courier New" w:eastAsia="Times New Roman" w:hAnsi="Courier New" w:cs="Courier New"/>
+          <w:color w:val="3D464D"/>
+          <w:sz w:val="20"/>
+          <w:szCs w:val="20"/>
+          <w:lang w:eastAsia="pt-BR"/>
+        </w:rPr>
+        <w:t xml:space="preserve"> </w:t>
+      </w:r>
+      <w:r>
+        <w:rPr>
+          <w:rFonts w:ascii="Courier New" w:eastAsia="Times New Roman" w:hAnsi="Courier New" w:cs="Courier New"/>
+          <w:color w:val="999999"/>
+          <w:sz w:val="20"/>
+          <w:szCs w:val="20"/>
+          <w:lang w:eastAsia="pt-BR"/>
+        </w:rPr>
+        <w:t>{</w:t>
+      </w:r>
+    </w:p>
+    <w:p>
+      <w:pPr>
+        <w:pStyle w:val="PargrafodaLista"/>
+        <w:numPr>
+          <w:ilvl w:val="0"/>
+          <w:numId w:val="1"/>
+        </w:numPr>
+        <w:shd w:val="clear" w:color="auto" w:fill="F0F3F5"/>
+        <w:tabs>
+          <w:tab w:val="left" w:pos="916"/>
+          <w:tab w:val="left" w:pos="1832"/>
+          <w:tab w:val="left" w:pos="2748"/>
+          <w:tab w:val="left" w:pos="3664"/>
+          <w:tab w:val="left" w:pos="4580"/>
+          <w:tab w:val="left" w:pos="5496"/>
+          <w:tab w:val="left" w:pos="6412"/>
+          <w:tab w:val="left" w:pos="7328"/>
+          <w:tab w:val="left" w:pos="8244"/>
+          <w:tab w:val="left" w:pos="9160"/>
+          <w:tab w:val="left" w:pos="10076"/>
+          <w:tab w:val="left" w:pos="10992"/>
+          <w:tab w:val="left" w:pos="11908"/>
+          <w:tab w:val="left" w:pos="12824"/>
+          <w:tab w:val="left" w:pos="13740"/>
+          <w:tab w:val="left" w:pos="14656"/>
+        </w:tabs>
+        <w:spacing w:after="0" w:line="240" w:lineRule="auto"/>
+        <w:rPr>
+          <w:rFonts w:ascii="Courier New" w:eastAsia="Times New Roman" w:hAnsi="Courier New" w:cs="Courier New"/>
+          <w:color w:val="3D464D"/>
+          <w:sz w:val="20"/>
+          <w:szCs w:val="20"/>
+          <w:lang w:eastAsia="pt-BR"/>
+        </w:rPr>
+      </w:pPr>
+    </w:p>
+    <w:p>
+      <w:pPr>
+        <w:pStyle w:val="PargrafodaLista"/>
+        <w:numPr>
+          <w:ilvl w:val="0"/>
+          <w:numId w:val="1"/>
+        </w:numPr>
+        <w:shd w:val="clear" w:color="auto" w:fill="F0F3F5"/>
+        <w:tabs>
+          <w:tab w:val="left" w:pos="916"/>
+          <w:tab w:val="left" w:pos="1832"/>
+          <w:tab w:val="left" w:pos="2748"/>
+          <w:tab w:val="left" w:pos="3664"/>
+          <w:tab w:val="left" w:pos="4580"/>
+          <w:tab w:val="left" w:pos="5496"/>
+          <w:tab w:val="left" w:pos="6412"/>
+          <w:tab w:val="left" w:pos="7328"/>
+          <w:tab w:val="left" w:pos="8244"/>
+          <w:tab w:val="left" w:pos="9160"/>
+          <w:tab w:val="left" w:pos="10076"/>
+          <w:tab w:val="left" w:pos="10992"/>
+          <w:tab w:val="left" w:pos="11908"/>
+          <w:tab w:val="left" w:pos="12824"/>
+          <w:tab w:val="left" w:pos="13740"/>
+          <w:tab w:val="left" w:pos="14656"/>
+        </w:tabs>
+        <w:spacing w:after="0" w:line="240" w:lineRule="auto"/>
+        <w:rPr>
+          <w:rFonts w:ascii="Courier New" w:eastAsia="Times New Roman" w:hAnsi="Courier New" w:cs="Courier New"/>
+          <w:color w:val="3D464D"/>
+          <w:sz w:val="20"/>
+          <w:szCs w:val="20"/>
+          <w:lang w:eastAsia="pt-BR"/>
+        </w:rPr>
+      </w:pPr>
+      <w:r>
+        <w:rPr>
+          <w:rFonts w:ascii="Courier New" w:eastAsia="Times New Roman" w:hAnsi="Courier New" w:cs="Courier New"/>
+          <w:color w:val="3D464D"/>
+          <w:sz w:val="20"/>
+          <w:szCs w:val="20"/>
+          <w:lang w:eastAsia="pt-BR"/>
+        </w:rPr>
+        <w:t xml:space="preserve">        </w:t>
+      </w:r>
+      <w:proofErr w:type="gramStart"/>
+      <w:r>
+        <w:rPr>
+          <w:rFonts w:ascii="Courier New" w:eastAsia="Times New Roman" w:hAnsi="Courier New" w:cs="Courier New"/>
+          <w:color w:val="3D464D"/>
+          <w:sz w:val="20"/>
+          <w:szCs w:val="20"/>
+          <w:lang w:eastAsia="pt-BR"/>
+        </w:rPr>
+        <w:t>Console.log(</w:t>
+      </w:r>
+      <w:proofErr w:type="gramEnd"/>
+      <w:r>
+        <w:rPr>
+          <w:rFonts w:ascii="Courier New" w:eastAsia="Times New Roman" w:hAnsi="Courier New" w:cs="Courier New"/>
+          <w:color w:val="669900"/>
+          <w:sz w:val="20"/>
+          <w:szCs w:val="20"/>
+          <w:lang w:eastAsia="pt-BR"/>
+        </w:rPr>
+        <w:t>'Botão clicado'</w:t>
+      </w:r>
+      <w:r>
+        <w:rPr>
+          <w:rFonts w:ascii="Courier New" w:eastAsia="Times New Roman" w:hAnsi="Courier New" w:cs="Courier New"/>
+          <w:color w:val="999999"/>
+          <w:sz w:val="20"/>
+          <w:szCs w:val="20"/>
+          <w:lang w:eastAsia="pt-BR"/>
+        </w:rPr>
+        <w:t>);</w:t>
+      </w:r>
+    </w:p>
+    <w:p>
+      <w:pPr>
+        <w:pStyle w:val="PargrafodaLista"/>
+        <w:numPr>
+          <w:ilvl w:val="0"/>
+          <w:numId w:val="1"/>
+        </w:numPr>
+        <w:shd w:val="clear" w:color="auto" w:fill="F0F3F5"/>
+        <w:tabs>
+          <w:tab w:val="left" w:pos="916"/>
+          <w:tab w:val="left" w:pos="1832"/>
+          <w:tab w:val="left" w:pos="2748"/>
+          <w:tab w:val="left" w:pos="3664"/>
+          <w:tab w:val="left" w:pos="4580"/>
+          <w:tab w:val="left" w:pos="5496"/>
+          <w:tab w:val="left" w:pos="6412"/>
+          <w:tab w:val="left" w:pos="7328"/>
+          <w:tab w:val="left" w:pos="8244"/>
+          <w:tab w:val="left" w:pos="9160"/>
+          <w:tab w:val="left" w:pos="10076"/>
+          <w:tab w:val="left" w:pos="10992"/>
+          <w:tab w:val="left" w:pos="11908"/>
+          <w:tab w:val="left" w:pos="12824"/>
+          <w:tab w:val="left" w:pos="13740"/>
+          <w:tab w:val="left" w:pos="14656"/>
+        </w:tabs>
+        <w:spacing w:after="0" w:line="240" w:lineRule="auto"/>
+        <w:rPr>
+          <w:rFonts w:ascii="Courier New" w:eastAsia="Times New Roman" w:hAnsi="Courier New" w:cs="Courier New"/>
+          <w:color w:val="3D464D"/>
+          <w:sz w:val="20"/>
+          <w:szCs w:val="20"/>
+          <w:lang w:eastAsia="pt-BR"/>
+        </w:rPr>
+      </w:pPr>
+      <w:r>
+        <w:rPr>
+          <w:rFonts w:ascii="Courier New" w:eastAsia="Times New Roman" w:hAnsi="Courier New" w:cs="Courier New"/>
+          <w:color w:val="3D464D"/>
+          <w:sz w:val="20"/>
+          <w:szCs w:val="20"/>
+          <w:lang w:eastAsia="pt-BR"/>
+        </w:rPr>
+        <w:t xml:space="preserve">    </w:t>
+      </w:r>
+      <w:r>
+        <w:rPr>
+          <w:rFonts w:ascii="Courier New" w:eastAsia="Times New Roman" w:hAnsi="Courier New" w:cs="Courier New"/>
+          <w:color w:val="999999"/>
+          <w:sz w:val="20"/>
+          <w:szCs w:val="20"/>
+          <w:lang w:eastAsia="pt-BR"/>
+        </w:rPr>
+        <w:t>}</w:t>
+      </w:r>
+    </w:p>
+    <w:p>
+      <w:pPr>
+        <w:pStyle w:val="PargrafodaLista"/>
+        <w:numPr>
+          <w:ilvl w:val="0"/>
+          <w:numId w:val="1"/>
+        </w:numPr>
+        <w:shd w:val="clear" w:color="auto" w:fill="F0F3F5"/>
+        <w:tabs>
+          <w:tab w:val="left" w:pos="916"/>
+          <w:tab w:val="left" w:pos="1832"/>
+          <w:tab w:val="left" w:pos="2748"/>
+          <w:tab w:val="left" w:pos="3664"/>
+          <w:tab w:val="left" w:pos="4580"/>
+          <w:tab w:val="left" w:pos="5496"/>
+          <w:tab w:val="left" w:pos="6412"/>
+          <w:tab w:val="left" w:pos="7328"/>
+          <w:tab w:val="left" w:pos="8244"/>
+          <w:tab w:val="left" w:pos="9160"/>
+          <w:tab w:val="left" w:pos="10076"/>
+          <w:tab w:val="left" w:pos="10992"/>
+          <w:tab w:val="left" w:pos="11908"/>
+          <w:tab w:val="left" w:pos="12824"/>
+          <w:tab w:val="left" w:pos="13740"/>
+          <w:tab w:val="left" w:pos="14656"/>
+        </w:tabs>
+        <w:spacing w:after="0" w:line="240" w:lineRule="auto"/>
+        <w:rPr>
+          <w:rFonts w:ascii="Consolas" w:eastAsia="Times New Roman" w:hAnsi="Consolas" w:cs="Courier New"/>
+          <w:color w:val="3D464D"/>
+          <w:sz w:val="27"/>
+          <w:szCs w:val="27"/>
+          <w:lang w:eastAsia="pt-BR"/>
+        </w:rPr>
+      </w:pPr>
+      <w:r>
+        <w:rPr>
+          <w:rFonts w:ascii="Courier New" w:eastAsia="Times New Roman" w:hAnsi="Courier New" w:cs="Courier New"/>
+          <w:color w:val="990055"/>
+          <w:sz w:val="20"/>
+          <w:szCs w:val="20"/>
+          <w:lang w:eastAsia="pt-BR"/>
+        </w:rPr>
+        <w:t>&lt;/script&gt;</w:t>
+      </w:r>
+    </w:p>
+    <w:p>
+      <w:pPr>
+        <w:jc w:val="center"/>
+        <w:rPr>
+          <w:sz w:val="32"/>
+        </w:rPr>
+      </w:pPr>
+    </w:p>
+    <w:p>
+      <w:pPr>
+        <w:jc w:val="center"/>
+        <w:rPr>
+          <w:sz w:val="32"/>
+        </w:rPr>
+      </w:pPr>
+    </w:p>
+    <w:p>
+      <w:pPr>
+        <w:jc w:val="center"/>
+        <w:rPr>
+          <w:sz w:val="32"/>
+        </w:rPr>
+      </w:pPr>
+    </w:p>
+    <w:p>
+      <w:pPr>
+        <w:jc w:val="center"/>
+        <w:rPr>
+          <w:sz w:val="32"/>
+        </w:rPr>
+      </w:pPr>
+      <w:r>
+        <w:rPr>
+          <w:sz w:val="32"/>
+        </w:rPr>
+        <w:lastRenderedPageBreak/>
+        <w:t>PEGANDO VALORES DE UM FORM ENVIADO PELO BOTÃO.</w:t>
+      </w:r>
+    </w:p>
+    <w:p>
+      <w:pPr>
+        <w:jc w:val="center"/>
+        <w:rPr>
+          <w:sz w:val="32"/>
+        </w:rPr>
+      </w:pPr>
+    </w:p>
+    <w:p>
+      <w:pPr>
+        <w:shd w:val="clear" w:color="auto" w:fill="1E1E1E"/>
+        <w:spacing w:after="0" w:line="330" w:lineRule="atLeast"/>
+        <w:rPr>
+          <w:rFonts w:ascii="Consolas" w:eastAsia="Times New Roman" w:hAnsi="Consolas" w:cs="Times New Roman"/>
+          <w:color w:val="D4D4D4"/>
+          <w:sz w:val="24"/>
+          <w:szCs w:val="24"/>
+          <w:lang w:eastAsia="pt-BR"/>
+        </w:rPr>
+      </w:pPr>
+      <w:proofErr w:type="gramStart"/>
+      <w:r>
+        <w:rPr>
+          <w:rFonts w:ascii="Consolas" w:eastAsia="Times New Roman" w:hAnsi="Consolas" w:cs="Times New Roman"/>
+          <w:color w:val="569CD6"/>
+          <w:sz w:val="24"/>
+          <w:szCs w:val="24"/>
+          <w:lang w:eastAsia="pt-BR"/>
+        </w:rPr>
+        <w:t>var</w:t>
+      </w:r>
+      <w:proofErr w:type="gramEnd"/>
+      <w:r>
+        <w:rPr>
+          <w:rFonts w:ascii="Consolas" w:eastAsia="Times New Roman" w:hAnsi="Consolas" w:cs="Times New Roman"/>
+          <w:color w:val="D4D4D4"/>
+          <w:sz w:val="24"/>
+          <w:szCs w:val="24"/>
+          <w:lang w:eastAsia="pt-BR"/>
+        </w:rPr>
+        <w:t xml:space="preserve"> </w:t>
+      </w:r>
+      <w:proofErr w:type="spellStart"/>
+      <w:r>
+        <w:rPr>
+          <w:rFonts w:ascii="Consolas" w:eastAsia="Times New Roman" w:hAnsi="Consolas" w:cs="Times New Roman"/>
+          <w:color w:val="9CDCFE"/>
+          <w:sz w:val="24"/>
+          <w:szCs w:val="24"/>
+          <w:lang w:eastAsia="pt-BR"/>
+        </w:rPr>
+        <w:t>botaoAdicionar</w:t>
+      </w:r>
+      <w:proofErr w:type="spellEnd"/>
+      <w:r>
+        <w:rPr>
+          <w:rFonts w:ascii="Consolas" w:eastAsia="Times New Roman" w:hAnsi="Consolas" w:cs="Times New Roman"/>
+          <w:color w:val="D4D4D4"/>
+          <w:sz w:val="24"/>
+          <w:szCs w:val="24"/>
+          <w:lang w:eastAsia="pt-BR"/>
+        </w:rPr>
+        <w:t xml:space="preserve"> = </w:t>
+      </w:r>
+      <w:proofErr w:type="spellStart"/>
+      <w:r>
+        <w:rPr>
+          <w:rFonts w:ascii="Consolas" w:eastAsia="Times New Roman" w:hAnsi="Consolas" w:cs="Times New Roman"/>
+          <w:color w:val="9CDCFE"/>
+          <w:sz w:val="24"/>
+          <w:szCs w:val="24"/>
+          <w:lang w:eastAsia="pt-BR"/>
+        </w:rPr>
+        <w:t>document</w:t>
+      </w:r>
+      <w:r>
+        <w:rPr>
+          <w:rFonts w:ascii="Consolas" w:eastAsia="Times New Roman" w:hAnsi="Consolas" w:cs="Times New Roman"/>
+          <w:color w:val="D4D4D4"/>
+          <w:sz w:val="24"/>
+          <w:szCs w:val="24"/>
+          <w:lang w:eastAsia="pt-BR"/>
+        </w:rPr>
+        <w:t>.</w:t>
+      </w:r>
+      <w:r>
+        <w:rPr>
+          <w:rFonts w:ascii="Consolas" w:eastAsia="Times New Roman" w:hAnsi="Consolas" w:cs="Times New Roman"/>
+          <w:color w:val="DCDCAA"/>
+          <w:sz w:val="24"/>
+          <w:szCs w:val="24"/>
+          <w:lang w:eastAsia="pt-BR"/>
+        </w:rPr>
+        <w:t>querySelector</w:t>
+      </w:r>
+      <w:proofErr w:type="spellEnd"/>
+      <w:r>
+        <w:rPr>
+          <w:rFonts w:ascii="Consolas" w:eastAsia="Times New Roman" w:hAnsi="Consolas" w:cs="Times New Roman"/>
+          <w:color w:val="D4D4D4"/>
+          <w:sz w:val="24"/>
+          <w:szCs w:val="24"/>
+          <w:lang w:eastAsia="pt-BR"/>
+        </w:rPr>
+        <w:t>(</w:t>
+      </w:r>
+      <w:r>
+        <w:rPr>
+          <w:rFonts w:ascii="Consolas" w:eastAsia="Times New Roman" w:hAnsi="Consolas" w:cs="Times New Roman"/>
+          <w:color w:val="CE9178"/>
+          <w:sz w:val="24"/>
+          <w:szCs w:val="24"/>
+          <w:lang w:eastAsia="pt-BR"/>
+        </w:rPr>
+        <w:t>"#adicionar-paciente"</w:t>
+      </w:r>
+      <w:r>
+        <w:rPr>
+          <w:rFonts w:ascii="Consolas" w:eastAsia="Times New Roman" w:hAnsi="Consolas" w:cs="Times New Roman"/>
+          <w:color w:val="D4D4D4"/>
+          <w:sz w:val="24"/>
+          <w:szCs w:val="24"/>
+          <w:lang w:eastAsia="pt-BR"/>
+        </w:rPr>
+        <w:t>);</w:t>
+      </w:r>
+    </w:p>
+    <w:p>
+      <w:pPr>
+        <w:shd w:val="clear" w:color="auto" w:fill="1E1E1E"/>
+        <w:spacing w:after="0" w:line="330" w:lineRule="atLeast"/>
+        <w:rPr>
+          <w:rFonts w:ascii="Consolas" w:eastAsia="Times New Roman" w:hAnsi="Consolas" w:cs="Times New Roman"/>
+          <w:color w:val="D4D4D4"/>
+          <w:sz w:val="24"/>
+          <w:szCs w:val="24"/>
+          <w:lang w:eastAsia="pt-BR"/>
+        </w:rPr>
+      </w:pPr>
+      <w:proofErr w:type="spellStart"/>
+      <w:r>
+        <w:rPr>
+          <w:rFonts w:ascii="Consolas" w:eastAsia="Times New Roman" w:hAnsi="Consolas" w:cs="Times New Roman"/>
+          <w:color w:val="9CDCFE"/>
+          <w:sz w:val="24"/>
+          <w:szCs w:val="24"/>
+          <w:lang w:eastAsia="pt-BR"/>
+        </w:rPr>
+        <w:t>botaoAdicionar</w:t>
+      </w:r>
+      <w:r>
+        <w:rPr>
+          <w:rFonts w:ascii="Consolas" w:eastAsia="Times New Roman" w:hAnsi="Consolas" w:cs="Times New Roman"/>
+          <w:color w:val="D4D4D4"/>
+          <w:sz w:val="24"/>
+          <w:szCs w:val="24"/>
+          <w:lang w:eastAsia="pt-BR"/>
+        </w:rPr>
+        <w:t>.</w:t>
+      </w:r>
+      <w:r>
+        <w:rPr>
+          <w:rFonts w:ascii="Consolas" w:eastAsia="Times New Roman" w:hAnsi="Consolas" w:cs="Times New Roman"/>
+          <w:color w:val="DCDCAA"/>
+          <w:sz w:val="24"/>
+          <w:szCs w:val="24"/>
+          <w:lang w:eastAsia="pt-BR"/>
+        </w:rPr>
+        <w:t>addEventListener</w:t>
+      </w:r>
+      <w:proofErr w:type="spellEnd"/>
+      <w:r>
+        <w:rPr>
+          <w:rFonts w:ascii="Consolas" w:eastAsia="Times New Roman" w:hAnsi="Consolas" w:cs="Times New Roman"/>
+          <w:color w:val="D4D4D4"/>
+          <w:sz w:val="24"/>
+          <w:szCs w:val="24"/>
+          <w:lang w:eastAsia="pt-BR"/>
+        </w:rPr>
+        <w:t>(</w:t>
+      </w:r>
+      <w:r>
+        <w:rPr>
+          <w:rFonts w:ascii="Consolas" w:eastAsia="Times New Roman" w:hAnsi="Consolas" w:cs="Times New Roman"/>
+          <w:color w:val="CE9178"/>
+          <w:sz w:val="24"/>
+          <w:szCs w:val="24"/>
+          <w:lang w:eastAsia="pt-BR"/>
+        </w:rPr>
+        <w:t>"click"</w:t>
+      </w:r>
+      <w:r>
+        <w:rPr>
+          <w:rFonts w:ascii="Consolas" w:eastAsia="Times New Roman" w:hAnsi="Consolas" w:cs="Times New Roman"/>
+          <w:color w:val="D4D4D4"/>
+          <w:sz w:val="24"/>
+          <w:szCs w:val="24"/>
+          <w:lang w:eastAsia="pt-BR"/>
+        </w:rPr>
+        <w:t xml:space="preserve">, </w:t>
+      </w:r>
+      <w:proofErr w:type="spellStart"/>
+      <w:r>
+        <w:rPr>
+          <w:rFonts w:ascii="Consolas" w:eastAsia="Times New Roman" w:hAnsi="Consolas" w:cs="Times New Roman"/>
+          <w:color w:val="569CD6"/>
+          <w:sz w:val="24"/>
+          <w:szCs w:val="24"/>
+          <w:lang w:eastAsia="pt-BR"/>
+        </w:rPr>
+        <w:t>function</w:t>
+      </w:r>
+      <w:proofErr w:type="spellEnd"/>
+      <w:r>
+        <w:rPr>
+          <w:rFonts w:ascii="Consolas" w:eastAsia="Times New Roman" w:hAnsi="Consolas" w:cs="Times New Roman"/>
+          <w:color w:val="D4D4D4"/>
+          <w:sz w:val="24"/>
+          <w:szCs w:val="24"/>
+          <w:lang w:eastAsia="pt-BR"/>
+        </w:rPr>
+        <w:t>(</w:t>
+      </w:r>
+      <w:proofErr w:type="spellStart"/>
+      <w:r>
+        <w:rPr>
+          <w:rFonts w:ascii="Consolas" w:eastAsia="Times New Roman" w:hAnsi="Consolas" w:cs="Times New Roman"/>
+          <w:color w:val="9CDCFE"/>
+          <w:sz w:val="24"/>
+          <w:szCs w:val="24"/>
+          <w:lang w:eastAsia="pt-BR"/>
+        </w:rPr>
+        <w:t>event</w:t>
+      </w:r>
+      <w:proofErr w:type="spellEnd"/>
+      <w:r>
+        <w:rPr>
+          <w:rFonts w:ascii="Consolas" w:eastAsia="Times New Roman" w:hAnsi="Consolas" w:cs="Times New Roman"/>
+          <w:color w:val="D4D4D4"/>
+          <w:sz w:val="24"/>
+          <w:szCs w:val="24"/>
+          <w:lang w:eastAsia="pt-BR"/>
+        </w:rPr>
+        <w:t>) {</w:t>
+      </w:r>
+    </w:p>
+    <w:p>
+      <w:pPr>
+        <w:shd w:val="clear" w:color="auto" w:fill="1E1E1E"/>
+        <w:spacing w:after="0" w:line="330" w:lineRule="atLeast"/>
+        <w:rPr>
+          <w:rFonts w:ascii="Consolas" w:eastAsia="Times New Roman" w:hAnsi="Consolas" w:cs="Times New Roman"/>
+          <w:color w:val="D4D4D4"/>
+          <w:sz w:val="24"/>
+          <w:szCs w:val="24"/>
+          <w:lang w:eastAsia="pt-BR"/>
+        </w:rPr>
+      </w:pPr>
+      <w:r>
+        <w:rPr>
+          <w:rFonts w:ascii="Consolas" w:eastAsia="Times New Roman" w:hAnsi="Consolas" w:cs="Times New Roman"/>
+          <w:color w:val="D4D4D4"/>
+          <w:sz w:val="24"/>
+          <w:szCs w:val="24"/>
+          <w:lang w:eastAsia="pt-BR"/>
+        </w:rPr>
+        <w:t xml:space="preserve">    </w:t>
+      </w:r>
+      <w:proofErr w:type="spellStart"/>
+      <w:r>
+        <w:rPr>
+          <w:rFonts w:ascii="Consolas" w:eastAsia="Times New Roman" w:hAnsi="Consolas" w:cs="Times New Roman"/>
+          <w:color w:val="9CDCFE"/>
+          <w:sz w:val="24"/>
+          <w:szCs w:val="24"/>
+          <w:lang w:eastAsia="pt-BR"/>
+        </w:rPr>
+        <w:t>event</w:t>
+      </w:r>
+      <w:r>
+        <w:rPr>
+          <w:rFonts w:ascii="Consolas" w:eastAsia="Times New Roman" w:hAnsi="Consolas" w:cs="Times New Roman"/>
+          <w:color w:val="D4D4D4"/>
+          <w:sz w:val="24"/>
+          <w:szCs w:val="24"/>
+          <w:lang w:eastAsia="pt-BR"/>
+        </w:rPr>
+        <w:t>.</w:t>
+      </w:r>
+      <w:r>
+        <w:rPr>
+          <w:rFonts w:ascii="Consolas" w:eastAsia="Times New Roman" w:hAnsi="Consolas" w:cs="Times New Roman"/>
+          <w:color w:val="DCDCAA"/>
+          <w:sz w:val="24"/>
+          <w:szCs w:val="24"/>
+          <w:lang w:eastAsia="pt-BR"/>
+        </w:rPr>
+        <w:t>preventDefault</w:t>
+      </w:r>
+      <w:proofErr w:type="spellEnd"/>
+      <w:r>
+        <w:rPr>
+          <w:rFonts w:ascii="Consolas" w:eastAsia="Times New Roman" w:hAnsi="Consolas" w:cs="Times New Roman"/>
+          <w:color w:val="D4D4D4"/>
+          <w:sz w:val="24"/>
+          <w:szCs w:val="24"/>
+          <w:lang w:eastAsia="pt-BR"/>
+        </w:rPr>
+        <w:t>();</w:t>
+      </w:r>
+    </w:p>
+    <w:p>
+      <w:pPr>
+        <w:shd w:val="clear" w:color="auto" w:fill="1E1E1E"/>
+        <w:spacing w:after="0" w:line="330" w:lineRule="atLeast"/>
+        <w:rPr>
+          <w:rFonts w:ascii="Consolas" w:eastAsia="Times New Roman" w:hAnsi="Consolas" w:cs="Times New Roman"/>
+          <w:color w:val="D4D4D4"/>
+          <w:sz w:val="24"/>
+          <w:szCs w:val="24"/>
+          <w:lang w:eastAsia="pt-BR"/>
+        </w:rPr>
+      </w:pPr>
+    </w:p>
+    <w:p>
+      <w:pPr>
+        <w:shd w:val="clear" w:color="auto" w:fill="1E1E1E"/>
+        <w:spacing w:after="0" w:line="330" w:lineRule="atLeast"/>
+        <w:rPr>
+          <w:rFonts w:ascii="Consolas" w:eastAsia="Times New Roman" w:hAnsi="Consolas" w:cs="Times New Roman"/>
+          <w:color w:val="D4D4D4"/>
+          <w:sz w:val="24"/>
+          <w:szCs w:val="24"/>
+          <w:lang w:eastAsia="pt-BR"/>
+        </w:rPr>
+      </w:pPr>
+      <w:r>
+        <w:rPr>
+          <w:rFonts w:ascii="Consolas" w:eastAsia="Times New Roman" w:hAnsi="Consolas" w:cs="Times New Roman"/>
+          <w:color w:val="D4D4D4"/>
+          <w:sz w:val="24"/>
+          <w:szCs w:val="24"/>
+          <w:lang w:eastAsia="pt-BR"/>
+        </w:rPr>
+        <w:t xml:space="preserve">    </w:t>
+      </w:r>
+      <w:proofErr w:type="gramStart"/>
+      <w:r>
+        <w:rPr>
+          <w:rFonts w:ascii="Consolas" w:eastAsia="Times New Roman" w:hAnsi="Consolas" w:cs="Times New Roman"/>
+          <w:color w:val="569CD6"/>
+          <w:sz w:val="24"/>
+          <w:szCs w:val="24"/>
+          <w:lang w:eastAsia="pt-BR"/>
+        </w:rPr>
+        <w:t>var</w:t>
+      </w:r>
+      <w:proofErr w:type="gramEnd"/>
+      <w:r>
+        <w:rPr>
+          <w:rFonts w:ascii="Consolas" w:eastAsia="Times New Roman" w:hAnsi="Consolas" w:cs="Times New Roman"/>
+          <w:color w:val="D4D4D4"/>
+          <w:sz w:val="24"/>
+          <w:szCs w:val="24"/>
+          <w:lang w:eastAsia="pt-BR"/>
+        </w:rPr>
+        <w:t xml:space="preserve"> </w:t>
+      </w:r>
+      <w:proofErr w:type="spellStart"/>
+      <w:r>
+        <w:rPr>
+          <w:rFonts w:ascii="Consolas" w:eastAsia="Times New Roman" w:hAnsi="Consolas" w:cs="Times New Roman"/>
+          <w:color w:val="9CDCFE"/>
+          <w:sz w:val="24"/>
+          <w:szCs w:val="24"/>
+          <w:lang w:eastAsia="pt-BR"/>
+        </w:rPr>
+        <w:t>form</w:t>
+      </w:r>
+      <w:proofErr w:type="spellEnd"/>
+      <w:r>
+        <w:rPr>
+          <w:rFonts w:ascii="Consolas" w:eastAsia="Times New Roman" w:hAnsi="Consolas" w:cs="Times New Roman"/>
+          <w:color w:val="D4D4D4"/>
+          <w:sz w:val="24"/>
+          <w:szCs w:val="24"/>
+          <w:lang w:eastAsia="pt-BR"/>
+        </w:rPr>
+        <w:t xml:space="preserve"> = </w:t>
+      </w:r>
+      <w:proofErr w:type="spellStart"/>
+      <w:r>
+        <w:rPr>
+          <w:rFonts w:ascii="Consolas" w:eastAsia="Times New Roman" w:hAnsi="Consolas" w:cs="Times New Roman"/>
+          <w:color w:val="9CDCFE"/>
+          <w:sz w:val="24"/>
+          <w:szCs w:val="24"/>
+          <w:lang w:eastAsia="pt-BR"/>
+        </w:rPr>
+        <w:t>document</w:t>
+      </w:r>
+      <w:r>
+        <w:rPr>
+          <w:rFonts w:ascii="Consolas" w:eastAsia="Times New Roman" w:hAnsi="Consolas" w:cs="Times New Roman"/>
+          <w:color w:val="D4D4D4"/>
+          <w:sz w:val="24"/>
+          <w:szCs w:val="24"/>
+          <w:lang w:eastAsia="pt-BR"/>
+        </w:rPr>
+        <w:t>.</w:t>
+      </w:r>
+      <w:r>
+        <w:rPr>
+          <w:rFonts w:ascii="Consolas" w:eastAsia="Times New Roman" w:hAnsi="Consolas" w:cs="Times New Roman"/>
+          <w:color w:val="DCDCAA"/>
+          <w:sz w:val="24"/>
+          <w:szCs w:val="24"/>
+          <w:lang w:eastAsia="pt-BR"/>
+        </w:rPr>
+        <w:t>querySelector</w:t>
+      </w:r>
+      <w:proofErr w:type="spellEnd"/>
+      <w:r>
+        <w:rPr>
+          <w:rFonts w:ascii="Consolas" w:eastAsia="Times New Roman" w:hAnsi="Consolas" w:cs="Times New Roman"/>
+          <w:color w:val="D4D4D4"/>
+          <w:sz w:val="24"/>
+          <w:szCs w:val="24"/>
+          <w:lang w:eastAsia="pt-BR"/>
+        </w:rPr>
+        <w:t>(</w:t>
+      </w:r>
+      <w:r>
+        <w:rPr>
+          <w:rFonts w:ascii="Consolas" w:eastAsia="Times New Roman" w:hAnsi="Consolas" w:cs="Times New Roman"/>
+          <w:color w:val="CE9178"/>
+          <w:sz w:val="24"/>
+          <w:szCs w:val="24"/>
+          <w:lang w:eastAsia="pt-BR"/>
+        </w:rPr>
+        <w:t>"#</w:t>
+      </w:r>
+      <w:proofErr w:type="spellStart"/>
+      <w:r>
+        <w:rPr>
+          <w:rFonts w:ascii="Consolas" w:eastAsia="Times New Roman" w:hAnsi="Consolas" w:cs="Times New Roman"/>
+          <w:color w:val="CE9178"/>
+          <w:sz w:val="24"/>
+          <w:szCs w:val="24"/>
+          <w:lang w:eastAsia="pt-BR"/>
+        </w:rPr>
+        <w:t>form</w:t>
+      </w:r>
+      <w:proofErr w:type="spellEnd"/>
+      <w:r>
+        <w:rPr>
+          <w:rFonts w:ascii="Consolas" w:eastAsia="Times New Roman" w:hAnsi="Consolas" w:cs="Times New Roman"/>
+          <w:color w:val="CE9178"/>
+          <w:sz w:val="24"/>
+          <w:szCs w:val="24"/>
+          <w:lang w:eastAsia="pt-BR"/>
+        </w:rPr>
+        <w:t>-adiciona"</w:t>
+      </w:r>
+      <w:r>
+        <w:rPr>
+          <w:rFonts w:ascii="Consolas" w:eastAsia="Times New Roman" w:hAnsi="Consolas" w:cs="Times New Roman"/>
+          <w:color w:val="D4D4D4"/>
+          <w:sz w:val="24"/>
+          <w:szCs w:val="24"/>
+          <w:lang w:eastAsia="pt-BR"/>
+        </w:rPr>
+        <w:t>);</w:t>
+      </w:r>
+    </w:p>
+    <w:p>
+      <w:pPr>
+        <w:shd w:val="clear" w:color="auto" w:fill="1E1E1E"/>
+        <w:spacing w:after="0" w:line="330" w:lineRule="atLeast"/>
+        <w:rPr>
+          <w:rFonts w:ascii="Consolas" w:eastAsia="Times New Roman" w:hAnsi="Consolas" w:cs="Times New Roman"/>
+          <w:color w:val="D4D4D4"/>
+          <w:sz w:val="24"/>
+          <w:szCs w:val="24"/>
+          <w:lang w:eastAsia="pt-BR"/>
+        </w:rPr>
+      </w:pPr>
+    </w:p>
+    <w:p>
+      <w:pPr>
+        <w:shd w:val="clear" w:color="auto" w:fill="1E1E1E"/>
+        <w:spacing w:after="0" w:line="330" w:lineRule="atLeast"/>
+        <w:rPr>
+          <w:rFonts w:ascii="Consolas" w:eastAsia="Times New Roman" w:hAnsi="Consolas" w:cs="Times New Roman"/>
+          <w:color w:val="D4D4D4"/>
+          <w:sz w:val="24"/>
+          <w:szCs w:val="24"/>
+          <w:lang w:eastAsia="pt-BR"/>
+        </w:rPr>
+      </w:pPr>
+      <w:r>
+        <w:rPr>
+          <w:rFonts w:ascii="Consolas" w:eastAsia="Times New Roman" w:hAnsi="Consolas" w:cs="Times New Roman"/>
+          <w:color w:val="D4D4D4"/>
+          <w:sz w:val="24"/>
+          <w:szCs w:val="24"/>
+          <w:lang w:eastAsia="pt-BR"/>
+        </w:rPr>
+        <w:t xml:space="preserve">    </w:t>
+      </w:r>
+      <w:proofErr w:type="gramStart"/>
+      <w:r>
+        <w:rPr>
+          <w:rFonts w:ascii="Consolas" w:eastAsia="Times New Roman" w:hAnsi="Consolas" w:cs="Times New Roman"/>
+          <w:color w:val="569CD6"/>
+          <w:sz w:val="24"/>
+          <w:szCs w:val="24"/>
+          <w:lang w:eastAsia="pt-BR"/>
+        </w:rPr>
+        <w:t>var</w:t>
+      </w:r>
+      <w:proofErr w:type="gramEnd"/>
+      <w:r>
+        <w:rPr>
+          <w:rFonts w:ascii="Consolas" w:eastAsia="Times New Roman" w:hAnsi="Consolas" w:cs="Times New Roman"/>
+          <w:color w:val="D4D4D4"/>
+          <w:sz w:val="24"/>
+          <w:szCs w:val="24"/>
+          <w:lang w:eastAsia="pt-BR"/>
+        </w:rPr>
+        <w:t xml:space="preserve"> </w:t>
+      </w:r>
+      <w:r>
+        <w:rPr>
+          <w:rFonts w:ascii="Consolas" w:eastAsia="Times New Roman" w:hAnsi="Consolas" w:cs="Times New Roman"/>
+          <w:color w:val="9CDCFE"/>
+          <w:sz w:val="24"/>
+          <w:szCs w:val="24"/>
+          <w:lang w:eastAsia="pt-BR"/>
+        </w:rPr>
+        <w:t>nome</w:t>
+      </w:r>
+      <w:r>
+        <w:rPr>
+          <w:rFonts w:ascii="Consolas" w:eastAsia="Times New Roman" w:hAnsi="Consolas" w:cs="Times New Roman"/>
+          <w:color w:val="D4D4D4"/>
+          <w:sz w:val="24"/>
+          <w:szCs w:val="24"/>
+          <w:lang w:eastAsia="pt-BR"/>
+        </w:rPr>
+        <w:t xml:space="preserve"> = </w:t>
+      </w:r>
+      <w:proofErr w:type="spellStart"/>
+      <w:r>
+        <w:rPr>
+          <w:rFonts w:ascii="Consolas" w:eastAsia="Times New Roman" w:hAnsi="Consolas" w:cs="Times New Roman"/>
+          <w:color w:val="9CDCFE"/>
+          <w:sz w:val="24"/>
+          <w:szCs w:val="24"/>
+          <w:lang w:eastAsia="pt-BR"/>
+        </w:rPr>
+        <w:t>form</w:t>
+      </w:r>
+      <w:r>
+        <w:rPr>
+          <w:rFonts w:ascii="Consolas" w:eastAsia="Times New Roman" w:hAnsi="Consolas" w:cs="Times New Roman"/>
+          <w:color w:val="D4D4D4"/>
+          <w:sz w:val="24"/>
+          <w:szCs w:val="24"/>
+          <w:lang w:eastAsia="pt-BR"/>
+        </w:rPr>
+        <w:t>.</w:t>
+      </w:r>
+      <w:r>
+        <w:rPr>
+          <w:rFonts w:ascii="Consolas" w:eastAsia="Times New Roman" w:hAnsi="Consolas" w:cs="Times New Roman"/>
+          <w:color w:val="9CDCFE"/>
+          <w:sz w:val="24"/>
+          <w:szCs w:val="24"/>
+          <w:lang w:eastAsia="pt-BR"/>
+        </w:rPr>
+        <w:t>nome</w:t>
+      </w:r>
+      <w:r>
+        <w:rPr>
+          <w:rFonts w:ascii="Consolas" w:eastAsia="Times New Roman" w:hAnsi="Consolas" w:cs="Times New Roman"/>
+          <w:color w:val="D4D4D4"/>
+          <w:sz w:val="24"/>
+          <w:szCs w:val="24"/>
+          <w:lang w:eastAsia="pt-BR"/>
+        </w:rPr>
+        <w:t>.</w:t>
+      </w:r>
+      <w:r>
+        <w:rPr>
+          <w:rFonts w:ascii="Consolas" w:eastAsia="Times New Roman" w:hAnsi="Consolas" w:cs="Times New Roman"/>
+          <w:color w:val="9CDCFE"/>
+          <w:sz w:val="24"/>
+          <w:szCs w:val="24"/>
+          <w:lang w:eastAsia="pt-BR"/>
+        </w:rPr>
+        <w:t>value</w:t>
+      </w:r>
+      <w:proofErr w:type="spellEnd"/>
+      <w:r>
+        <w:rPr>
+          <w:rFonts w:ascii="Consolas" w:eastAsia="Times New Roman" w:hAnsi="Consolas" w:cs="Times New Roman"/>
+          <w:color w:val="D4D4D4"/>
+          <w:sz w:val="24"/>
+          <w:szCs w:val="24"/>
+          <w:lang w:eastAsia="pt-BR"/>
+        </w:rPr>
+        <w:t>;</w:t>
+      </w:r>
+    </w:p>
+    <w:p>
+      <w:pPr>
+        <w:shd w:val="clear" w:color="auto" w:fill="1E1E1E"/>
+        <w:spacing w:after="0" w:line="330" w:lineRule="atLeast"/>
+        <w:rPr>
+          <w:rFonts w:ascii="Consolas" w:eastAsia="Times New Roman" w:hAnsi="Consolas" w:cs="Times New Roman"/>
+          <w:color w:val="D4D4D4"/>
+          <w:sz w:val="24"/>
+          <w:szCs w:val="24"/>
+          <w:lang w:eastAsia="pt-BR"/>
+        </w:rPr>
+      </w:pPr>
+      <w:r>
+        <w:rPr>
+          <w:rFonts w:ascii="Consolas" w:eastAsia="Times New Roman" w:hAnsi="Consolas" w:cs="Times New Roman"/>
+          <w:color w:val="D4D4D4"/>
+          <w:sz w:val="24"/>
+          <w:szCs w:val="24"/>
+          <w:lang w:eastAsia="pt-BR"/>
+        </w:rPr>
+        <w:t xml:space="preserve">    </w:t>
+      </w:r>
+      <w:proofErr w:type="gramStart"/>
+      <w:r>
+        <w:rPr>
+          <w:rFonts w:ascii="Consolas" w:eastAsia="Times New Roman" w:hAnsi="Consolas" w:cs="Times New Roman"/>
+          <w:color w:val="569CD6"/>
+          <w:sz w:val="24"/>
+          <w:szCs w:val="24"/>
+          <w:lang w:eastAsia="pt-BR"/>
+        </w:rPr>
+        <w:t>var</w:t>
+      </w:r>
+      <w:proofErr w:type="gramEnd"/>
+      <w:r>
+        <w:rPr>
+          <w:rFonts w:ascii="Consolas" w:eastAsia="Times New Roman" w:hAnsi="Consolas" w:cs="Times New Roman"/>
+          <w:color w:val="D4D4D4"/>
+          <w:sz w:val="24"/>
+          <w:szCs w:val="24"/>
+          <w:lang w:eastAsia="pt-BR"/>
+        </w:rPr>
+        <w:t xml:space="preserve"> </w:t>
+      </w:r>
+      <w:r>
+        <w:rPr>
+          <w:rFonts w:ascii="Consolas" w:eastAsia="Times New Roman" w:hAnsi="Consolas" w:cs="Times New Roman"/>
+          <w:color w:val="9CDCFE"/>
+          <w:sz w:val="24"/>
+          <w:szCs w:val="24"/>
+          <w:lang w:eastAsia="pt-BR"/>
+        </w:rPr>
+        <w:t>peso</w:t>
+      </w:r>
+      <w:r>
+        <w:rPr>
+          <w:rFonts w:ascii="Consolas" w:eastAsia="Times New Roman" w:hAnsi="Consolas" w:cs="Times New Roman"/>
+          <w:color w:val="D4D4D4"/>
+          <w:sz w:val="24"/>
+          <w:szCs w:val="24"/>
+          <w:lang w:eastAsia="pt-BR"/>
+        </w:rPr>
+        <w:t xml:space="preserve"> = </w:t>
+      </w:r>
+      <w:proofErr w:type="spellStart"/>
+      <w:r>
+        <w:rPr>
+          <w:rFonts w:ascii="Consolas" w:eastAsia="Times New Roman" w:hAnsi="Consolas" w:cs="Times New Roman"/>
+          <w:color w:val="9CDCFE"/>
+          <w:sz w:val="24"/>
+          <w:szCs w:val="24"/>
+          <w:lang w:eastAsia="pt-BR"/>
+        </w:rPr>
+        <w:t>form</w:t>
+      </w:r>
+      <w:r>
+        <w:rPr>
+          <w:rFonts w:ascii="Consolas" w:eastAsia="Times New Roman" w:hAnsi="Consolas" w:cs="Times New Roman"/>
+          <w:color w:val="D4D4D4"/>
+          <w:sz w:val="24"/>
+          <w:szCs w:val="24"/>
+          <w:lang w:eastAsia="pt-BR"/>
+        </w:rPr>
+        <w:t>.</w:t>
+      </w:r>
+      <w:r>
+        <w:rPr>
+          <w:rFonts w:ascii="Consolas" w:eastAsia="Times New Roman" w:hAnsi="Consolas" w:cs="Times New Roman"/>
+          <w:color w:val="9CDCFE"/>
+          <w:sz w:val="24"/>
+          <w:szCs w:val="24"/>
+          <w:lang w:eastAsia="pt-BR"/>
+        </w:rPr>
+        <w:t>peso</w:t>
+      </w:r>
+      <w:r>
+        <w:rPr>
+          <w:rFonts w:ascii="Consolas" w:eastAsia="Times New Roman" w:hAnsi="Consolas" w:cs="Times New Roman"/>
+          <w:color w:val="D4D4D4"/>
+          <w:sz w:val="24"/>
+          <w:szCs w:val="24"/>
+          <w:lang w:eastAsia="pt-BR"/>
+        </w:rPr>
+        <w:t>.</w:t>
+      </w:r>
+      <w:r>
+        <w:rPr>
+          <w:rFonts w:ascii="Consolas" w:eastAsia="Times New Roman" w:hAnsi="Consolas" w:cs="Times New Roman"/>
+          <w:color w:val="9CDCFE"/>
+          <w:sz w:val="24"/>
+          <w:szCs w:val="24"/>
+          <w:lang w:eastAsia="pt-BR"/>
+        </w:rPr>
+        <w:t>value</w:t>
+      </w:r>
+      <w:proofErr w:type="spellEnd"/>
+      <w:r>
+        <w:rPr>
+          <w:rFonts w:ascii="Consolas" w:eastAsia="Times New Roman" w:hAnsi="Consolas" w:cs="Times New Roman"/>
+          <w:color w:val="D4D4D4"/>
+          <w:sz w:val="24"/>
+          <w:szCs w:val="24"/>
+          <w:lang w:eastAsia="pt-BR"/>
+        </w:rPr>
+        <w:t>;</w:t>
+      </w:r>
+    </w:p>
+    <w:p>
+      <w:pPr>
+        <w:shd w:val="clear" w:color="auto" w:fill="1E1E1E"/>
+        <w:spacing w:after="0" w:line="330" w:lineRule="atLeast"/>
+        <w:rPr>
+          <w:rFonts w:ascii="Consolas" w:eastAsia="Times New Roman" w:hAnsi="Consolas" w:cs="Times New Roman"/>
+          <w:color w:val="D4D4D4"/>
+          <w:sz w:val="24"/>
+          <w:szCs w:val="24"/>
+          <w:lang w:eastAsia="pt-BR"/>
+        </w:rPr>
+      </w:pPr>
+      <w:r>
+        <w:rPr>
+          <w:rFonts w:ascii="Consolas" w:eastAsia="Times New Roman" w:hAnsi="Consolas" w:cs="Times New Roman"/>
+          <w:color w:val="D4D4D4"/>
+          <w:sz w:val="24"/>
+          <w:szCs w:val="24"/>
+          <w:lang w:eastAsia="pt-BR"/>
+        </w:rPr>
+        <w:t xml:space="preserve">    </w:t>
+      </w:r>
+      <w:proofErr w:type="gramStart"/>
+      <w:r>
+        <w:rPr>
+          <w:rFonts w:ascii="Consolas" w:eastAsia="Times New Roman" w:hAnsi="Consolas" w:cs="Times New Roman"/>
+          <w:color w:val="569CD6"/>
+          <w:sz w:val="24"/>
+          <w:szCs w:val="24"/>
+          <w:lang w:eastAsia="pt-BR"/>
+        </w:rPr>
+        <w:t>var</w:t>
+      </w:r>
+      <w:proofErr w:type="gramEnd"/>
+      <w:r>
+        <w:rPr>
+          <w:rFonts w:ascii="Consolas" w:eastAsia="Times New Roman" w:hAnsi="Consolas" w:cs="Times New Roman"/>
+          <w:color w:val="D4D4D4"/>
+          <w:sz w:val="24"/>
+          <w:szCs w:val="24"/>
+          <w:lang w:eastAsia="pt-BR"/>
+        </w:rPr>
+        <w:t xml:space="preserve"> </w:t>
+      </w:r>
+      <w:r>
+        <w:rPr>
+          <w:rFonts w:ascii="Consolas" w:eastAsia="Times New Roman" w:hAnsi="Consolas" w:cs="Times New Roman"/>
+          <w:color w:val="9CDCFE"/>
+          <w:sz w:val="24"/>
+          <w:szCs w:val="24"/>
+          <w:lang w:eastAsia="pt-BR"/>
+        </w:rPr>
+        <w:t>altura</w:t>
+      </w:r>
+      <w:r>
+        <w:rPr>
+          <w:rFonts w:ascii="Consolas" w:eastAsia="Times New Roman" w:hAnsi="Consolas" w:cs="Times New Roman"/>
+          <w:color w:val="D4D4D4"/>
+          <w:sz w:val="24"/>
+          <w:szCs w:val="24"/>
+          <w:lang w:eastAsia="pt-BR"/>
+        </w:rPr>
+        <w:t xml:space="preserve"> = </w:t>
+      </w:r>
+      <w:proofErr w:type="spellStart"/>
+      <w:r>
+        <w:rPr>
+          <w:rFonts w:ascii="Consolas" w:eastAsia="Times New Roman" w:hAnsi="Consolas" w:cs="Times New Roman"/>
+          <w:color w:val="9CDCFE"/>
+          <w:sz w:val="24"/>
+          <w:szCs w:val="24"/>
+          <w:lang w:eastAsia="pt-BR"/>
+        </w:rPr>
+        <w:t>form</w:t>
+      </w:r>
+      <w:r>
+        <w:rPr>
+          <w:rFonts w:ascii="Consolas" w:eastAsia="Times New Roman" w:hAnsi="Consolas" w:cs="Times New Roman"/>
+          <w:color w:val="D4D4D4"/>
+          <w:sz w:val="24"/>
+          <w:szCs w:val="24"/>
+          <w:lang w:eastAsia="pt-BR"/>
+        </w:rPr>
+        <w:t>.</w:t>
+      </w:r>
+      <w:r>
+        <w:rPr>
+          <w:rFonts w:ascii="Consolas" w:eastAsia="Times New Roman" w:hAnsi="Consolas" w:cs="Times New Roman"/>
+          <w:color w:val="9CDCFE"/>
+          <w:sz w:val="24"/>
+          <w:szCs w:val="24"/>
+          <w:lang w:eastAsia="pt-BR"/>
+        </w:rPr>
+        <w:t>altura</w:t>
+      </w:r>
+      <w:r>
+        <w:rPr>
+          <w:rFonts w:ascii="Consolas" w:eastAsia="Times New Roman" w:hAnsi="Consolas" w:cs="Times New Roman"/>
+          <w:color w:val="D4D4D4"/>
+          <w:sz w:val="24"/>
+          <w:szCs w:val="24"/>
+          <w:lang w:eastAsia="pt-BR"/>
+        </w:rPr>
+        <w:t>.</w:t>
+      </w:r>
+      <w:r>
+        <w:rPr>
+          <w:rFonts w:ascii="Consolas" w:eastAsia="Times New Roman" w:hAnsi="Consolas" w:cs="Times New Roman"/>
+          <w:color w:val="9CDCFE"/>
+          <w:sz w:val="24"/>
+          <w:szCs w:val="24"/>
+          <w:lang w:eastAsia="pt-BR"/>
+        </w:rPr>
+        <w:t>value</w:t>
+      </w:r>
+      <w:proofErr w:type="spellEnd"/>
+      <w:r>
+        <w:rPr>
+          <w:rFonts w:ascii="Consolas" w:eastAsia="Times New Roman" w:hAnsi="Consolas" w:cs="Times New Roman"/>
+          <w:color w:val="D4D4D4"/>
+          <w:sz w:val="24"/>
+          <w:szCs w:val="24"/>
+          <w:lang w:eastAsia="pt-BR"/>
+        </w:rPr>
+        <w:t>;</w:t>
+      </w:r>
+    </w:p>
+    <w:p>
+      <w:pPr>
+        <w:shd w:val="clear" w:color="auto" w:fill="1E1E1E"/>
+        <w:spacing w:after="0" w:line="330" w:lineRule="atLeast"/>
+        <w:rPr>
+          <w:rFonts w:ascii="Consolas" w:eastAsia="Times New Roman" w:hAnsi="Consolas" w:cs="Times New Roman"/>
+          <w:color w:val="D4D4D4"/>
+          <w:sz w:val="24"/>
+          <w:szCs w:val="24"/>
+          <w:lang w:eastAsia="pt-BR"/>
+        </w:rPr>
+      </w:pPr>
+      <w:r>
+        <w:rPr>
+          <w:rFonts w:ascii="Consolas" w:eastAsia="Times New Roman" w:hAnsi="Consolas" w:cs="Times New Roman"/>
+          <w:color w:val="D4D4D4"/>
+          <w:sz w:val="24"/>
+          <w:szCs w:val="24"/>
+          <w:lang w:eastAsia="pt-BR"/>
+        </w:rPr>
+        <w:t xml:space="preserve">    </w:t>
+      </w:r>
+      <w:proofErr w:type="gramStart"/>
+      <w:r>
+        <w:rPr>
+          <w:rFonts w:ascii="Consolas" w:eastAsia="Times New Roman" w:hAnsi="Consolas" w:cs="Times New Roman"/>
+          <w:color w:val="569CD6"/>
+          <w:sz w:val="24"/>
+          <w:szCs w:val="24"/>
+          <w:lang w:eastAsia="pt-BR"/>
+        </w:rPr>
+        <w:t>var</w:t>
+      </w:r>
+      <w:proofErr w:type="gramEnd"/>
+      <w:r>
+        <w:rPr>
+          <w:rFonts w:ascii="Consolas" w:eastAsia="Times New Roman" w:hAnsi="Consolas" w:cs="Times New Roman"/>
+          <w:color w:val="D4D4D4"/>
+          <w:sz w:val="24"/>
+          <w:szCs w:val="24"/>
+          <w:lang w:eastAsia="pt-BR"/>
+        </w:rPr>
+        <w:t xml:space="preserve"> </w:t>
+      </w:r>
+      <w:r>
+        <w:rPr>
+          <w:rFonts w:ascii="Consolas" w:eastAsia="Times New Roman" w:hAnsi="Consolas" w:cs="Times New Roman"/>
+          <w:color w:val="9CDCFE"/>
+          <w:sz w:val="24"/>
+          <w:szCs w:val="24"/>
+          <w:lang w:eastAsia="pt-BR"/>
+        </w:rPr>
+        <w:t>gordura</w:t>
+      </w:r>
+      <w:r>
+        <w:rPr>
+          <w:rFonts w:ascii="Consolas" w:eastAsia="Times New Roman" w:hAnsi="Consolas" w:cs="Times New Roman"/>
+          <w:color w:val="D4D4D4"/>
+          <w:sz w:val="24"/>
+          <w:szCs w:val="24"/>
+          <w:lang w:eastAsia="pt-BR"/>
+        </w:rPr>
+        <w:t xml:space="preserve"> = </w:t>
+      </w:r>
+      <w:proofErr w:type="spellStart"/>
+      <w:r>
+        <w:rPr>
+          <w:rFonts w:ascii="Consolas" w:eastAsia="Times New Roman" w:hAnsi="Consolas" w:cs="Times New Roman"/>
+          <w:color w:val="9CDCFE"/>
+          <w:sz w:val="24"/>
+          <w:szCs w:val="24"/>
+          <w:lang w:eastAsia="pt-BR"/>
+        </w:rPr>
+        <w:t>form</w:t>
+      </w:r>
+      <w:r>
+        <w:rPr>
+          <w:rFonts w:ascii="Consolas" w:eastAsia="Times New Roman" w:hAnsi="Consolas" w:cs="Times New Roman"/>
+          <w:color w:val="D4D4D4"/>
+          <w:sz w:val="24"/>
+          <w:szCs w:val="24"/>
+          <w:lang w:eastAsia="pt-BR"/>
+        </w:rPr>
+        <w:t>.</w:t>
+      </w:r>
+      <w:r>
+        <w:rPr>
+          <w:rFonts w:ascii="Consolas" w:eastAsia="Times New Roman" w:hAnsi="Consolas" w:cs="Times New Roman"/>
+          <w:color w:val="9CDCFE"/>
+          <w:sz w:val="24"/>
+          <w:szCs w:val="24"/>
+          <w:lang w:eastAsia="pt-BR"/>
+        </w:rPr>
+        <w:t>gordura</w:t>
+      </w:r>
+      <w:r>
+        <w:rPr>
+          <w:rFonts w:ascii="Consolas" w:eastAsia="Times New Roman" w:hAnsi="Consolas" w:cs="Times New Roman"/>
+          <w:color w:val="D4D4D4"/>
+          <w:sz w:val="24"/>
+          <w:szCs w:val="24"/>
+          <w:lang w:eastAsia="pt-BR"/>
+        </w:rPr>
+        <w:t>.</w:t>
+      </w:r>
+      <w:r>
+        <w:rPr>
+          <w:rFonts w:ascii="Consolas" w:eastAsia="Times New Roman" w:hAnsi="Consolas" w:cs="Times New Roman"/>
+          <w:color w:val="9CDCFE"/>
+          <w:sz w:val="24"/>
+          <w:szCs w:val="24"/>
+          <w:lang w:eastAsia="pt-BR"/>
+        </w:rPr>
+        <w:t>value</w:t>
+      </w:r>
+      <w:proofErr w:type="spellEnd"/>
+      <w:r>
+        <w:rPr>
+          <w:rFonts w:ascii="Consolas" w:eastAsia="Times New Roman" w:hAnsi="Consolas" w:cs="Times New Roman"/>
+          <w:color w:val="D4D4D4"/>
+          <w:sz w:val="24"/>
+          <w:szCs w:val="24"/>
+          <w:lang w:eastAsia="pt-BR"/>
+        </w:rPr>
+        <w:t>;</w:t>
+      </w:r>
+    </w:p>
+    <w:p/>
+    <w:p>
+      <w:pPr>
+        <w:jc w:val="center"/>
+        <w:rPr>
+          <w:sz w:val="32"/>
+        </w:rPr>
+      </w:pPr>
+      <w:r>
+        <w:rPr>
+          <w:sz w:val="32"/>
+        </w:rPr>
+        <w:t>CRIANDO ELEMENTOS NO HTML VIA JS.</w:t>
+      </w:r>
+    </w:p>
+    <w:p>
+      <w:pPr>
+        <w:shd w:val="clear" w:color="auto" w:fill="1E1E1E"/>
+        <w:spacing w:after="0" w:line="330" w:lineRule="atLeast"/>
+        <w:rPr>
+          <w:rFonts w:ascii="Consolas" w:eastAsia="Times New Roman" w:hAnsi="Consolas" w:cs="Times New Roman"/>
+          <w:color w:val="D4D4D4"/>
+          <w:sz w:val="24"/>
+          <w:szCs w:val="24"/>
+          <w:lang w:eastAsia="pt-BR"/>
+        </w:rPr>
+      </w:pPr>
+      <w:proofErr w:type="gramStart"/>
+      <w:r>
+        <w:rPr>
+          <w:rFonts w:ascii="Consolas" w:eastAsia="Times New Roman" w:hAnsi="Consolas" w:cs="Times New Roman"/>
+          <w:color w:val="569CD6"/>
+          <w:sz w:val="24"/>
+          <w:szCs w:val="24"/>
+          <w:lang w:eastAsia="pt-BR"/>
+        </w:rPr>
+        <w:t>var</w:t>
+      </w:r>
+      <w:proofErr w:type="gramEnd"/>
+      <w:r>
+        <w:rPr>
+          <w:rFonts w:ascii="Consolas" w:eastAsia="Times New Roman" w:hAnsi="Consolas" w:cs="Times New Roman"/>
+          <w:color w:val="D4D4D4"/>
+          <w:sz w:val="24"/>
+          <w:szCs w:val="24"/>
+          <w:lang w:eastAsia="pt-BR"/>
+        </w:rPr>
+        <w:t xml:space="preserve"> </w:t>
+      </w:r>
+      <w:proofErr w:type="spellStart"/>
+      <w:r>
+        <w:rPr>
+          <w:rFonts w:ascii="Consolas" w:eastAsia="Times New Roman" w:hAnsi="Consolas" w:cs="Times New Roman"/>
+          <w:color w:val="9CDCFE"/>
+          <w:sz w:val="24"/>
+          <w:szCs w:val="24"/>
+          <w:lang w:eastAsia="pt-BR"/>
+        </w:rPr>
+        <w:t>pacienteTr</w:t>
+      </w:r>
+      <w:proofErr w:type="spellEnd"/>
+      <w:r>
+        <w:rPr>
+          <w:rFonts w:ascii="Consolas" w:eastAsia="Times New Roman" w:hAnsi="Consolas" w:cs="Times New Roman"/>
+          <w:color w:val="D4D4D4"/>
+          <w:sz w:val="24"/>
+          <w:szCs w:val="24"/>
+          <w:lang w:eastAsia="pt-BR"/>
+        </w:rPr>
+        <w:t xml:space="preserve"> = </w:t>
+      </w:r>
+      <w:proofErr w:type="spellStart"/>
+      <w:r>
+        <w:rPr>
+          <w:rFonts w:ascii="Consolas" w:eastAsia="Times New Roman" w:hAnsi="Consolas" w:cs="Times New Roman"/>
+          <w:color w:val="9CDCFE"/>
+          <w:sz w:val="24"/>
+          <w:szCs w:val="24"/>
+          <w:lang w:eastAsia="pt-BR"/>
+        </w:rPr>
+        <w:t>document</w:t>
+      </w:r>
+      <w:r>
+        <w:rPr>
+          <w:rFonts w:ascii="Consolas" w:eastAsia="Times New Roman" w:hAnsi="Consolas" w:cs="Times New Roman"/>
+          <w:color w:val="D4D4D4"/>
+          <w:sz w:val="24"/>
+          <w:szCs w:val="24"/>
+          <w:lang w:eastAsia="pt-BR"/>
+        </w:rPr>
+        <w:t>.</w:t>
+      </w:r>
+      <w:r>
+        <w:rPr>
+          <w:rFonts w:ascii="Consolas" w:eastAsia="Times New Roman" w:hAnsi="Consolas" w:cs="Times New Roman"/>
+          <w:color w:val="DCDCAA"/>
+          <w:sz w:val="24"/>
+          <w:szCs w:val="24"/>
+          <w:lang w:eastAsia="pt-BR"/>
+        </w:rPr>
+        <w:t>createElement</w:t>
+      </w:r>
+      <w:proofErr w:type="spellEnd"/>
+      <w:r>
+        <w:rPr>
+          <w:rFonts w:ascii="Consolas" w:eastAsia="Times New Roman" w:hAnsi="Consolas" w:cs="Times New Roman"/>
+          <w:color w:val="D4D4D4"/>
+          <w:sz w:val="24"/>
+          <w:szCs w:val="24"/>
+          <w:lang w:eastAsia="pt-BR"/>
+        </w:rPr>
+        <w:t>(</w:t>
+      </w:r>
+      <w:r>
+        <w:rPr>
+          <w:rFonts w:ascii="Consolas" w:eastAsia="Times New Roman" w:hAnsi="Consolas" w:cs="Times New Roman"/>
+          <w:color w:val="CE9178"/>
+          <w:sz w:val="24"/>
+          <w:szCs w:val="24"/>
+          <w:lang w:eastAsia="pt-BR"/>
+        </w:rPr>
+        <w:t>"</w:t>
+      </w:r>
+      <w:proofErr w:type="spellStart"/>
+      <w:r>
+        <w:rPr>
+          <w:rFonts w:ascii="Consolas" w:eastAsia="Times New Roman" w:hAnsi="Consolas" w:cs="Times New Roman"/>
+          <w:color w:val="CE9178"/>
+          <w:sz w:val="24"/>
+          <w:szCs w:val="24"/>
+          <w:lang w:eastAsia="pt-BR"/>
+        </w:rPr>
+        <w:t>tr</w:t>
+      </w:r>
+      <w:proofErr w:type="spellEnd"/>
+      <w:r>
+        <w:rPr>
+          <w:rFonts w:ascii="Consolas" w:eastAsia="Times New Roman" w:hAnsi="Consolas" w:cs="Times New Roman"/>
+          <w:color w:val="CE9178"/>
+          <w:sz w:val="24"/>
+          <w:szCs w:val="24"/>
+          <w:lang w:eastAsia="pt-BR"/>
+        </w:rPr>
+        <w:t>"</w:t>
+      </w:r>
+      <w:r>
+        <w:rPr>
+          <w:rFonts w:ascii="Consolas" w:eastAsia="Times New Roman" w:hAnsi="Consolas" w:cs="Times New Roman"/>
+          <w:color w:val="D4D4D4"/>
+          <w:sz w:val="24"/>
+          <w:szCs w:val="24"/>
+          <w:lang w:eastAsia="pt-BR"/>
+        </w:rPr>
+        <w:t>);</w:t>
+      </w:r>
+    </w:p>
+    <w:p>
+      <w:pPr>
+        <w:shd w:val="clear" w:color="auto" w:fill="1E1E1E"/>
+        <w:spacing w:after="0" w:line="330" w:lineRule="atLeast"/>
+        <w:rPr>
+          <w:rFonts w:ascii="Consolas" w:eastAsia="Times New Roman" w:hAnsi="Consolas" w:cs="Times New Roman"/>
+          <w:color w:val="D4D4D4"/>
+          <w:sz w:val="24"/>
+          <w:szCs w:val="24"/>
+          <w:lang w:eastAsia="pt-BR"/>
+        </w:rPr>
+      </w:pPr>
+    </w:p>
+    <w:p>
+      <w:pPr>
+        <w:shd w:val="clear" w:color="auto" w:fill="1E1E1E"/>
+        <w:spacing w:after="0" w:line="330" w:lineRule="atLeast"/>
+        <w:rPr>
+          <w:rFonts w:ascii="Consolas" w:eastAsia="Times New Roman" w:hAnsi="Consolas" w:cs="Times New Roman"/>
+          <w:color w:val="D4D4D4"/>
+          <w:sz w:val="24"/>
+          <w:szCs w:val="24"/>
+          <w:lang w:eastAsia="pt-BR"/>
+        </w:rPr>
+      </w:pPr>
+      <w:r>
+        <w:rPr>
+          <w:rFonts w:ascii="Consolas" w:eastAsia="Times New Roman" w:hAnsi="Consolas" w:cs="Times New Roman"/>
+          <w:color w:val="D4D4D4"/>
+          <w:sz w:val="24"/>
+          <w:szCs w:val="24"/>
+          <w:lang w:eastAsia="pt-BR"/>
+        </w:rPr>
+        <w:t xml:space="preserve">    </w:t>
+      </w:r>
+      <w:proofErr w:type="gramStart"/>
+      <w:r>
+        <w:rPr>
+          <w:rFonts w:ascii="Consolas" w:eastAsia="Times New Roman" w:hAnsi="Consolas" w:cs="Times New Roman"/>
+          <w:color w:val="569CD6"/>
+          <w:sz w:val="24"/>
+          <w:szCs w:val="24"/>
+          <w:lang w:eastAsia="pt-BR"/>
+        </w:rPr>
+        <w:t>var</w:t>
+      </w:r>
+      <w:proofErr w:type="gramEnd"/>
+      <w:r>
+        <w:rPr>
+          <w:rFonts w:ascii="Consolas" w:eastAsia="Times New Roman" w:hAnsi="Consolas" w:cs="Times New Roman"/>
+          <w:color w:val="D4D4D4"/>
+          <w:sz w:val="24"/>
+          <w:szCs w:val="24"/>
+          <w:lang w:eastAsia="pt-BR"/>
+        </w:rPr>
+        <w:t xml:space="preserve"> </w:t>
+      </w:r>
+      <w:proofErr w:type="spellStart"/>
+      <w:r>
+        <w:rPr>
+          <w:rFonts w:ascii="Consolas" w:eastAsia="Times New Roman" w:hAnsi="Consolas" w:cs="Times New Roman"/>
+          <w:color w:val="9CDCFE"/>
+          <w:sz w:val="24"/>
+          <w:szCs w:val="24"/>
+          <w:lang w:eastAsia="pt-BR"/>
+        </w:rPr>
+        <w:t>nomeTd</w:t>
+      </w:r>
+      <w:proofErr w:type="spellEnd"/>
+      <w:r>
+        <w:rPr>
+          <w:rFonts w:ascii="Consolas" w:eastAsia="Times New Roman" w:hAnsi="Consolas" w:cs="Times New Roman"/>
+          <w:color w:val="D4D4D4"/>
+          <w:sz w:val="24"/>
+          <w:szCs w:val="24"/>
+          <w:lang w:eastAsia="pt-BR"/>
+        </w:rPr>
+        <w:t xml:space="preserve"> = </w:t>
+      </w:r>
+      <w:proofErr w:type="spellStart"/>
+      <w:r>
+        <w:rPr>
+          <w:rFonts w:ascii="Consolas" w:eastAsia="Times New Roman" w:hAnsi="Consolas" w:cs="Times New Roman"/>
+          <w:color w:val="9CDCFE"/>
+          <w:sz w:val="24"/>
+          <w:szCs w:val="24"/>
+          <w:lang w:eastAsia="pt-BR"/>
+        </w:rPr>
+        <w:t>document</w:t>
+      </w:r>
+      <w:r>
+        <w:rPr>
+          <w:rFonts w:ascii="Consolas" w:eastAsia="Times New Roman" w:hAnsi="Consolas" w:cs="Times New Roman"/>
+          <w:color w:val="D4D4D4"/>
+          <w:sz w:val="24"/>
+          <w:szCs w:val="24"/>
+          <w:lang w:eastAsia="pt-BR"/>
+        </w:rPr>
+        <w:t>.</w:t>
+      </w:r>
+      <w:r>
+        <w:rPr>
+          <w:rFonts w:ascii="Consolas" w:eastAsia="Times New Roman" w:hAnsi="Consolas" w:cs="Times New Roman"/>
+          <w:color w:val="DCDCAA"/>
+          <w:sz w:val="24"/>
+          <w:szCs w:val="24"/>
+          <w:lang w:eastAsia="pt-BR"/>
+        </w:rPr>
+        <w:t>createElement</w:t>
+      </w:r>
+      <w:proofErr w:type="spellEnd"/>
+      <w:r>
+        <w:rPr>
+          <w:rFonts w:ascii="Consolas" w:eastAsia="Times New Roman" w:hAnsi="Consolas" w:cs="Times New Roman"/>
+          <w:color w:val="D4D4D4"/>
+          <w:sz w:val="24"/>
+          <w:szCs w:val="24"/>
+          <w:lang w:eastAsia="pt-BR"/>
+        </w:rPr>
+        <w:t>(</w:t>
+      </w:r>
+      <w:r>
+        <w:rPr>
+          <w:rFonts w:ascii="Consolas" w:eastAsia="Times New Roman" w:hAnsi="Consolas" w:cs="Times New Roman"/>
+          <w:color w:val="CE9178"/>
+          <w:sz w:val="24"/>
+          <w:szCs w:val="24"/>
+          <w:lang w:eastAsia="pt-BR"/>
+        </w:rPr>
+        <w:t>"</w:t>
+      </w:r>
+      <w:proofErr w:type="spellStart"/>
+      <w:r>
+        <w:rPr>
+          <w:rFonts w:ascii="Consolas" w:eastAsia="Times New Roman" w:hAnsi="Consolas" w:cs="Times New Roman"/>
+          <w:color w:val="CE9178"/>
+          <w:sz w:val="24"/>
+          <w:szCs w:val="24"/>
+          <w:lang w:eastAsia="pt-BR"/>
+        </w:rPr>
+        <w:t>td</w:t>
+      </w:r>
+      <w:proofErr w:type="spellEnd"/>
+      <w:r>
+        <w:rPr>
+          <w:rFonts w:ascii="Consolas" w:eastAsia="Times New Roman" w:hAnsi="Consolas" w:cs="Times New Roman"/>
+          <w:color w:val="CE9178"/>
+          <w:sz w:val="24"/>
+          <w:szCs w:val="24"/>
+          <w:lang w:eastAsia="pt-BR"/>
+        </w:rPr>
+        <w:t>"</w:t>
+      </w:r>
+      <w:r>
+        <w:rPr>
+          <w:rFonts w:ascii="Consolas" w:eastAsia="Times New Roman" w:hAnsi="Consolas" w:cs="Times New Roman"/>
+          <w:color w:val="D4D4D4"/>
+          <w:sz w:val="24"/>
+          <w:szCs w:val="24"/>
+          <w:lang w:eastAsia="pt-BR"/>
+        </w:rPr>
+        <w:t>);</w:t>
+      </w:r>
+    </w:p>
+    <w:p>
+      <w:pPr>
+        <w:shd w:val="clear" w:color="auto" w:fill="1E1E1E"/>
+        <w:spacing w:after="0" w:line="330" w:lineRule="atLeast"/>
+        <w:rPr>
+          <w:rFonts w:ascii="Consolas" w:eastAsia="Times New Roman" w:hAnsi="Consolas" w:cs="Times New Roman"/>
+          <w:color w:val="D4D4D4"/>
+          <w:sz w:val="24"/>
+          <w:szCs w:val="24"/>
+          <w:lang w:eastAsia="pt-BR"/>
+        </w:rPr>
+      </w:pPr>
+      <w:r>
+        <w:rPr>
+          <w:rFonts w:ascii="Consolas" w:eastAsia="Times New Roman" w:hAnsi="Consolas" w:cs="Times New Roman"/>
+          <w:color w:val="D4D4D4"/>
+          <w:sz w:val="24"/>
+          <w:szCs w:val="24"/>
+          <w:lang w:eastAsia="pt-BR"/>
+        </w:rPr>
+        <w:t xml:space="preserve">    </w:t>
+      </w:r>
+      <w:proofErr w:type="gramStart"/>
+      <w:r>
+        <w:rPr>
+          <w:rFonts w:ascii="Consolas" w:eastAsia="Times New Roman" w:hAnsi="Consolas" w:cs="Times New Roman"/>
+          <w:color w:val="569CD6"/>
+          <w:sz w:val="24"/>
+          <w:szCs w:val="24"/>
+          <w:lang w:eastAsia="pt-BR"/>
+        </w:rPr>
+        <w:t>var</w:t>
+      </w:r>
+      <w:proofErr w:type="gramEnd"/>
+      <w:r>
+        <w:rPr>
+          <w:rFonts w:ascii="Consolas" w:eastAsia="Times New Roman" w:hAnsi="Consolas" w:cs="Times New Roman"/>
+          <w:color w:val="D4D4D4"/>
+          <w:sz w:val="24"/>
+          <w:szCs w:val="24"/>
+          <w:lang w:eastAsia="pt-BR"/>
+        </w:rPr>
+        <w:t xml:space="preserve"> </w:t>
+      </w:r>
+      <w:proofErr w:type="spellStart"/>
+      <w:r>
+        <w:rPr>
+          <w:rFonts w:ascii="Consolas" w:eastAsia="Times New Roman" w:hAnsi="Consolas" w:cs="Times New Roman"/>
+          <w:color w:val="9CDCFE"/>
+          <w:sz w:val="24"/>
+          <w:szCs w:val="24"/>
+          <w:lang w:eastAsia="pt-BR"/>
+        </w:rPr>
+        <w:t>pesoTd</w:t>
+      </w:r>
+      <w:proofErr w:type="spellEnd"/>
+      <w:r>
+        <w:rPr>
+          <w:rFonts w:ascii="Consolas" w:eastAsia="Times New Roman" w:hAnsi="Consolas" w:cs="Times New Roman"/>
+          <w:color w:val="D4D4D4"/>
+          <w:sz w:val="24"/>
+          <w:szCs w:val="24"/>
+          <w:lang w:eastAsia="pt-BR"/>
+        </w:rPr>
+        <w:t xml:space="preserve"> = </w:t>
+      </w:r>
+      <w:proofErr w:type="spellStart"/>
+      <w:r>
+        <w:rPr>
+          <w:rFonts w:ascii="Consolas" w:eastAsia="Times New Roman" w:hAnsi="Consolas" w:cs="Times New Roman"/>
+          <w:color w:val="9CDCFE"/>
+          <w:sz w:val="24"/>
+          <w:szCs w:val="24"/>
+          <w:lang w:eastAsia="pt-BR"/>
+        </w:rPr>
+        <w:t>document</w:t>
+      </w:r>
+      <w:r>
+        <w:rPr>
+          <w:rFonts w:ascii="Consolas" w:eastAsia="Times New Roman" w:hAnsi="Consolas" w:cs="Times New Roman"/>
+          <w:color w:val="D4D4D4"/>
+          <w:sz w:val="24"/>
+          <w:szCs w:val="24"/>
+          <w:lang w:eastAsia="pt-BR"/>
+        </w:rPr>
+        <w:t>.</w:t>
+      </w:r>
+      <w:r>
+        <w:rPr>
+          <w:rFonts w:ascii="Consolas" w:eastAsia="Times New Roman" w:hAnsi="Consolas" w:cs="Times New Roman"/>
+          <w:color w:val="DCDCAA"/>
+          <w:sz w:val="24"/>
+          <w:szCs w:val="24"/>
+          <w:lang w:eastAsia="pt-BR"/>
+        </w:rPr>
+        <w:t>createElement</w:t>
+      </w:r>
+      <w:proofErr w:type="spellEnd"/>
+      <w:r>
+        <w:rPr>
+          <w:rFonts w:ascii="Consolas" w:eastAsia="Times New Roman" w:hAnsi="Consolas" w:cs="Times New Roman"/>
+          <w:color w:val="D4D4D4"/>
+          <w:sz w:val="24"/>
+          <w:szCs w:val="24"/>
+          <w:lang w:eastAsia="pt-BR"/>
+        </w:rPr>
+        <w:t>(</w:t>
+      </w:r>
+      <w:r>
+        <w:rPr>
+          <w:rFonts w:ascii="Consolas" w:eastAsia="Times New Roman" w:hAnsi="Consolas" w:cs="Times New Roman"/>
+          <w:color w:val="CE9178"/>
+          <w:sz w:val="24"/>
+          <w:szCs w:val="24"/>
+          <w:lang w:eastAsia="pt-BR"/>
+        </w:rPr>
+        <w:t>"</w:t>
+      </w:r>
+      <w:proofErr w:type="spellStart"/>
+      <w:r>
+        <w:rPr>
+          <w:rFonts w:ascii="Consolas" w:eastAsia="Times New Roman" w:hAnsi="Consolas" w:cs="Times New Roman"/>
+          <w:color w:val="CE9178"/>
+          <w:sz w:val="24"/>
+          <w:szCs w:val="24"/>
+          <w:lang w:eastAsia="pt-BR"/>
+        </w:rPr>
+        <w:t>td</w:t>
+      </w:r>
+      <w:proofErr w:type="spellEnd"/>
+      <w:r>
+        <w:rPr>
+          <w:rFonts w:ascii="Consolas" w:eastAsia="Times New Roman" w:hAnsi="Consolas" w:cs="Times New Roman"/>
+          <w:color w:val="CE9178"/>
+          <w:sz w:val="24"/>
+          <w:szCs w:val="24"/>
+          <w:lang w:eastAsia="pt-BR"/>
+        </w:rPr>
+        <w:t>"</w:t>
+      </w:r>
+      <w:r>
+        <w:rPr>
+          <w:rFonts w:ascii="Consolas" w:eastAsia="Times New Roman" w:hAnsi="Consolas" w:cs="Times New Roman"/>
+          <w:color w:val="D4D4D4"/>
+          <w:sz w:val="24"/>
+          <w:szCs w:val="24"/>
+          <w:lang w:eastAsia="pt-BR"/>
+        </w:rPr>
+        <w:t>);</w:t>
+      </w:r>
+    </w:p>
+    <w:p>
+      <w:pPr>
+        <w:shd w:val="clear" w:color="auto" w:fill="1E1E1E"/>
+        <w:spacing w:after="0" w:line="330" w:lineRule="atLeast"/>
+        <w:rPr>
+          <w:rFonts w:ascii="Consolas" w:eastAsia="Times New Roman" w:hAnsi="Consolas" w:cs="Times New Roman"/>
+          <w:color w:val="D4D4D4"/>
+          <w:sz w:val="24"/>
+          <w:szCs w:val="24"/>
+          <w:lang w:eastAsia="pt-BR"/>
+        </w:rPr>
+      </w:pPr>
+      <w:r>
+        <w:rPr>
+          <w:rFonts w:ascii="Consolas" w:eastAsia="Times New Roman" w:hAnsi="Consolas" w:cs="Times New Roman"/>
+          <w:color w:val="D4D4D4"/>
+          <w:sz w:val="24"/>
+          <w:szCs w:val="24"/>
+          <w:lang w:eastAsia="pt-BR"/>
+        </w:rPr>
+        <w:t xml:space="preserve">    </w:t>
+      </w:r>
+      <w:proofErr w:type="gramStart"/>
+      <w:r>
+        <w:rPr>
+          <w:rFonts w:ascii="Consolas" w:eastAsia="Times New Roman" w:hAnsi="Consolas" w:cs="Times New Roman"/>
+          <w:color w:val="569CD6"/>
+          <w:sz w:val="24"/>
+          <w:szCs w:val="24"/>
+          <w:lang w:eastAsia="pt-BR"/>
+        </w:rPr>
+        <w:t>var</w:t>
+      </w:r>
+      <w:proofErr w:type="gramEnd"/>
+      <w:r>
+        <w:rPr>
+          <w:rFonts w:ascii="Consolas" w:eastAsia="Times New Roman" w:hAnsi="Consolas" w:cs="Times New Roman"/>
+          <w:color w:val="D4D4D4"/>
+          <w:sz w:val="24"/>
+          <w:szCs w:val="24"/>
+          <w:lang w:eastAsia="pt-BR"/>
+        </w:rPr>
+        <w:t xml:space="preserve"> </w:t>
+      </w:r>
+      <w:proofErr w:type="spellStart"/>
+      <w:r>
+        <w:rPr>
+          <w:rFonts w:ascii="Consolas" w:eastAsia="Times New Roman" w:hAnsi="Consolas" w:cs="Times New Roman"/>
+          <w:color w:val="9CDCFE"/>
+          <w:sz w:val="24"/>
+          <w:szCs w:val="24"/>
+          <w:lang w:eastAsia="pt-BR"/>
+        </w:rPr>
+        <w:t>alturaTd</w:t>
+      </w:r>
+      <w:proofErr w:type="spellEnd"/>
+      <w:r>
+        <w:rPr>
+          <w:rFonts w:ascii="Consolas" w:eastAsia="Times New Roman" w:hAnsi="Consolas" w:cs="Times New Roman"/>
+          <w:color w:val="D4D4D4"/>
+          <w:sz w:val="24"/>
+          <w:szCs w:val="24"/>
+          <w:lang w:eastAsia="pt-BR"/>
+        </w:rPr>
+        <w:t xml:space="preserve"> = </w:t>
+      </w:r>
+      <w:proofErr w:type="spellStart"/>
+      <w:r>
+        <w:rPr>
+          <w:rFonts w:ascii="Consolas" w:eastAsia="Times New Roman" w:hAnsi="Consolas" w:cs="Times New Roman"/>
+          <w:color w:val="9CDCFE"/>
+          <w:sz w:val="24"/>
+          <w:szCs w:val="24"/>
+          <w:lang w:eastAsia="pt-BR"/>
+        </w:rPr>
+        <w:t>document</w:t>
+      </w:r>
+      <w:r>
+        <w:rPr>
+          <w:rFonts w:ascii="Consolas" w:eastAsia="Times New Roman" w:hAnsi="Consolas" w:cs="Times New Roman"/>
+          <w:color w:val="D4D4D4"/>
+          <w:sz w:val="24"/>
+          <w:szCs w:val="24"/>
+          <w:lang w:eastAsia="pt-BR"/>
+        </w:rPr>
+        <w:t>.</w:t>
+      </w:r>
+      <w:r>
+        <w:rPr>
+          <w:rFonts w:ascii="Consolas" w:eastAsia="Times New Roman" w:hAnsi="Consolas" w:cs="Times New Roman"/>
+          <w:color w:val="DCDCAA"/>
+          <w:sz w:val="24"/>
+          <w:szCs w:val="24"/>
+          <w:lang w:eastAsia="pt-BR"/>
+        </w:rPr>
+        <w:t>createElement</w:t>
+      </w:r>
+      <w:proofErr w:type="spellEnd"/>
+      <w:r>
+        <w:rPr>
+          <w:rFonts w:ascii="Consolas" w:eastAsia="Times New Roman" w:hAnsi="Consolas" w:cs="Times New Roman"/>
+          <w:color w:val="D4D4D4"/>
+          <w:sz w:val="24"/>
+          <w:szCs w:val="24"/>
+          <w:lang w:eastAsia="pt-BR"/>
+        </w:rPr>
+        <w:t>(</w:t>
+      </w:r>
+      <w:r>
+        <w:rPr>
+          <w:rFonts w:ascii="Consolas" w:eastAsia="Times New Roman" w:hAnsi="Consolas" w:cs="Times New Roman"/>
+          <w:color w:val="CE9178"/>
+          <w:sz w:val="24"/>
+          <w:szCs w:val="24"/>
+          <w:lang w:eastAsia="pt-BR"/>
+        </w:rPr>
+        <w:t>"</w:t>
+      </w:r>
+      <w:proofErr w:type="spellStart"/>
+      <w:r>
+        <w:rPr>
+          <w:rFonts w:ascii="Consolas" w:eastAsia="Times New Roman" w:hAnsi="Consolas" w:cs="Times New Roman"/>
+          <w:color w:val="CE9178"/>
+          <w:sz w:val="24"/>
+          <w:szCs w:val="24"/>
+          <w:lang w:eastAsia="pt-BR"/>
+        </w:rPr>
+        <w:t>td</w:t>
+      </w:r>
+      <w:proofErr w:type="spellEnd"/>
+      <w:r>
+        <w:rPr>
+          <w:rFonts w:ascii="Consolas" w:eastAsia="Times New Roman" w:hAnsi="Consolas" w:cs="Times New Roman"/>
+          <w:color w:val="CE9178"/>
+          <w:sz w:val="24"/>
+          <w:szCs w:val="24"/>
+          <w:lang w:eastAsia="pt-BR"/>
+        </w:rPr>
+        <w:t>"</w:t>
+      </w:r>
+      <w:r>
+        <w:rPr>
+          <w:rFonts w:ascii="Consolas" w:eastAsia="Times New Roman" w:hAnsi="Consolas" w:cs="Times New Roman"/>
+          <w:color w:val="D4D4D4"/>
+          <w:sz w:val="24"/>
+          <w:szCs w:val="24"/>
+          <w:lang w:eastAsia="pt-BR"/>
+        </w:rPr>
+        <w:t>);</w:t>
+      </w:r>
+    </w:p>
+    <w:p>
+      <w:pPr>
+        <w:shd w:val="clear" w:color="auto" w:fill="1E1E1E"/>
+        <w:spacing w:after="0" w:line="330" w:lineRule="atLeast"/>
+        <w:rPr>
+          <w:rFonts w:ascii="Consolas" w:eastAsia="Times New Roman" w:hAnsi="Consolas" w:cs="Times New Roman"/>
+          <w:color w:val="D4D4D4"/>
+          <w:sz w:val="24"/>
+          <w:szCs w:val="24"/>
+          <w:lang w:eastAsia="pt-BR"/>
+        </w:rPr>
+      </w:pPr>
+      <w:r>
+        <w:rPr>
+          <w:rFonts w:ascii="Consolas" w:eastAsia="Times New Roman" w:hAnsi="Consolas" w:cs="Times New Roman"/>
+          <w:color w:val="D4D4D4"/>
+          <w:sz w:val="24"/>
+          <w:szCs w:val="24"/>
+          <w:lang w:eastAsia="pt-BR"/>
+        </w:rPr>
+        <w:t xml:space="preserve">    </w:t>
+      </w:r>
+      <w:proofErr w:type="gramStart"/>
+      <w:r>
+        <w:rPr>
+          <w:rFonts w:ascii="Consolas" w:eastAsia="Times New Roman" w:hAnsi="Consolas" w:cs="Times New Roman"/>
+          <w:color w:val="569CD6"/>
+          <w:sz w:val="24"/>
+          <w:szCs w:val="24"/>
+          <w:lang w:eastAsia="pt-BR"/>
+        </w:rPr>
+        <w:t>var</w:t>
+      </w:r>
+      <w:proofErr w:type="gramEnd"/>
+      <w:r>
+        <w:rPr>
+          <w:rFonts w:ascii="Consolas" w:eastAsia="Times New Roman" w:hAnsi="Consolas" w:cs="Times New Roman"/>
+          <w:color w:val="D4D4D4"/>
+          <w:sz w:val="24"/>
+          <w:szCs w:val="24"/>
+          <w:lang w:eastAsia="pt-BR"/>
+        </w:rPr>
+        <w:t xml:space="preserve"> </w:t>
+      </w:r>
+      <w:proofErr w:type="spellStart"/>
+      <w:r>
+        <w:rPr>
+          <w:rFonts w:ascii="Consolas" w:eastAsia="Times New Roman" w:hAnsi="Consolas" w:cs="Times New Roman"/>
+          <w:color w:val="9CDCFE"/>
+          <w:sz w:val="24"/>
+          <w:szCs w:val="24"/>
+          <w:lang w:eastAsia="pt-BR"/>
+        </w:rPr>
+        <w:t>gorduraTd</w:t>
+      </w:r>
+      <w:proofErr w:type="spellEnd"/>
+      <w:r>
+        <w:rPr>
+          <w:rFonts w:ascii="Consolas" w:eastAsia="Times New Roman" w:hAnsi="Consolas" w:cs="Times New Roman"/>
+          <w:color w:val="D4D4D4"/>
+          <w:sz w:val="24"/>
+          <w:szCs w:val="24"/>
+          <w:lang w:eastAsia="pt-BR"/>
+        </w:rPr>
+        <w:t xml:space="preserve"> = </w:t>
+      </w:r>
+      <w:proofErr w:type="spellStart"/>
+      <w:r>
+        <w:rPr>
+          <w:rFonts w:ascii="Consolas" w:eastAsia="Times New Roman" w:hAnsi="Consolas" w:cs="Times New Roman"/>
+          <w:color w:val="9CDCFE"/>
+          <w:sz w:val="24"/>
+          <w:szCs w:val="24"/>
+          <w:lang w:eastAsia="pt-BR"/>
+        </w:rPr>
+        <w:t>document</w:t>
+      </w:r>
+      <w:r>
+        <w:rPr>
+          <w:rFonts w:ascii="Consolas" w:eastAsia="Times New Roman" w:hAnsi="Consolas" w:cs="Times New Roman"/>
+          <w:color w:val="D4D4D4"/>
+          <w:sz w:val="24"/>
+          <w:szCs w:val="24"/>
+          <w:lang w:eastAsia="pt-BR"/>
+        </w:rPr>
+        <w:t>.</w:t>
+      </w:r>
+      <w:r>
+        <w:rPr>
+          <w:rFonts w:ascii="Consolas" w:eastAsia="Times New Roman" w:hAnsi="Consolas" w:cs="Times New Roman"/>
+          <w:color w:val="DCDCAA"/>
+          <w:sz w:val="24"/>
+          <w:szCs w:val="24"/>
+          <w:lang w:eastAsia="pt-BR"/>
+        </w:rPr>
+        <w:t>createElement</w:t>
+      </w:r>
+      <w:proofErr w:type="spellEnd"/>
+      <w:r>
+        <w:rPr>
+          <w:rFonts w:ascii="Consolas" w:eastAsia="Times New Roman" w:hAnsi="Consolas" w:cs="Times New Roman"/>
+          <w:color w:val="D4D4D4"/>
+          <w:sz w:val="24"/>
+          <w:szCs w:val="24"/>
+          <w:lang w:eastAsia="pt-BR"/>
+        </w:rPr>
+        <w:t>(</w:t>
+      </w:r>
+      <w:r>
+        <w:rPr>
+          <w:rFonts w:ascii="Consolas" w:eastAsia="Times New Roman" w:hAnsi="Consolas" w:cs="Times New Roman"/>
+          <w:color w:val="CE9178"/>
+          <w:sz w:val="24"/>
+          <w:szCs w:val="24"/>
+          <w:lang w:eastAsia="pt-BR"/>
+        </w:rPr>
+        <w:t>"</w:t>
+      </w:r>
+      <w:proofErr w:type="spellStart"/>
+      <w:r>
+        <w:rPr>
+          <w:rFonts w:ascii="Consolas" w:eastAsia="Times New Roman" w:hAnsi="Consolas" w:cs="Times New Roman"/>
+          <w:color w:val="CE9178"/>
+          <w:sz w:val="24"/>
+          <w:szCs w:val="24"/>
+          <w:lang w:eastAsia="pt-BR"/>
+        </w:rPr>
+        <w:t>td</w:t>
+      </w:r>
+      <w:proofErr w:type="spellEnd"/>
+      <w:r>
+        <w:rPr>
+          <w:rFonts w:ascii="Consolas" w:eastAsia="Times New Roman" w:hAnsi="Consolas" w:cs="Times New Roman"/>
+          <w:color w:val="CE9178"/>
+          <w:sz w:val="24"/>
+          <w:szCs w:val="24"/>
+          <w:lang w:eastAsia="pt-BR"/>
+        </w:rPr>
+        <w:t>"</w:t>
+      </w:r>
+      <w:r>
+        <w:rPr>
+          <w:rFonts w:ascii="Consolas" w:eastAsia="Times New Roman" w:hAnsi="Consolas" w:cs="Times New Roman"/>
+          <w:color w:val="D4D4D4"/>
+          <w:sz w:val="24"/>
+          <w:szCs w:val="24"/>
+          <w:lang w:eastAsia="pt-BR"/>
+        </w:rPr>
+        <w:t>);</w:t>
+      </w:r>
+    </w:p>
+    <w:p>
+      <w:pPr>
+        <w:shd w:val="clear" w:color="auto" w:fill="1E1E1E"/>
+        <w:spacing w:after="0" w:line="330" w:lineRule="atLeast"/>
+        <w:rPr>
+          <w:rFonts w:ascii="Consolas" w:eastAsia="Times New Roman" w:hAnsi="Consolas" w:cs="Times New Roman"/>
+          <w:color w:val="D4D4D4"/>
+          <w:sz w:val="24"/>
+          <w:szCs w:val="24"/>
+          <w:lang w:eastAsia="pt-BR"/>
+        </w:rPr>
+      </w:pPr>
+      <w:r>
+        <w:rPr>
+          <w:rFonts w:ascii="Consolas" w:eastAsia="Times New Roman" w:hAnsi="Consolas" w:cs="Times New Roman"/>
+          <w:color w:val="D4D4D4"/>
+          <w:sz w:val="24"/>
+          <w:szCs w:val="24"/>
+          <w:lang w:eastAsia="pt-BR"/>
+        </w:rPr>
+        <w:t xml:space="preserve">    </w:t>
+      </w:r>
+      <w:proofErr w:type="gramStart"/>
+      <w:r>
+        <w:rPr>
+          <w:rFonts w:ascii="Consolas" w:eastAsia="Times New Roman" w:hAnsi="Consolas" w:cs="Times New Roman"/>
+          <w:color w:val="569CD6"/>
+          <w:sz w:val="24"/>
+          <w:szCs w:val="24"/>
+          <w:lang w:eastAsia="pt-BR"/>
+        </w:rPr>
+        <w:t>var</w:t>
+      </w:r>
+      <w:proofErr w:type="gramEnd"/>
+      <w:r>
+        <w:rPr>
+          <w:rFonts w:ascii="Consolas" w:eastAsia="Times New Roman" w:hAnsi="Consolas" w:cs="Times New Roman"/>
+          <w:color w:val="D4D4D4"/>
+          <w:sz w:val="24"/>
+          <w:szCs w:val="24"/>
+          <w:lang w:eastAsia="pt-BR"/>
+        </w:rPr>
+        <w:t xml:space="preserve"> </w:t>
+      </w:r>
+      <w:proofErr w:type="spellStart"/>
+      <w:r>
+        <w:rPr>
+          <w:rFonts w:ascii="Consolas" w:eastAsia="Times New Roman" w:hAnsi="Consolas" w:cs="Times New Roman"/>
+          <w:color w:val="9CDCFE"/>
+          <w:sz w:val="24"/>
+          <w:szCs w:val="24"/>
+          <w:lang w:eastAsia="pt-BR"/>
+        </w:rPr>
+        <w:t>imcTd</w:t>
+      </w:r>
+      <w:proofErr w:type="spellEnd"/>
+      <w:r>
+        <w:rPr>
+          <w:rFonts w:ascii="Consolas" w:eastAsia="Times New Roman" w:hAnsi="Consolas" w:cs="Times New Roman"/>
+          <w:color w:val="D4D4D4"/>
+          <w:sz w:val="24"/>
+          <w:szCs w:val="24"/>
+          <w:lang w:eastAsia="pt-BR"/>
+        </w:rPr>
+        <w:t xml:space="preserve"> = </w:t>
+      </w:r>
+      <w:proofErr w:type="spellStart"/>
+      <w:r>
+        <w:rPr>
+          <w:rFonts w:ascii="Consolas" w:eastAsia="Times New Roman" w:hAnsi="Consolas" w:cs="Times New Roman"/>
+          <w:color w:val="9CDCFE"/>
+          <w:sz w:val="24"/>
+          <w:szCs w:val="24"/>
+          <w:lang w:eastAsia="pt-BR"/>
+        </w:rPr>
+        <w:t>document</w:t>
+      </w:r>
+      <w:r>
+        <w:rPr>
+          <w:rFonts w:ascii="Consolas" w:eastAsia="Times New Roman" w:hAnsi="Consolas" w:cs="Times New Roman"/>
+          <w:color w:val="D4D4D4"/>
+          <w:sz w:val="24"/>
+          <w:szCs w:val="24"/>
+          <w:lang w:eastAsia="pt-BR"/>
+        </w:rPr>
+        <w:t>.</w:t>
+      </w:r>
+      <w:r>
+        <w:rPr>
+          <w:rFonts w:ascii="Consolas" w:eastAsia="Times New Roman" w:hAnsi="Consolas" w:cs="Times New Roman"/>
+          <w:color w:val="DCDCAA"/>
+          <w:sz w:val="24"/>
+          <w:szCs w:val="24"/>
+          <w:lang w:eastAsia="pt-BR"/>
+        </w:rPr>
+        <w:t>createElement</w:t>
+      </w:r>
+      <w:proofErr w:type="spellEnd"/>
+      <w:r>
+        <w:rPr>
+          <w:rFonts w:ascii="Consolas" w:eastAsia="Times New Roman" w:hAnsi="Consolas" w:cs="Times New Roman"/>
+          <w:color w:val="D4D4D4"/>
+          <w:sz w:val="24"/>
+          <w:szCs w:val="24"/>
+          <w:lang w:eastAsia="pt-BR"/>
+        </w:rPr>
+        <w:t>(</w:t>
+      </w:r>
+      <w:r>
+        <w:rPr>
+          <w:rFonts w:ascii="Consolas" w:eastAsia="Times New Roman" w:hAnsi="Consolas" w:cs="Times New Roman"/>
+          <w:color w:val="CE9178"/>
+          <w:sz w:val="24"/>
+          <w:szCs w:val="24"/>
+          <w:lang w:eastAsia="pt-BR"/>
+        </w:rPr>
+        <w:t>"</w:t>
+      </w:r>
+      <w:proofErr w:type="spellStart"/>
+      <w:r>
+        <w:rPr>
+          <w:rFonts w:ascii="Consolas" w:eastAsia="Times New Roman" w:hAnsi="Consolas" w:cs="Times New Roman"/>
+          <w:color w:val="CE9178"/>
+          <w:sz w:val="24"/>
+          <w:szCs w:val="24"/>
+          <w:lang w:eastAsia="pt-BR"/>
+        </w:rPr>
+        <w:t>td</w:t>
+      </w:r>
+      <w:proofErr w:type="spellEnd"/>
+      <w:r>
+        <w:rPr>
+          <w:rFonts w:ascii="Consolas" w:eastAsia="Times New Roman" w:hAnsi="Consolas" w:cs="Times New Roman"/>
+          <w:color w:val="CE9178"/>
+          <w:sz w:val="24"/>
+          <w:szCs w:val="24"/>
+          <w:lang w:eastAsia="pt-BR"/>
+        </w:rPr>
+        <w:t>"</w:t>
+      </w:r>
+      <w:r>
+        <w:rPr>
+          <w:rFonts w:ascii="Consolas" w:eastAsia="Times New Roman" w:hAnsi="Consolas" w:cs="Times New Roman"/>
+          <w:color w:val="D4D4D4"/>
+          <w:sz w:val="24"/>
+          <w:szCs w:val="24"/>
+          <w:lang w:eastAsia="pt-BR"/>
+        </w:rPr>
+        <w:t>);</w:t>
+      </w:r>
+    </w:p>
+    <w:p>
+      <w:pPr>
+        <w:jc w:val="center"/>
+        <w:rPr>
+          <w:sz w:val="24"/>
+        </w:rPr>
+      </w:pPr>
+    </w:p>
+    <w:p>
+      <w:pPr>
+        <w:jc w:val="center"/>
+        <w:rPr>
+          <w:sz w:val="32"/>
+        </w:rPr>
+      </w:pPr>
+      <w:r>
+        <w:rPr>
+          <w:sz w:val="32"/>
+        </w:rPr>
+        <w:t xml:space="preserve">ATRIBUINDO VALORES AOS ELEMENTOS CRIADOS </w:t>
+      </w:r>
+    </w:p>
+    <w:p>
+      <w:pPr>
+        <w:shd w:val="clear" w:color="auto" w:fill="1E1E1E"/>
+        <w:spacing w:after="0" w:line="330" w:lineRule="atLeast"/>
+        <w:rPr>
+          <w:rFonts w:ascii="Consolas" w:eastAsia="Times New Roman" w:hAnsi="Consolas" w:cs="Times New Roman"/>
+          <w:color w:val="D4D4D4"/>
+          <w:sz w:val="24"/>
+          <w:szCs w:val="24"/>
+          <w:lang w:eastAsia="pt-BR"/>
+        </w:rPr>
+      </w:pPr>
+      <w:proofErr w:type="spellStart"/>
+      <w:r>
+        <w:rPr>
+          <w:rFonts w:ascii="Consolas" w:eastAsia="Times New Roman" w:hAnsi="Consolas" w:cs="Times New Roman"/>
+          <w:color w:val="9CDCFE"/>
+          <w:sz w:val="24"/>
+          <w:szCs w:val="24"/>
+          <w:lang w:eastAsia="pt-BR"/>
+        </w:rPr>
+        <w:t>nomeTd</w:t>
+      </w:r>
+      <w:r>
+        <w:rPr>
+          <w:rFonts w:ascii="Consolas" w:eastAsia="Times New Roman" w:hAnsi="Consolas" w:cs="Times New Roman"/>
+          <w:color w:val="D4D4D4"/>
+          <w:sz w:val="24"/>
+          <w:szCs w:val="24"/>
+          <w:lang w:eastAsia="pt-BR"/>
+        </w:rPr>
+        <w:t>.</w:t>
+      </w:r>
+      <w:r>
+        <w:rPr>
+          <w:rFonts w:ascii="Consolas" w:eastAsia="Times New Roman" w:hAnsi="Consolas" w:cs="Times New Roman"/>
+          <w:color w:val="9CDCFE"/>
+          <w:sz w:val="24"/>
+          <w:szCs w:val="24"/>
+          <w:lang w:eastAsia="pt-BR"/>
+        </w:rPr>
+        <w:t>textContent</w:t>
+      </w:r>
+      <w:proofErr w:type="spellEnd"/>
+      <w:r>
+        <w:rPr>
+          <w:rFonts w:ascii="Consolas" w:eastAsia="Times New Roman" w:hAnsi="Consolas" w:cs="Times New Roman"/>
+          <w:color w:val="D4D4D4"/>
+          <w:sz w:val="24"/>
+          <w:szCs w:val="24"/>
+          <w:lang w:eastAsia="pt-BR"/>
+        </w:rPr>
+        <w:t xml:space="preserve"> = </w:t>
+      </w:r>
+      <w:r>
+        <w:rPr>
+          <w:rFonts w:ascii="Consolas" w:eastAsia="Times New Roman" w:hAnsi="Consolas" w:cs="Times New Roman"/>
+          <w:color w:val="9CDCFE"/>
+          <w:sz w:val="24"/>
+          <w:szCs w:val="24"/>
+          <w:lang w:eastAsia="pt-BR"/>
+        </w:rPr>
+        <w:t>nome</w:t>
+      </w:r>
+      <w:r>
+        <w:rPr>
+          <w:rFonts w:ascii="Consolas" w:eastAsia="Times New Roman" w:hAnsi="Consolas" w:cs="Times New Roman"/>
+          <w:color w:val="D4D4D4"/>
+          <w:sz w:val="24"/>
+          <w:szCs w:val="24"/>
+          <w:lang w:eastAsia="pt-BR"/>
+        </w:rPr>
+        <w:t>;</w:t>
+      </w:r>
+    </w:p>
+    <w:p>
+      <w:pPr>
+        <w:shd w:val="clear" w:color="auto" w:fill="1E1E1E"/>
+        <w:spacing w:after="0" w:line="330" w:lineRule="atLeast"/>
+        <w:rPr>
+          <w:rFonts w:ascii="Consolas" w:eastAsia="Times New Roman" w:hAnsi="Consolas" w:cs="Times New Roman"/>
+          <w:color w:val="D4D4D4"/>
+          <w:sz w:val="24"/>
+          <w:szCs w:val="24"/>
+          <w:lang w:eastAsia="pt-BR"/>
+        </w:rPr>
+      </w:pPr>
+      <w:r>
+        <w:rPr>
+          <w:rFonts w:ascii="Consolas" w:eastAsia="Times New Roman" w:hAnsi="Consolas" w:cs="Times New Roman"/>
+          <w:color w:val="D4D4D4"/>
+          <w:sz w:val="24"/>
+          <w:szCs w:val="24"/>
+          <w:lang w:eastAsia="pt-BR"/>
+        </w:rPr>
+        <w:t xml:space="preserve">    </w:t>
+      </w:r>
+      <w:proofErr w:type="spellStart"/>
+      <w:r>
+        <w:rPr>
+          <w:rFonts w:ascii="Consolas" w:eastAsia="Times New Roman" w:hAnsi="Consolas" w:cs="Times New Roman"/>
+          <w:color w:val="9CDCFE"/>
+          <w:sz w:val="24"/>
+          <w:szCs w:val="24"/>
+          <w:lang w:eastAsia="pt-BR"/>
+        </w:rPr>
+        <w:t>pesoTd</w:t>
+      </w:r>
+      <w:r>
+        <w:rPr>
+          <w:rFonts w:ascii="Consolas" w:eastAsia="Times New Roman" w:hAnsi="Consolas" w:cs="Times New Roman"/>
+          <w:color w:val="D4D4D4"/>
+          <w:sz w:val="24"/>
+          <w:szCs w:val="24"/>
+          <w:lang w:eastAsia="pt-BR"/>
+        </w:rPr>
+        <w:t>.</w:t>
+      </w:r>
+      <w:r>
+        <w:rPr>
+          <w:rFonts w:ascii="Consolas" w:eastAsia="Times New Roman" w:hAnsi="Consolas" w:cs="Times New Roman"/>
+          <w:color w:val="9CDCFE"/>
+          <w:sz w:val="24"/>
+          <w:szCs w:val="24"/>
+          <w:lang w:eastAsia="pt-BR"/>
+        </w:rPr>
+        <w:t>textContent</w:t>
+      </w:r>
+      <w:proofErr w:type="spellEnd"/>
+      <w:r>
+        <w:rPr>
+          <w:rFonts w:ascii="Consolas" w:eastAsia="Times New Roman" w:hAnsi="Consolas" w:cs="Times New Roman"/>
+          <w:color w:val="D4D4D4"/>
+          <w:sz w:val="24"/>
+          <w:szCs w:val="24"/>
+          <w:lang w:eastAsia="pt-BR"/>
+        </w:rPr>
+        <w:t xml:space="preserve"> = </w:t>
+      </w:r>
+      <w:r>
+        <w:rPr>
+          <w:rFonts w:ascii="Consolas" w:eastAsia="Times New Roman" w:hAnsi="Consolas" w:cs="Times New Roman"/>
+          <w:color w:val="9CDCFE"/>
+          <w:sz w:val="24"/>
+          <w:szCs w:val="24"/>
+          <w:lang w:eastAsia="pt-BR"/>
+        </w:rPr>
+        <w:t>peso</w:t>
+      </w:r>
+      <w:r>
+        <w:rPr>
+          <w:rFonts w:ascii="Consolas" w:eastAsia="Times New Roman" w:hAnsi="Consolas" w:cs="Times New Roman"/>
+          <w:color w:val="D4D4D4"/>
+          <w:sz w:val="24"/>
+          <w:szCs w:val="24"/>
+          <w:lang w:eastAsia="pt-BR"/>
+        </w:rPr>
+        <w:t>;</w:t>
+      </w:r>
+    </w:p>
+    <w:p>
+      <w:pPr>
+        <w:shd w:val="clear" w:color="auto" w:fill="1E1E1E"/>
+        <w:spacing w:after="0" w:line="330" w:lineRule="atLeast"/>
+        <w:rPr>
+          <w:rFonts w:ascii="Consolas" w:eastAsia="Times New Roman" w:hAnsi="Consolas" w:cs="Times New Roman"/>
+          <w:color w:val="D4D4D4"/>
+          <w:sz w:val="24"/>
+          <w:szCs w:val="24"/>
+          <w:lang w:eastAsia="pt-BR"/>
+        </w:rPr>
+      </w:pPr>
+      <w:r>
+        <w:rPr>
+          <w:rFonts w:ascii="Consolas" w:eastAsia="Times New Roman" w:hAnsi="Consolas" w:cs="Times New Roman"/>
+          <w:color w:val="D4D4D4"/>
+          <w:sz w:val="24"/>
+          <w:szCs w:val="24"/>
+          <w:lang w:eastAsia="pt-BR"/>
+        </w:rPr>
+        <w:t xml:space="preserve">    </w:t>
+      </w:r>
+      <w:proofErr w:type="spellStart"/>
+      <w:r>
+        <w:rPr>
+          <w:rFonts w:ascii="Consolas" w:eastAsia="Times New Roman" w:hAnsi="Consolas" w:cs="Times New Roman"/>
+          <w:color w:val="9CDCFE"/>
+          <w:sz w:val="24"/>
+          <w:szCs w:val="24"/>
+          <w:lang w:eastAsia="pt-BR"/>
+        </w:rPr>
+        <w:t>alturaTd</w:t>
+      </w:r>
+      <w:r>
+        <w:rPr>
+          <w:rFonts w:ascii="Consolas" w:eastAsia="Times New Roman" w:hAnsi="Consolas" w:cs="Times New Roman"/>
+          <w:color w:val="D4D4D4"/>
+          <w:sz w:val="24"/>
+          <w:szCs w:val="24"/>
+          <w:lang w:eastAsia="pt-BR"/>
+        </w:rPr>
+        <w:t>.</w:t>
+      </w:r>
+      <w:r>
+        <w:rPr>
+          <w:rFonts w:ascii="Consolas" w:eastAsia="Times New Roman" w:hAnsi="Consolas" w:cs="Times New Roman"/>
+          <w:color w:val="9CDCFE"/>
+          <w:sz w:val="24"/>
+          <w:szCs w:val="24"/>
+          <w:lang w:eastAsia="pt-BR"/>
+        </w:rPr>
+        <w:t>textContent</w:t>
+      </w:r>
+      <w:proofErr w:type="spellEnd"/>
+      <w:r>
+        <w:rPr>
+          <w:rFonts w:ascii="Consolas" w:eastAsia="Times New Roman" w:hAnsi="Consolas" w:cs="Times New Roman"/>
+          <w:color w:val="D4D4D4"/>
+          <w:sz w:val="24"/>
+          <w:szCs w:val="24"/>
+          <w:lang w:eastAsia="pt-BR"/>
+        </w:rPr>
+        <w:t xml:space="preserve"> = </w:t>
+      </w:r>
+      <w:r>
+        <w:rPr>
+          <w:rFonts w:ascii="Consolas" w:eastAsia="Times New Roman" w:hAnsi="Consolas" w:cs="Times New Roman"/>
+          <w:color w:val="9CDCFE"/>
+          <w:sz w:val="24"/>
+          <w:szCs w:val="24"/>
+          <w:lang w:eastAsia="pt-BR"/>
+        </w:rPr>
+        <w:t>altura</w:t>
+      </w:r>
+      <w:r>
+        <w:rPr>
+          <w:rFonts w:ascii="Consolas" w:eastAsia="Times New Roman" w:hAnsi="Consolas" w:cs="Times New Roman"/>
+          <w:color w:val="D4D4D4"/>
+          <w:sz w:val="24"/>
+          <w:szCs w:val="24"/>
+          <w:lang w:eastAsia="pt-BR"/>
+        </w:rPr>
+        <w:t>;</w:t>
+      </w:r>
+    </w:p>
+    <w:p>
+      <w:pPr>
+        <w:shd w:val="clear" w:color="auto" w:fill="1E1E1E"/>
+        <w:spacing w:after="0" w:line="330" w:lineRule="atLeast"/>
+        <w:rPr>
+          <w:rFonts w:ascii="Consolas" w:eastAsia="Times New Roman" w:hAnsi="Consolas" w:cs="Times New Roman"/>
+          <w:color w:val="D4D4D4"/>
+          <w:sz w:val="24"/>
+          <w:szCs w:val="24"/>
+          <w:lang w:eastAsia="pt-BR"/>
+        </w:rPr>
+      </w:pPr>
+      <w:r>
+        <w:rPr>
+          <w:rFonts w:ascii="Consolas" w:eastAsia="Times New Roman" w:hAnsi="Consolas" w:cs="Times New Roman"/>
+          <w:color w:val="D4D4D4"/>
+          <w:sz w:val="24"/>
+          <w:szCs w:val="24"/>
+          <w:lang w:eastAsia="pt-BR"/>
+        </w:rPr>
+        <w:t xml:space="preserve">    </w:t>
+      </w:r>
+      <w:proofErr w:type="spellStart"/>
+      <w:r>
+        <w:rPr>
+          <w:rFonts w:ascii="Consolas" w:eastAsia="Times New Roman" w:hAnsi="Consolas" w:cs="Times New Roman"/>
+          <w:color w:val="9CDCFE"/>
+          <w:sz w:val="24"/>
+          <w:szCs w:val="24"/>
+          <w:lang w:eastAsia="pt-BR"/>
+        </w:rPr>
+        <w:t>gorduraTd</w:t>
+      </w:r>
+      <w:r>
+        <w:rPr>
+          <w:rFonts w:ascii="Consolas" w:eastAsia="Times New Roman" w:hAnsi="Consolas" w:cs="Times New Roman"/>
+          <w:color w:val="D4D4D4"/>
+          <w:sz w:val="24"/>
+          <w:szCs w:val="24"/>
+          <w:lang w:eastAsia="pt-BR"/>
+        </w:rPr>
+        <w:t>.</w:t>
+      </w:r>
+      <w:r>
+        <w:rPr>
+          <w:rFonts w:ascii="Consolas" w:eastAsia="Times New Roman" w:hAnsi="Consolas" w:cs="Times New Roman"/>
+          <w:color w:val="9CDCFE"/>
+          <w:sz w:val="24"/>
+          <w:szCs w:val="24"/>
+          <w:lang w:eastAsia="pt-BR"/>
+        </w:rPr>
+        <w:t>textContent</w:t>
+      </w:r>
+      <w:proofErr w:type="spellEnd"/>
+      <w:r>
+        <w:rPr>
+          <w:rFonts w:ascii="Consolas" w:eastAsia="Times New Roman" w:hAnsi="Consolas" w:cs="Times New Roman"/>
+          <w:color w:val="D4D4D4"/>
+          <w:sz w:val="24"/>
+          <w:szCs w:val="24"/>
+          <w:lang w:eastAsia="pt-BR"/>
+        </w:rPr>
+        <w:t xml:space="preserve"> = </w:t>
+      </w:r>
+      <w:r>
+        <w:rPr>
+          <w:rFonts w:ascii="Consolas" w:eastAsia="Times New Roman" w:hAnsi="Consolas" w:cs="Times New Roman"/>
+          <w:color w:val="9CDCFE"/>
+          <w:sz w:val="24"/>
+          <w:szCs w:val="24"/>
+          <w:lang w:eastAsia="pt-BR"/>
+        </w:rPr>
+        <w:t>gordura</w:t>
+      </w:r>
+      <w:r>
+        <w:rPr>
+          <w:rFonts w:ascii="Consolas" w:eastAsia="Times New Roman" w:hAnsi="Consolas" w:cs="Times New Roman"/>
+          <w:color w:val="D4D4D4"/>
+          <w:sz w:val="24"/>
+          <w:szCs w:val="24"/>
+          <w:lang w:eastAsia="pt-BR"/>
+        </w:rPr>
+        <w:t>;</w:t>
+      </w:r>
+    </w:p>
+    <w:p>
+      <w:pPr>
+        <w:rPr>
+          <w:sz w:val="32"/>
+        </w:rPr>
+      </w:pPr>
+    </w:p>
+    <w:p>
+      <w:pPr>
+        <w:jc w:val="center"/>
+        <w:rPr>
+          <w:sz w:val="32"/>
+        </w:rPr>
+      </w:pPr>
+      <w:r>
+        <w:rPr>
+          <w:sz w:val="32"/>
+        </w:rPr>
+        <w:t>COLOCANDO OS ELEMENTOS CRIADOS DENTRO DE OUTROS.</w:t>
+      </w:r>
+    </w:p>
+    <w:p>
+      <w:pPr>
+        <w:rPr>
+          <w:sz w:val="24"/>
+        </w:rPr>
+      </w:pPr>
+      <w:r>
+        <w:rPr>
+          <w:sz w:val="24"/>
+        </w:rPr>
+        <w:t xml:space="preserve">Se formos criar uma </w:t>
+      </w:r>
+      <w:proofErr w:type="spellStart"/>
+      <w:r>
+        <w:rPr>
+          <w:sz w:val="24"/>
+        </w:rPr>
+        <w:t>td</w:t>
+      </w:r>
+      <w:proofErr w:type="spellEnd"/>
+      <w:r>
+        <w:rPr>
+          <w:sz w:val="24"/>
+        </w:rPr>
+        <w:t xml:space="preserve">, temos que criar uma tr. E depois colocar a </w:t>
+      </w:r>
+      <w:proofErr w:type="spellStart"/>
+      <w:r>
+        <w:rPr>
+          <w:sz w:val="24"/>
+        </w:rPr>
+        <w:t>td</w:t>
+      </w:r>
+      <w:proofErr w:type="spellEnd"/>
+      <w:r>
+        <w:rPr>
+          <w:sz w:val="24"/>
+        </w:rPr>
+        <w:t>, dentro da tr.</w:t>
+      </w:r>
+    </w:p>
+    <w:p>
+      <w:pPr>
+        <w:shd w:val="clear" w:color="auto" w:fill="1E1E1E"/>
+        <w:spacing w:after="0" w:line="330" w:lineRule="atLeast"/>
+        <w:rPr>
+          <w:rFonts w:ascii="Consolas" w:eastAsia="Times New Roman" w:hAnsi="Consolas" w:cs="Times New Roman"/>
+          <w:color w:val="D4D4D4"/>
+          <w:sz w:val="24"/>
+          <w:szCs w:val="24"/>
+          <w:lang w:eastAsia="pt-BR"/>
+        </w:rPr>
+      </w:pPr>
+      <w:proofErr w:type="spellStart"/>
+      <w:r>
+        <w:rPr>
+          <w:rFonts w:ascii="Consolas" w:eastAsia="Times New Roman" w:hAnsi="Consolas" w:cs="Times New Roman"/>
+          <w:color w:val="9CDCFE"/>
+          <w:sz w:val="24"/>
+          <w:szCs w:val="24"/>
+          <w:lang w:eastAsia="pt-BR"/>
+        </w:rPr>
+        <w:t>pacienteTr</w:t>
+      </w:r>
+      <w:r>
+        <w:rPr>
+          <w:rFonts w:ascii="Consolas" w:eastAsia="Times New Roman" w:hAnsi="Consolas" w:cs="Times New Roman"/>
+          <w:color w:val="D4D4D4"/>
+          <w:sz w:val="24"/>
+          <w:szCs w:val="24"/>
+          <w:lang w:eastAsia="pt-BR"/>
+        </w:rPr>
+        <w:t>.</w:t>
+      </w:r>
+      <w:r>
+        <w:rPr>
+          <w:rFonts w:ascii="Consolas" w:eastAsia="Times New Roman" w:hAnsi="Consolas" w:cs="Times New Roman"/>
+          <w:color w:val="DCDCAA"/>
+          <w:sz w:val="24"/>
+          <w:szCs w:val="24"/>
+          <w:lang w:eastAsia="pt-BR"/>
+        </w:rPr>
+        <w:t>appendChild</w:t>
+      </w:r>
+      <w:proofErr w:type="spellEnd"/>
+      <w:r>
+        <w:rPr>
+          <w:rFonts w:ascii="Consolas" w:eastAsia="Times New Roman" w:hAnsi="Consolas" w:cs="Times New Roman"/>
+          <w:color w:val="D4D4D4"/>
+          <w:sz w:val="24"/>
+          <w:szCs w:val="24"/>
+          <w:lang w:eastAsia="pt-BR"/>
+        </w:rPr>
+        <w:t>(</w:t>
+      </w:r>
+      <w:proofErr w:type="spellStart"/>
+      <w:r>
+        <w:rPr>
+          <w:rFonts w:ascii="Consolas" w:eastAsia="Times New Roman" w:hAnsi="Consolas" w:cs="Times New Roman"/>
+          <w:color w:val="9CDCFE"/>
+          <w:sz w:val="24"/>
+          <w:szCs w:val="24"/>
+          <w:lang w:eastAsia="pt-BR"/>
+        </w:rPr>
+        <w:t>nomeTd</w:t>
+      </w:r>
+      <w:proofErr w:type="spellEnd"/>
+      <w:r>
+        <w:rPr>
+          <w:rFonts w:ascii="Consolas" w:eastAsia="Times New Roman" w:hAnsi="Consolas" w:cs="Times New Roman"/>
+          <w:color w:val="D4D4D4"/>
+          <w:sz w:val="24"/>
+          <w:szCs w:val="24"/>
+          <w:lang w:eastAsia="pt-BR"/>
+        </w:rPr>
+        <w:t>);</w:t>
+      </w:r>
+    </w:p>
+    <w:p>
+      <w:pPr>
+        <w:shd w:val="clear" w:color="auto" w:fill="1E1E1E"/>
+        <w:spacing w:after="0" w:line="330" w:lineRule="atLeast"/>
+        <w:rPr>
+          <w:rFonts w:ascii="Consolas" w:eastAsia="Times New Roman" w:hAnsi="Consolas" w:cs="Times New Roman"/>
+          <w:color w:val="D4D4D4"/>
+          <w:sz w:val="24"/>
+          <w:szCs w:val="24"/>
+          <w:lang w:eastAsia="pt-BR"/>
+        </w:rPr>
+      </w:pPr>
+      <w:r>
+        <w:rPr>
+          <w:rFonts w:ascii="Consolas" w:eastAsia="Times New Roman" w:hAnsi="Consolas" w:cs="Times New Roman"/>
+          <w:color w:val="D4D4D4"/>
+          <w:sz w:val="24"/>
+          <w:szCs w:val="24"/>
+          <w:lang w:eastAsia="pt-BR"/>
+        </w:rPr>
+        <w:t xml:space="preserve">    </w:t>
+      </w:r>
+      <w:proofErr w:type="spellStart"/>
+      <w:r>
+        <w:rPr>
+          <w:rFonts w:ascii="Consolas" w:eastAsia="Times New Roman" w:hAnsi="Consolas" w:cs="Times New Roman"/>
+          <w:color w:val="9CDCFE"/>
+          <w:sz w:val="24"/>
+          <w:szCs w:val="24"/>
+          <w:lang w:eastAsia="pt-BR"/>
+        </w:rPr>
+        <w:t>pacienteTr</w:t>
+      </w:r>
+      <w:r>
+        <w:rPr>
+          <w:rFonts w:ascii="Consolas" w:eastAsia="Times New Roman" w:hAnsi="Consolas" w:cs="Times New Roman"/>
+          <w:color w:val="D4D4D4"/>
+          <w:sz w:val="24"/>
+          <w:szCs w:val="24"/>
+          <w:lang w:eastAsia="pt-BR"/>
+        </w:rPr>
+        <w:t>.</w:t>
+      </w:r>
+      <w:r>
+        <w:rPr>
+          <w:rFonts w:ascii="Consolas" w:eastAsia="Times New Roman" w:hAnsi="Consolas" w:cs="Times New Roman"/>
+          <w:color w:val="DCDCAA"/>
+          <w:sz w:val="24"/>
+          <w:szCs w:val="24"/>
+          <w:lang w:eastAsia="pt-BR"/>
+        </w:rPr>
+        <w:t>appendChild</w:t>
+      </w:r>
+      <w:proofErr w:type="spellEnd"/>
+      <w:r>
+        <w:rPr>
+          <w:rFonts w:ascii="Consolas" w:eastAsia="Times New Roman" w:hAnsi="Consolas" w:cs="Times New Roman"/>
+          <w:color w:val="D4D4D4"/>
+          <w:sz w:val="24"/>
+          <w:szCs w:val="24"/>
+          <w:lang w:eastAsia="pt-BR"/>
+        </w:rPr>
+        <w:t>(</w:t>
+      </w:r>
+      <w:proofErr w:type="spellStart"/>
+      <w:r>
+        <w:rPr>
+          <w:rFonts w:ascii="Consolas" w:eastAsia="Times New Roman" w:hAnsi="Consolas" w:cs="Times New Roman"/>
+          <w:color w:val="9CDCFE"/>
+          <w:sz w:val="24"/>
+          <w:szCs w:val="24"/>
+          <w:lang w:eastAsia="pt-BR"/>
+        </w:rPr>
+        <w:t>pesoTd</w:t>
+      </w:r>
+      <w:proofErr w:type="spellEnd"/>
+      <w:r>
+        <w:rPr>
+          <w:rFonts w:ascii="Consolas" w:eastAsia="Times New Roman" w:hAnsi="Consolas" w:cs="Times New Roman"/>
+          <w:color w:val="D4D4D4"/>
+          <w:sz w:val="24"/>
+          <w:szCs w:val="24"/>
+          <w:lang w:eastAsia="pt-BR"/>
+        </w:rPr>
+        <w:t>);</w:t>
+      </w:r>
+    </w:p>
+    <w:p>
+      <w:pPr>
+        <w:shd w:val="clear" w:color="auto" w:fill="1E1E1E"/>
+        <w:spacing w:after="0" w:line="330" w:lineRule="atLeast"/>
+        <w:rPr>
+          <w:rFonts w:ascii="Consolas" w:eastAsia="Times New Roman" w:hAnsi="Consolas" w:cs="Times New Roman"/>
+          <w:color w:val="D4D4D4"/>
+          <w:sz w:val="24"/>
+          <w:szCs w:val="24"/>
+          <w:lang w:eastAsia="pt-BR"/>
+        </w:rPr>
+      </w:pPr>
+      <w:r>
+        <w:rPr>
+          <w:rFonts w:ascii="Consolas" w:eastAsia="Times New Roman" w:hAnsi="Consolas" w:cs="Times New Roman"/>
+          <w:color w:val="D4D4D4"/>
+          <w:sz w:val="24"/>
+          <w:szCs w:val="24"/>
+          <w:lang w:eastAsia="pt-BR"/>
+        </w:rPr>
+        <w:t xml:space="preserve">    </w:t>
+      </w:r>
+      <w:proofErr w:type="spellStart"/>
+      <w:r>
+        <w:rPr>
+          <w:rFonts w:ascii="Consolas" w:eastAsia="Times New Roman" w:hAnsi="Consolas" w:cs="Times New Roman"/>
+          <w:color w:val="9CDCFE"/>
+          <w:sz w:val="24"/>
+          <w:szCs w:val="24"/>
+          <w:lang w:eastAsia="pt-BR"/>
+        </w:rPr>
+        <w:t>pacienteTr</w:t>
+      </w:r>
+      <w:r>
+        <w:rPr>
+          <w:rFonts w:ascii="Consolas" w:eastAsia="Times New Roman" w:hAnsi="Consolas" w:cs="Times New Roman"/>
+          <w:color w:val="D4D4D4"/>
+          <w:sz w:val="24"/>
+          <w:szCs w:val="24"/>
+          <w:lang w:eastAsia="pt-BR"/>
+        </w:rPr>
+        <w:t>.</w:t>
+      </w:r>
+      <w:r>
+        <w:rPr>
+          <w:rFonts w:ascii="Consolas" w:eastAsia="Times New Roman" w:hAnsi="Consolas" w:cs="Times New Roman"/>
+          <w:color w:val="DCDCAA"/>
+          <w:sz w:val="24"/>
+          <w:szCs w:val="24"/>
+          <w:lang w:eastAsia="pt-BR"/>
+        </w:rPr>
+        <w:t>appendChild</w:t>
+      </w:r>
+      <w:proofErr w:type="spellEnd"/>
+      <w:r>
+        <w:rPr>
+          <w:rFonts w:ascii="Consolas" w:eastAsia="Times New Roman" w:hAnsi="Consolas" w:cs="Times New Roman"/>
+          <w:color w:val="D4D4D4"/>
+          <w:sz w:val="24"/>
+          <w:szCs w:val="24"/>
+          <w:lang w:eastAsia="pt-BR"/>
+        </w:rPr>
+        <w:t>(</w:t>
+      </w:r>
+      <w:proofErr w:type="spellStart"/>
+      <w:r>
+        <w:rPr>
+          <w:rFonts w:ascii="Consolas" w:eastAsia="Times New Roman" w:hAnsi="Consolas" w:cs="Times New Roman"/>
+          <w:color w:val="9CDCFE"/>
+          <w:sz w:val="24"/>
+          <w:szCs w:val="24"/>
+          <w:lang w:eastAsia="pt-BR"/>
+        </w:rPr>
+        <w:t>alturaTd</w:t>
+      </w:r>
+      <w:proofErr w:type="spellEnd"/>
+      <w:r>
+        <w:rPr>
+          <w:rFonts w:ascii="Consolas" w:eastAsia="Times New Roman" w:hAnsi="Consolas" w:cs="Times New Roman"/>
+          <w:color w:val="D4D4D4"/>
+          <w:sz w:val="24"/>
+          <w:szCs w:val="24"/>
+          <w:lang w:eastAsia="pt-BR"/>
+        </w:rPr>
+        <w:t>);</w:t>
+      </w:r>
+    </w:p>
+    <w:p>
+      <w:pPr>
+        <w:shd w:val="clear" w:color="auto" w:fill="1E1E1E"/>
+        <w:spacing w:after="0" w:line="330" w:lineRule="atLeast"/>
+        <w:rPr>
+          <w:rFonts w:ascii="Consolas" w:eastAsia="Times New Roman" w:hAnsi="Consolas" w:cs="Times New Roman"/>
+          <w:color w:val="D4D4D4"/>
+          <w:sz w:val="24"/>
+          <w:szCs w:val="24"/>
+          <w:lang w:eastAsia="pt-BR"/>
+        </w:rPr>
+      </w:pPr>
+      <w:r>
+        <w:rPr>
+          <w:rFonts w:ascii="Consolas" w:eastAsia="Times New Roman" w:hAnsi="Consolas" w:cs="Times New Roman"/>
+          <w:color w:val="D4D4D4"/>
+          <w:sz w:val="24"/>
+          <w:szCs w:val="24"/>
+          <w:lang w:eastAsia="pt-BR"/>
+        </w:rPr>
+        <w:t xml:space="preserve">    </w:t>
+      </w:r>
+      <w:proofErr w:type="spellStart"/>
+      <w:r>
+        <w:rPr>
+          <w:rFonts w:ascii="Consolas" w:eastAsia="Times New Roman" w:hAnsi="Consolas" w:cs="Times New Roman"/>
+          <w:color w:val="9CDCFE"/>
+          <w:sz w:val="24"/>
+          <w:szCs w:val="24"/>
+          <w:lang w:eastAsia="pt-BR"/>
+        </w:rPr>
+        <w:t>pacienteTr</w:t>
+      </w:r>
+      <w:r>
+        <w:rPr>
+          <w:rFonts w:ascii="Consolas" w:eastAsia="Times New Roman" w:hAnsi="Consolas" w:cs="Times New Roman"/>
+          <w:color w:val="D4D4D4"/>
+          <w:sz w:val="24"/>
+          <w:szCs w:val="24"/>
+          <w:lang w:eastAsia="pt-BR"/>
+        </w:rPr>
+        <w:t>.</w:t>
+      </w:r>
+      <w:r>
+        <w:rPr>
+          <w:rFonts w:ascii="Consolas" w:eastAsia="Times New Roman" w:hAnsi="Consolas" w:cs="Times New Roman"/>
+          <w:color w:val="DCDCAA"/>
+          <w:sz w:val="24"/>
+          <w:szCs w:val="24"/>
+          <w:lang w:eastAsia="pt-BR"/>
+        </w:rPr>
+        <w:t>appendChild</w:t>
+      </w:r>
+      <w:proofErr w:type="spellEnd"/>
+      <w:r>
+        <w:rPr>
+          <w:rFonts w:ascii="Consolas" w:eastAsia="Times New Roman" w:hAnsi="Consolas" w:cs="Times New Roman"/>
+          <w:color w:val="D4D4D4"/>
+          <w:sz w:val="24"/>
+          <w:szCs w:val="24"/>
+          <w:lang w:eastAsia="pt-BR"/>
+        </w:rPr>
+        <w:t>(</w:t>
+      </w:r>
+      <w:proofErr w:type="spellStart"/>
+      <w:r>
+        <w:rPr>
+          <w:rFonts w:ascii="Consolas" w:eastAsia="Times New Roman" w:hAnsi="Consolas" w:cs="Times New Roman"/>
+          <w:color w:val="9CDCFE"/>
+          <w:sz w:val="24"/>
+          <w:szCs w:val="24"/>
+          <w:lang w:eastAsia="pt-BR"/>
+        </w:rPr>
+        <w:t>gorduraTd</w:t>
+      </w:r>
+      <w:proofErr w:type="spellEnd"/>
+      <w:r>
+        <w:rPr>
+          <w:rFonts w:ascii="Consolas" w:eastAsia="Times New Roman" w:hAnsi="Consolas" w:cs="Times New Roman"/>
+          <w:color w:val="D4D4D4"/>
+          <w:sz w:val="24"/>
+          <w:szCs w:val="24"/>
+          <w:lang w:eastAsia="pt-BR"/>
+        </w:rPr>
+        <w:t>);</w:t>
+      </w:r>
+    </w:p>
+    <w:p>
+      <w:pPr>
+        <w:rPr>
+          <w:sz w:val="24"/>
+        </w:rPr>
+      </w:pPr>
+      <w:r>
+        <w:rPr>
+          <w:sz w:val="24"/>
+        </w:rPr>
+        <w:t>Aqui, colocamos as TDS dentro da TR.</w:t>
+      </w:r>
+    </w:p>
+    <w:p>
+      <w:pPr>
+        <w:rPr>
+          <w:sz w:val="24"/>
+        </w:rPr>
+      </w:pPr>
+      <w:r>
+        <w:rPr>
+          <w:sz w:val="24"/>
+        </w:rPr>
+        <w:lastRenderedPageBreak/>
+        <w:t xml:space="preserve">Aqui, pegamos a tabela </w:t>
+      </w:r>
+      <w:proofErr w:type="spellStart"/>
+      <w:r>
+        <w:rPr>
+          <w:sz w:val="24"/>
+        </w:rPr>
+        <w:t>main</w:t>
+      </w:r>
+      <w:proofErr w:type="spellEnd"/>
+      <w:r>
+        <w:rPr>
+          <w:sz w:val="24"/>
+        </w:rPr>
+        <w:t>, pra depois colocar a TR dentro dela.</w:t>
+      </w:r>
+    </w:p>
+    <w:p>
+      <w:pPr>
+        <w:shd w:val="clear" w:color="auto" w:fill="1E1E1E"/>
+        <w:spacing w:after="0" w:line="330" w:lineRule="atLeast"/>
+        <w:rPr>
+          <w:rFonts w:ascii="Consolas" w:eastAsia="Times New Roman" w:hAnsi="Consolas" w:cs="Times New Roman"/>
+          <w:color w:val="D4D4D4"/>
+          <w:sz w:val="24"/>
+          <w:szCs w:val="24"/>
+          <w:lang w:eastAsia="pt-BR"/>
+        </w:rPr>
+      </w:pPr>
+      <w:r>
+        <w:rPr>
+          <w:rFonts w:ascii="Consolas" w:eastAsia="Times New Roman" w:hAnsi="Consolas" w:cs="Times New Roman"/>
+          <w:color w:val="D4D4D4"/>
+          <w:sz w:val="24"/>
+          <w:szCs w:val="24"/>
+          <w:lang w:eastAsia="pt-BR"/>
+        </w:rPr>
+        <w:t xml:space="preserve">    </w:t>
+      </w:r>
+      <w:proofErr w:type="gramStart"/>
+      <w:r>
+        <w:rPr>
+          <w:rFonts w:ascii="Consolas" w:eastAsia="Times New Roman" w:hAnsi="Consolas" w:cs="Times New Roman"/>
+          <w:color w:val="569CD6"/>
+          <w:sz w:val="24"/>
+          <w:szCs w:val="24"/>
+          <w:lang w:eastAsia="pt-BR"/>
+        </w:rPr>
+        <w:t>var</w:t>
+      </w:r>
+      <w:proofErr w:type="gramEnd"/>
+      <w:r>
+        <w:rPr>
+          <w:rFonts w:ascii="Consolas" w:eastAsia="Times New Roman" w:hAnsi="Consolas" w:cs="Times New Roman"/>
+          <w:color w:val="D4D4D4"/>
+          <w:sz w:val="24"/>
+          <w:szCs w:val="24"/>
+          <w:lang w:eastAsia="pt-BR"/>
+        </w:rPr>
+        <w:t xml:space="preserve"> </w:t>
+      </w:r>
+      <w:r>
+        <w:rPr>
+          <w:rFonts w:ascii="Consolas" w:eastAsia="Times New Roman" w:hAnsi="Consolas" w:cs="Times New Roman"/>
+          <w:color w:val="9CDCFE"/>
+          <w:sz w:val="24"/>
+          <w:szCs w:val="24"/>
+          <w:lang w:eastAsia="pt-BR"/>
+        </w:rPr>
+        <w:t>tabela</w:t>
+      </w:r>
+      <w:r>
+        <w:rPr>
+          <w:rFonts w:ascii="Consolas" w:eastAsia="Times New Roman" w:hAnsi="Consolas" w:cs="Times New Roman"/>
+          <w:color w:val="D4D4D4"/>
+          <w:sz w:val="24"/>
+          <w:szCs w:val="24"/>
+          <w:lang w:eastAsia="pt-BR"/>
+        </w:rPr>
+        <w:t xml:space="preserve"> = </w:t>
+      </w:r>
+      <w:proofErr w:type="spellStart"/>
+      <w:r>
+        <w:rPr>
+          <w:rFonts w:ascii="Consolas" w:eastAsia="Times New Roman" w:hAnsi="Consolas" w:cs="Times New Roman"/>
+          <w:color w:val="9CDCFE"/>
+          <w:sz w:val="24"/>
+          <w:szCs w:val="24"/>
+          <w:lang w:eastAsia="pt-BR"/>
+        </w:rPr>
+        <w:t>document</w:t>
+      </w:r>
+      <w:r>
+        <w:rPr>
+          <w:rFonts w:ascii="Consolas" w:eastAsia="Times New Roman" w:hAnsi="Consolas" w:cs="Times New Roman"/>
+          <w:color w:val="D4D4D4"/>
+          <w:sz w:val="24"/>
+          <w:szCs w:val="24"/>
+          <w:lang w:eastAsia="pt-BR"/>
+        </w:rPr>
+        <w:t>.</w:t>
+      </w:r>
+      <w:r>
+        <w:rPr>
+          <w:rFonts w:ascii="Consolas" w:eastAsia="Times New Roman" w:hAnsi="Consolas" w:cs="Times New Roman"/>
+          <w:color w:val="DCDCAA"/>
+          <w:sz w:val="24"/>
+          <w:szCs w:val="24"/>
+          <w:lang w:eastAsia="pt-BR"/>
+        </w:rPr>
+        <w:t>querySelector</w:t>
+      </w:r>
+      <w:proofErr w:type="spellEnd"/>
+      <w:r>
+        <w:rPr>
+          <w:rFonts w:ascii="Consolas" w:eastAsia="Times New Roman" w:hAnsi="Consolas" w:cs="Times New Roman"/>
+          <w:color w:val="D4D4D4"/>
+          <w:sz w:val="24"/>
+          <w:szCs w:val="24"/>
+          <w:lang w:eastAsia="pt-BR"/>
+        </w:rPr>
+        <w:t>(</w:t>
+      </w:r>
+      <w:r>
+        <w:rPr>
+          <w:rFonts w:ascii="Consolas" w:eastAsia="Times New Roman" w:hAnsi="Consolas" w:cs="Times New Roman"/>
+          <w:color w:val="CE9178"/>
+          <w:sz w:val="24"/>
+          <w:szCs w:val="24"/>
+          <w:lang w:eastAsia="pt-BR"/>
+        </w:rPr>
+        <w:t>"#tabela-pacientes"</w:t>
+      </w:r>
+      <w:r>
+        <w:rPr>
+          <w:rFonts w:ascii="Consolas" w:eastAsia="Times New Roman" w:hAnsi="Consolas" w:cs="Times New Roman"/>
+          <w:color w:val="D4D4D4"/>
+          <w:sz w:val="24"/>
+          <w:szCs w:val="24"/>
+          <w:lang w:eastAsia="pt-BR"/>
+        </w:rPr>
+        <w:t>);</w:t>
+      </w:r>
+    </w:p>
+    <w:p>
+      <w:pPr>
+        <w:shd w:val="clear" w:color="auto" w:fill="1E1E1E"/>
+        <w:spacing w:after="0" w:line="330" w:lineRule="atLeast"/>
+        <w:rPr>
+          <w:rFonts w:ascii="Consolas" w:eastAsia="Times New Roman" w:hAnsi="Consolas" w:cs="Times New Roman"/>
+          <w:color w:val="D4D4D4"/>
+          <w:sz w:val="24"/>
+          <w:szCs w:val="24"/>
+          <w:lang w:eastAsia="pt-BR"/>
+        </w:rPr>
+      </w:pPr>
+    </w:p>
+    <w:p>
+      <w:pPr>
+        <w:shd w:val="clear" w:color="auto" w:fill="1E1E1E"/>
+        <w:spacing w:after="0" w:line="330" w:lineRule="atLeast"/>
+        <w:rPr>
+          <w:rFonts w:ascii="Consolas" w:eastAsia="Times New Roman" w:hAnsi="Consolas" w:cs="Times New Roman"/>
+          <w:color w:val="D4D4D4"/>
+          <w:sz w:val="24"/>
+          <w:szCs w:val="24"/>
+          <w:lang w:eastAsia="pt-BR"/>
+        </w:rPr>
+      </w:pPr>
+      <w:r>
+        <w:rPr>
+          <w:rFonts w:ascii="Consolas" w:eastAsia="Times New Roman" w:hAnsi="Consolas" w:cs="Times New Roman"/>
+          <w:color w:val="D4D4D4"/>
+          <w:sz w:val="24"/>
+          <w:szCs w:val="24"/>
+          <w:lang w:eastAsia="pt-BR"/>
+        </w:rPr>
+        <w:t xml:space="preserve">    </w:t>
+      </w:r>
+      <w:proofErr w:type="spellStart"/>
+      <w:r>
+        <w:rPr>
+          <w:rFonts w:ascii="Consolas" w:eastAsia="Times New Roman" w:hAnsi="Consolas" w:cs="Times New Roman"/>
+          <w:color w:val="9CDCFE"/>
+          <w:sz w:val="24"/>
+          <w:szCs w:val="24"/>
+          <w:lang w:eastAsia="pt-BR"/>
+        </w:rPr>
+        <w:t>tabela</w:t>
+      </w:r>
+      <w:r>
+        <w:rPr>
+          <w:rFonts w:ascii="Consolas" w:eastAsia="Times New Roman" w:hAnsi="Consolas" w:cs="Times New Roman"/>
+          <w:color w:val="D4D4D4"/>
+          <w:sz w:val="24"/>
+          <w:szCs w:val="24"/>
+          <w:lang w:eastAsia="pt-BR"/>
+        </w:rPr>
+        <w:t>.</w:t>
+      </w:r>
+      <w:r>
+        <w:rPr>
+          <w:rFonts w:ascii="Consolas" w:eastAsia="Times New Roman" w:hAnsi="Consolas" w:cs="Times New Roman"/>
+          <w:color w:val="DCDCAA"/>
+          <w:sz w:val="24"/>
+          <w:szCs w:val="24"/>
+          <w:lang w:eastAsia="pt-BR"/>
+        </w:rPr>
+        <w:t>appendChild</w:t>
+      </w:r>
+      <w:proofErr w:type="spellEnd"/>
+      <w:r>
+        <w:rPr>
+          <w:rFonts w:ascii="Consolas" w:eastAsia="Times New Roman" w:hAnsi="Consolas" w:cs="Times New Roman"/>
+          <w:color w:val="D4D4D4"/>
+          <w:sz w:val="24"/>
+          <w:szCs w:val="24"/>
+          <w:lang w:eastAsia="pt-BR"/>
+        </w:rPr>
+        <w:t>(</w:t>
+      </w:r>
+      <w:proofErr w:type="spellStart"/>
+      <w:r>
+        <w:rPr>
+          <w:rFonts w:ascii="Consolas" w:eastAsia="Times New Roman" w:hAnsi="Consolas" w:cs="Times New Roman"/>
+          <w:color w:val="9CDCFE"/>
+          <w:sz w:val="24"/>
+          <w:szCs w:val="24"/>
+          <w:lang w:eastAsia="pt-BR"/>
+        </w:rPr>
+        <w:t>pacienteTr</w:t>
+      </w:r>
+      <w:proofErr w:type="spellEnd"/>
+      <w:r>
+        <w:rPr>
+          <w:rFonts w:ascii="Consolas" w:eastAsia="Times New Roman" w:hAnsi="Consolas" w:cs="Times New Roman"/>
+          <w:color w:val="D4D4D4"/>
+          <w:sz w:val="24"/>
+          <w:szCs w:val="24"/>
+          <w:lang w:eastAsia="pt-BR"/>
+        </w:rPr>
+        <w:t>);</w:t>
+      </w:r>
+    </w:p>
+    <w:p>
+      <w:pPr>
+        <w:rPr>
+          <w:sz w:val="24"/>
+        </w:rPr>
+      </w:pPr>
       <w:bookmarkStart w:id="0" w:name="_GoBack"/>
       <w:bookmarkEnd w:id="0"/>
-    </w:p>
-    <w:p>
-      <w:pPr>
-        <w:rPr>
-          <w:sz w:val="24"/>
-        </w:rPr>
-      </w:pPr>
     </w:p>
     <w:sectPr>
       <w:pgSz w:w="11906" w:h="16838"/>
@@ -3704,6 +7886,103 @@
     </w:sectPr>
   </w:body>
 </w:document>
+</file>
+
+<file path=word/numbering.xml><?xml version="1.0" encoding="utf-8"?>
+<w:numbering xmlns:wpc="http://schemas.microsoft.com/office/word/2010/wordprocessingCanvas" xmlns:mc="http://schemas.openxmlformats.org/markup-compatibility/2006" xmlns:o="urn:schemas-microsoft-com:office:office" xmlns:r="http://schemas.openxmlformats.org/officeDocument/2006/relationships" xmlns:m="http://schemas.openxmlformats.org/officeDocument/2006/math" xmlns:v="urn:schemas-microsoft-com:vml" xmlns:wp14="http://schemas.microsoft.com/office/word/2010/wordprocessingDrawing" xmlns:wp="http://schemas.openxmlformats.org/drawingml/2006/wordprocessingDrawing" xmlns:w10="urn:schemas-microsoft-com:office:word" xmlns:w="http://schemas.openxmlformats.org/wordprocessingml/2006/main" xmlns:w14="http://schemas.microsoft.com/office/word/2010/wordml" xmlns:w15="http://schemas.microsoft.com/office/word/2012/wordml" xmlns:wpg="http://schemas.microsoft.com/office/word/2010/wordprocessingGroup" xmlns:wpi="http://schemas.microsoft.com/office/word/2010/wordprocessingInk" xmlns:wne="http://schemas.microsoft.com/office/word/2006/wordml" xmlns:wps="http://schemas.microsoft.com/office/word/2010/wordprocessingShape" mc:Ignorable="w14 w15 wp14">
+  <w:abstractNum w:abstractNumId="0">
+    <w:nsid w:val="63626566"/>
+    <w:multiLevelType w:val="hybridMultilevel"/>
+    <w:tmpl w:val="6780F3F0"/>
+    <w:lvl w:ilvl="0" w:tplc="EB7A4402">
+      <w:start w:val="1"/>
+      <w:numFmt w:val="decimal"/>
+      <w:lvlText w:val="%1-"/>
+      <w:lvlJc w:val="left"/>
+      <w:pPr>
+        <w:ind w:left="720" w:hanging="360"/>
+      </w:pPr>
+      <w:rPr>
+        <w:rFonts w:hint="default"/>
+      </w:rPr>
+    </w:lvl>
+    <w:lvl w:ilvl="1" w:tplc="04160019">
+      <w:start w:val="1"/>
+      <w:numFmt w:val="lowerLetter"/>
+      <w:lvlText w:val="%2."/>
+      <w:lvlJc w:val="left"/>
+      <w:pPr>
+        <w:ind w:left="1440" w:hanging="360"/>
+      </w:pPr>
+    </w:lvl>
+    <w:lvl w:ilvl="2" w:tplc="0416001B">
+      <w:start w:val="1"/>
+      <w:numFmt w:val="lowerRoman"/>
+      <w:lvlText w:val="%3."/>
+      <w:lvlJc w:val="right"/>
+      <w:pPr>
+        <w:ind w:left="2160" w:hanging="180"/>
+      </w:pPr>
+    </w:lvl>
+    <w:lvl w:ilvl="3" w:tplc="0416000F" w:tentative="1">
+      <w:start w:val="1"/>
+      <w:numFmt w:val="decimal"/>
+      <w:lvlText w:val="%4."/>
+      <w:lvlJc w:val="left"/>
+      <w:pPr>
+        <w:ind w:left="2880" w:hanging="360"/>
+      </w:pPr>
+    </w:lvl>
+    <w:lvl w:ilvl="4" w:tplc="04160019" w:tentative="1">
+      <w:start w:val="1"/>
+      <w:numFmt w:val="lowerLetter"/>
+      <w:lvlText w:val="%5."/>
+      <w:lvlJc w:val="left"/>
+      <w:pPr>
+        <w:ind w:left="3600" w:hanging="360"/>
+      </w:pPr>
+    </w:lvl>
+    <w:lvl w:ilvl="5" w:tplc="0416001B" w:tentative="1">
+      <w:start w:val="1"/>
+      <w:numFmt w:val="lowerRoman"/>
+      <w:lvlText w:val="%6."/>
+      <w:lvlJc w:val="right"/>
+      <w:pPr>
+        <w:ind w:left="4320" w:hanging="180"/>
+      </w:pPr>
+    </w:lvl>
+    <w:lvl w:ilvl="6" w:tplc="0416000F" w:tentative="1">
+      <w:start w:val="1"/>
+      <w:numFmt w:val="decimal"/>
+      <w:lvlText w:val="%7."/>
+      <w:lvlJc w:val="left"/>
+      <w:pPr>
+        <w:ind w:left="5040" w:hanging="360"/>
+      </w:pPr>
+    </w:lvl>
+    <w:lvl w:ilvl="7" w:tplc="04160019" w:tentative="1">
+      <w:start w:val="1"/>
+      <w:numFmt w:val="lowerLetter"/>
+      <w:lvlText w:val="%8."/>
+      <w:lvlJc w:val="left"/>
+      <w:pPr>
+        <w:ind w:left="5760" w:hanging="360"/>
+      </w:pPr>
+    </w:lvl>
+    <w:lvl w:ilvl="8" w:tplc="0416001B" w:tentative="1">
+      <w:start w:val="1"/>
+      <w:numFmt w:val="lowerRoman"/>
+      <w:lvlText w:val="%9."/>
+      <w:lvlJc w:val="right"/>
+      <w:pPr>
+        <w:ind w:left="6480" w:hanging="180"/>
+      </w:pPr>
+    </w:lvl>
+  </w:abstractNum>
+  <w:num w:numId="1">
+    <w:abstractNumId w:val="0"/>
+  </w:num>
+</w:numbering>
 </file>
 
 <file path=word/styles.xml><?xml version="1.0" encoding="utf-8"?>
@@ -4127,6 +8406,102 @@
     <w:semiHidden/>
     <w:unhideWhenUsed/>
   </w:style>
+  <w:style w:type="paragraph" w:styleId="PargrafodaLista">
+    <w:name w:val="List Paragraph"/>
+    <w:basedOn w:val="Normal"/>
+    <w:uiPriority w:val="34"/>
+    <w:qFormat/>
+    <w:rsid w:val="00A7524B"/>
+    <w:pPr>
+      <w:ind w:left="720"/>
+      <w:contextualSpacing/>
+    </w:pPr>
+  </w:style>
+  <w:style w:type="paragraph" w:styleId="Pr-formataoHTML">
+    <w:name w:val="HTML Preformatted"/>
+    <w:basedOn w:val="Normal"/>
+    <w:link w:val="Pr-formataoHTMLChar"/>
+    <w:uiPriority w:val="99"/>
+    <w:semiHidden/>
+    <w:unhideWhenUsed/>
+    <w:rsid w:val="00A7524B"/>
+    <w:pPr>
+      <w:tabs>
+        <w:tab w:val="left" w:pos="916"/>
+        <w:tab w:val="left" w:pos="1832"/>
+        <w:tab w:val="left" w:pos="2748"/>
+        <w:tab w:val="left" w:pos="3664"/>
+        <w:tab w:val="left" w:pos="4580"/>
+        <w:tab w:val="left" w:pos="5496"/>
+        <w:tab w:val="left" w:pos="6412"/>
+        <w:tab w:val="left" w:pos="7328"/>
+        <w:tab w:val="left" w:pos="8244"/>
+        <w:tab w:val="left" w:pos="9160"/>
+        <w:tab w:val="left" w:pos="10076"/>
+        <w:tab w:val="left" w:pos="10992"/>
+        <w:tab w:val="left" w:pos="11908"/>
+        <w:tab w:val="left" w:pos="12824"/>
+        <w:tab w:val="left" w:pos="13740"/>
+        <w:tab w:val="left" w:pos="14656"/>
+      </w:tabs>
+      <w:spacing w:after="0" w:line="240" w:lineRule="auto"/>
+    </w:pPr>
+    <w:rPr>
+      <w:rFonts w:ascii="Courier New" w:eastAsia="Times New Roman" w:hAnsi="Courier New" w:cs="Courier New"/>
+      <w:sz w:val="20"/>
+      <w:szCs w:val="20"/>
+      <w:lang w:eastAsia="pt-BR"/>
+    </w:rPr>
+  </w:style>
+  <w:style w:type="character" w:customStyle="1" w:styleId="Pr-formataoHTMLChar">
+    <w:name w:val="Pré-formatação HTML Char"/>
+    <w:basedOn w:val="Fontepargpadro"/>
+    <w:link w:val="Pr-formataoHTML"/>
+    <w:uiPriority w:val="99"/>
+    <w:semiHidden/>
+    <w:rsid w:val="00A7524B"/>
+    <w:rPr>
+      <w:rFonts w:ascii="Courier New" w:eastAsia="Times New Roman" w:hAnsi="Courier New" w:cs="Courier New"/>
+      <w:sz w:val="20"/>
+      <w:szCs w:val="20"/>
+      <w:lang w:eastAsia="pt-BR"/>
+    </w:rPr>
+  </w:style>
+  <w:style w:type="character" w:customStyle="1" w:styleId="tag">
+    <w:name w:val="tag"/>
+    <w:basedOn w:val="Fontepargpadro"/>
+    <w:rsid w:val="00A7524B"/>
+  </w:style>
+  <w:style w:type="character" w:customStyle="1" w:styleId="pln">
+    <w:name w:val="pln"/>
+    <w:basedOn w:val="Fontepargpadro"/>
+    <w:rsid w:val="00A7524B"/>
+  </w:style>
+  <w:style w:type="character" w:customStyle="1" w:styleId="atn">
+    <w:name w:val="atn"/>
+    <w:basedOn w:val="Fontepargpadro"/>
+    <w:rsid w:val="00A7524B"/>
+  </w:style>
+  <w:style w:type="character" w:customStyle="1" w:styleId="pun">
+    <w:name w:val="pun"/>
+    <w:basedOn w:val="Fontepargpadro"/>
+    <w:rsid w:val="00A7524B"/>
+  </w:style>
+  <w:style w:type="character" w:customStyle="1" w:styleId="atv">
+    <w:name w:val="atv"/>
+    <w:basedOn w:val="Fontepargpadro"/>
+    <w:rsid w:val="00A7524B"/>
+  </w:style>
+  <w:style w:type="character" w:customStyle="1" w:styleId="kwd">
+    <w:name w:val="kwd"/>
+    <w:basedOn w:val="Fontepargpadro"/>
+    <w:rsid w:val="00A7524B"/>
+  </w:style>
+  <w:style w:type="character" w:customStyle="1" w:styleId="str">
+    <w:name w:val="str"/>
+    <w:basedOn w:val="Fontepargpadro"/>
+    <w:rsid w:val="00A7524B"/>
+  </w:style>
 </w:styles>
 </file>
 

</xml_diff>